<commit_message>
Added start of Requirements Elicitation Document;2D
</commit_message>
<xml_diff>
--- a/use-cases/Requirements Elicitation.docx
+++ b/use-cases/Requirements Elicitation.docx
@@ -191,39 +191,37 @@
           <w:sz w:val="40"/>
           <w:szCs w:val="40"/>
         </w:rPr>
-        <w:t xml:space="preserve">Prepared for Mr. </w:t>
-      </w:r>
-      <w:proofErr w:type="spellStart"/>
-      <w:r>
-        <w:rPr>
-          <w:rFonts w:ascii="Times" w:hAnsi="Times"/>
-          <w:b/>
+        <w:t xml:space="preserve">Prepared for Mr. Jörg Kienzle </w:t>
+      </w:r>
+    </w:p>
+    <w:p>
+      <w:pPr>
+        <w:jc w:val="center"/>
+        <w:rPr>
+          <w:rFonts w:ascii="Times" w:hAnsi="Times"/>
           <w:sz w:val="40"/>
           <w:szCs w:val="40"/>
         </w:rPr>
-        <w:t>Jörg</w:t>
-      </w:r>
-      <w:proofErr w:type="spellEnd"/>
-      <w:r>
-        <w:rPr>
-          <w:rFonts w:ascii="Times" w:hAnsi="Times"/>
-          <w:b/>
+      </w:pPr>
+      <w:r>
+        <w:rPr>
+          <w:rFonts w:ascii="Times" w:hAnsi="Times"/>
           <w:sz w:val="40"/>
           <w:szCs w:val="40"/>
         </w:rPr>
-        <w:t xml:space="preserve"> </w:t>
-      </w:r>
-      <w:proofErr w:type="spellStart"/>
-      <w:r>
+        <w:t>Computer Science Department</w:t>
+      </w:r>
+    </w:p>
+    <w:p>
+      <w:pPr>
+        <w:jc w:val="center"/>
         <w:rPr>
           <w:rFonts w:ascii="Times" w:hAnsi="Times"/>
           <w:b/>
           <w:sz w:val="40"/>
           <w:szCs w:val="40"/>
         </w:rPr>
-        <w:t>Kienzle</w:t>
-      </w:r>
-      <w:proofErr w:type="spellEnd"/>
+      </w:pPr>
       <w:r>
         <w:rPr>
           <w:rFonts w:ascii="Times" w:hAnsi="Times"/>
@@ -231,7 +229,7 @@
           <w:sz w:val="40"/>
           <w:szCs w:val="40"/>
         </w:rPr>
-        <w:t xml:space="preserve"> </w:t>
+        <w:t>McGill University</w:t>
       </w:r>
     </w:p>
     <w:p>
@@ -239,38 +237,40 @@
         <w:jc w:val="center"/>
         <w:rPr>
           <w:rFonts w:ascii="Times" w:hAnsi="Times"/>
+          <w:b/>
           <w:sz w:val="40"/>
           <w:szCs w:val="40"/>
         </w:rPr>
       </w:pPr>
-      <w:r>
+    </w:p>
+    <w:p>
+      <w:pPr>
+        <w:jc w:val="center"/>
         <w:rPr>
           <w:rFonts w:ascii="Times" w:hAnsi="Times"/>
           <w:sz w:val="40"/>
           <w:szCs w:val="40"/>
         </w:rPr>
-        <w:t>Computer Science Department</w:t>
-      </w:r>
-    </w:p>
-    <w:p>
-      <w:pPr>
-        <w:jc w:val="center"/>
-        <w:rPr>
-          <w:rFonts w:ascii="Times" w:hAnsi="Times"/>
-          <w:b/>
+      </w:pPr>
+      <w:r>
+        <w:rPr>
+          <w:rFonts w:ascii="Times" w:hAnsi="Times"/>
           <w:sz w:val="40"/>
           <w:szCs w:val="40"/>
         </w:rPr>
-      </w:pPr>
-      <w:r>
+        <w:t>By</w:t>
+      </w:r>
+    </w:p>
+    <w:p>
+      <w:pPr>
+        <w:jc w:val="center"/>
         <w:rPr>
           <w:rFonts w:ascii="Times" w:hAnsi="Times"/>
           <w:b/>
           <w:sz w:val="40"/>
           <w:szCs w:val="40"/>
         </w:rPr>
-        <w:t>McGill University</w:t>
-      </w:r>
+      </w:pPr>
     </w:p>
     <w:p>
       <w:pPr>
@@ -282,24 +282,26 @@
           <w:szCs w:val="40"/>
         </w:rPr>
       </w:pPr>
-    </w:p>
-    <w:p>
-      <w:pPr>
-        <w:jc w:val="center"/>
-        <w:rPr>
-          <w:rFonts w:ascii="Times" w:hAnsi="Times"/>
+      <w:r>
+        <w:rPr>
+          <w:rFonts w:ascii="Times" w:hAnsi="Times"/>
+          <w:b/>
           <w:sz w:val="40"/>
           <w:szCs w:val="40"/>
         </w:rPr>
-      </w:pPr>
-      <w:r>
-        <w:rPr>
-          <w:rFonts w:ascii="Times" w:hAnsi="Times"/>
+        <w:t xml:space="preserve">The Dangling Pointers </w:t>
+      </w:r>
+    </w:p>
+    <w:p>
+      <w:pPr>
+        <w:jc w:val="center"/>
+        <w:rPr>
+          <w:rFonts w:ascii="Times" w:hAnsi="Times"/>
+          <w:b/>
           <w:sz w:val="40"/>
           <w:szCs w:val="40"/>
         </w:rPr>
-        <w:t>By</w:t>
-      </w:r>
+      </w:pPr>
     </w:p>
     <w:p>
       <w:pPr>
@@ -314,48 +316,6 @@
     </w:p>
     <w:p>
       <w:pPr>
-        <w:jc w:val="center"/>
-        <w:rPr>
-          <w:rFonts w:ascii="Times" w:hAnsi="Times"/>
-          <w:b/>
-          <w:sz w:val="40"/>
-          <w:szCs w:val="40"/>
-        </w:rPr>
-      </w:pPr>
-      <w:r>
-        <w:rPr>
-          <w:rFonts w:ascii="Times" w:hAnsi="Times"/>
-          <w:b/>
-          <w:sz w:val="40"/>
-          <w:szCs w:val="40"/>
-        </w:rPr>
-        <w:t xml:space="preserve">The Dangling Pointers </w:t>
-      </w:r>
-    </w:p>
-    <w:p>
-      <w:pPr>
-        <w:jc w:val="center"/>
-        <w:rPr>
-          <w:rFonts w:ascii="Times" w:hAnsi="Times"/>
-          <w:b/>
-          <w:sz w:val="40"/>
-          <w:szCs w:val="40"/>
-        </w:rPr>
-      </w:pPr>
-    </w:p>
-    <w:p>
-      <w:pPr>
-        <w:jc w:val="center"/>
-        <w:rPr>
-          <w:rFonts w:ascii="Times" w:hAnsi="Times"/>
-          <w:b/>
-          <w:sz w:val="40"/>
-          <w:szCs w:val="40"/>
-        </w:rPr>
-      </w:pPr>
-    </w:p>
-    <w:p>
-      <w:pPr>
         <w:jc w:val="right"/>
         <w:rPr>
           <w:rFonts w:ascii="Times" w:hAnsi="Times"/>
@@ -393,16 +353,8 @@
         <w:rPr>
           <w:rFonts w:ascii="Times" w:hAnsi="Times"/>
         </w:rPr>
-        <w:t xml:space="preserve">Avery </w:t>
-      </w:r>
-      <w:proofErr w:type="spellStart"/>
-      <w:r>
-        <w:rPr>
-          <w:rFonts w:ascii="Times" w:hAnsi="Times"/>
-        </w:rPr>
-        <w:t>Schmavery</w:t>
-      </w:r>
-      <w:proofErr w:type="spellEnd"/>
+        <w:t>Avery Schmavery</w:t>
+      </w:r>
     </w:p>
     <w:p>
       <w:pPr>
@@ -429,8 +381,10 @@
         <w:rPr>
           <w:rFonts w:ascii="Times" w:hAnsi="Times"/>
         </w:rPr>
-        <w:t xml:space="preserve">Emir </w:t>
-      </w:r>
+        <w:t>Emir Aydin</w:t>
+      </w:r>
+      <w:bookmarkStart w:id="0" w:name="_GoBack"/>
+      <w:bookmarkEnd w:id="0"/>
     </w:p>
     <w:p>
       <w:pPr>
@@ -2050,8 +2004,6 @@
           <w:szCs w:val="28"/>
         </w:rPr>
       </w:pPr>
-      <w:bookmarkStart w:id="0" w:name="_GoBack"/>
-      <w:bookmarkEnd w:id="0"/>
     </w:p>
     <w:p>
       <w:pPr>
@@ -2293,17 +2245,33 @@
                 <w:szCs w:val="22"/>
               </w:rPr>
             </w:pPr>
-            <w:proofErr w:type="spellStart"/>
-            <w:r>
-              <w:rPr>
-                <w:rFonts w:ascii="Times" w:hAnsi="Times"/>
-                <w:b/>
-                <w:sz w:val="22"/>
-                <w:szCs w:val="22"/>
-              </w:rPr>
-              <w:t>PlaySBF</w:t>
-            </w:r>
-            <w:proofErr w:type="spellEnd"/>
+            <w:r>
+              <w:rPr>
+                <w:rFonts w:ascii="Times" w:hAnsi="Times"/>
+                <w:b/>
+                <w:sz w:val="22"/>
+                <w:szCs w:val="22"/>
+              </w:rPr>
+              <w:t>Play</w:t>
+            </w:r>
+            <w:r>
+              <w:rPr>
+                <w:rFonts w:ascii="Times" w:hAnsi="Times"/>
+                <w:b/>
+                <w:sz w:val="22"/>
+                <w:szCs w:val="22"/>
+              </w:rPr>
+              <w:t xml:space="preserve"> </w:t>
+            </w:r>
+            <w:r>
+              <w:rPr>
+                <w:rFonts w:ascii="Times" w:hAnsi="Times"/>
+                <w:b/>
+                <w:sz w:val="22"/>
+                <w:szCs w:val="22"/>
+              </w:rPr>
+              <w:t>SBF</w:t>
+            </w:r>
             <w:r>
               <w:rPr>
                 <w:rFonts w:ascii="Times" w:hAnsi="Times"/>
@@ -2579,7 +2547,6 @@
                 <w:szCs w:val="22"/>
               </w:rPr>
             </w:pPr>
-            <w:proofErr w:type="spellStart"/>
             <w:r>
               <w:rPr>
                 <w:rFonts w:ascii="Times" w:hAnsi="Times"/>
@@ -2596,17 +2563,16 @@
                 <w:sz w:val="22"/>
                 <w:szCs w:val="22"/>
               </w:rPr>
-              <w:t>Up</w:t>
-            </w:r>
-            <w:proofErr w:type="spellEnd"/>
-            <w:r>
-              <w:rPr>
-                <w:rFonts w:ascii="Times" w:hAnsi="Times"/>
-                <w:b/>
-                <w:sz w:val="22"/>
-                <w:szCs w:val="22"/>
-              </w:rPr>
-              <w:t>[U3]</w:t>
+              <w:t xml:space="preserve"> </w:t>
+            </w:r>
+            <w:r>
+              <w:rPr>
+                <w:rFonts w:ascii="Times" w:hAnsi="Times"/>
+                <w:b/>
+                <w:sz w:val="22"/>
+                <w:szCs w:val="22"/>
+              </w:rPr>
+              <w:t>Up[U3]</w:t>
             </w:r>
           </w:p>
         </w:tc>
@@ -3695,6 +3661,15 @@
                 <w:szCs w:val="22"/>
               </w:rPr>
             </w:pPr>
+            <w:r>
+              <w:rPr>
+                <w:rFonts w:ascii="Times" w:hAnsi="Times"/>
+                <w:b/>
+                <w:sz w:val="22"/>
+                <w:szCs w:val="22"/>
+              </w:rPr>
+              <w:t>U6</w:t>
+            </w:r>
           </w:p>
         </w:tc>
         <w:tc>

</xml_diff>

<commit_message>
Added Move Ship Action
</commit_message>
<xml_diff>
--- a/use-cases/Requirements Elicitation.docx
+++ b/use-cases/Requirements Elicitation.docx
@@ -191,39 +191,37 @@
           <w:sz w:val="40"/>
           <w:szCs w:val="40"/>
         </w:rPr>
-        <w:t xml:space="preserve">Prepared for Mr. </w:t>
-      </w:r>
-      <w:proofErr w:type="spellStart"/>
-      <w:r>
-        <w:rPr>
-          <w:rFonts w:ascii="Times" w:hAnsi="Times"/>
-          <w:b/>
+        <w:t xml:space="preserve">Prepared for Mr. Jörg Kienzle </w:t>
+      </w:r>
+    </w:p>
+    <w:p>
+      <w:pPr>
+        <w:jc w:val="center"/>
+        <w:rPr>
+          <w:rFonts w:ascii="Times" w:hAnsi="Times"/>
           <w:sz w:val="40"/>
           <w:szCs w:val="40"/>
         </w:rPr>
-        <w:t>Jörg</w:t>
-      </w:r>
-      <w:proofErr w:type="spellEnd"/>
-      <w:r>
-        <w:rPr>
-          <w:rFonts w:ascii="Times" w:hAnsi="Times"/>
-          <w:b/>
+      </w:pPr>
+      <w:r>
+        <w:rPr>
+          <w:rFonts w:ascii="Times" w:hAnsi="Times"/>
           <w:sz w:val="40"/>
           <w:szCs w:val="40"/>
         </w:rPr>
-        <w:t xml:space="preserve"> </w:t>
-      </w:r>
-      <w:proofErr w:type="spellStart"/>
-      <w:r>
+        <w:t>Computer Science Department</w:t>
+      </w:r>
+    </w:p>
+    <w:p>
+      <w:pPr>
+        <w:jc w:val="center"/>
         <w:rPr>
           <w:rFonts w:ascii="Times" w:hAnsi="Times"/>
           <w:b/>
           <w:sz w:val="40"/>
           <w:szCs w:val="40"/>
         </w:rPr>
-        <w:t>Kienzle</w:t>
-      </w:r>
-      <w:proofErr w:type="spellEnd"/>
+      </w:pPr>
       <w:r>
         <w:rPr>
           <w:rFonts w:ascii="Times" w:hAnsi="Times"/>
@@ -231,7 +229,7 @@
           <w:sz w:val="40"/>
           <w:szCs w:val="40"/>
         </w:rPr>
-        <w:t xml:space="preserve"> </w:t>
+        <w:t>McGill University</w:t>
       </w:r>
     </w:p>
     <w:p>
@@ -239,38 +237,40 @@
         <w:jc w:val="center"/>
         <w:rPr>
           <w:rFonts w:ascii="Times" w:hAnsi="Times"/>
+          <w:b/>
           <w:sz w:val="40"/>
           <w:szCs w:val="40"/>
         </w:rPr>
       </w:pPr>
-      <w:r>
+    </w:p>
+    <w:p>
+      <w:pPr>
+        <w:jc w:val="center"/>
         <w:rPr>
           <w:rFonts w:ascii="Times" w:hAnsi="Times"/>
           <w:sz w:val="40"/>
           <w:szCs w:val="40"/>
         </w:rPr>
-        <w:t>Computer Science Department</w:t>
-      </w:r>
-    </w:p>
-    <w:p>
-      <w:pPr>
-        <w:jc w:val="center"/>
-        <w:rPr>
-          <w:rFonts w:ascii="Times" w:hAnsi="Times"/>
-          <w:b/>
+      </w:pPr>
+      <w:r>
+        <w:rPr>
+          <w:rFonts w:ascii="Times" w:hAnsi="Times"/>
           <w:sz w:val="40"/>
           <w:szCs w:val="40"/>
         </w:rPr>
-      </w:pPr>
-      <w:r>
+        <w:t>By</w:t>
+      </w:r>
+    </w:p>
+    <w:p>
+      <w:pPr>
+        <w:jc w:val="center"/>
         <w:rPr>
           <w:rFonts w:ascii="Times" w:hAnsi="Times"/>
           <w:b/>
           <w:sz w:val="40"/>
           <w:szCs w:val="40"/>
         </w:rPr>
-        <w:t>McGill University</w:t>
-      </w:r>
+      </w:pPr>
     </w:p>
     <w:p>
       <w:pPr>
@@ -282,24 +282,26 @@
           <w:szCs w:val="40"/>
         </w:rPr>
       </w:pPr>
-    </w:p>
-    <w:p>
-      <w:pPr>
-        <w:jc w:val="center"/>
-        <w:rPr>
-          <w:rFonts w:ascii="Times" w:hAnsi="Times"/>
+      <w:r>
+        <w:rPr>
+          <w:rFonts w:ascii="Times" w:hAnsi="Times"/>
+          <w:b/>
           <w:sz w:val="40"/>
           <w:szCs w:val="40"/>
         </w:rPr>
-      </w:pPr>
-      <w:r>
-        <w:rPr>
-          <w:rFonts w:ascii="Times" w:hAnsi="Times"/>
+        <w:t xml:space="preserve">The Dangling Pointers </w:t>
+      </w:r>
+    </w:p>
+    <w:p>
+      <w:pPr>
+        <w:jc w:val="center"/>
+        <w:rPr>
+          <w:rFonts w:ascii="Times" w:hAnsi="Times"/>
+          <w:b/>
           <w:sz w:val="40"/>
           <w:szCs w:val="40"/>
         </w:rPr>
-        <w:t>By</w:t>
-      </w:r>
+      </w:pPr>
     </w:p>
     <w:p>
       <w:pPr>
@@ -314,48 +316,6 @@
     </w:p>
     <w:p>
       <w:pPr>
-        <w:jc w:val="center"/>
-        <w:rPr>
-          <w:rFonts w:ascii="Times" w:hAnsi="Times"/>
-          <w:b/>
-          <w:sz w:val="40"/>
-          <w:szCs w:val="40"/>
-        </w:rPr>
-      </w:pPr>
-      <w:r>
-        <w:rPr>
-          <w:rFonts w:ascii="Times" w:hAnsi="Times"/>
-          <w:b/>
-          <w:sz w:val="40"/>
-          <w:szCs w:val="40"/>
-        </w:rPr>
-        <w:t xml:space="preserve">The Dangling Pointers </w:t>
-      </w:r>
-    </w:p>
-    <w:p>
-      <w:pPr>
-        <w:jc w:val="center"/>
-        <w:rPr>
-          <w:rFonts w:ascii="Times" w:hAnsi="Times"/>
-          <w:b/>
-          <w:sz w:val="40"/>
-          <w:szCs w:val="40"/>
-        </w:rPr>
-      </w:pPr>
-    </w:p>
-    <w:p>
-      <w:pPr>
-        <w:jc w:val="center"/>
-        <w:rPr>
-          <w:rFonts w:ascii="Times" w:hAnsi="Times"/>
-          <w:b/>
-          <w:sz w:val="40"/>
-          <w:szCs w:val="40"/>
-        </w:rPr>
-      </w:pPr>
-    </w:p>
-    <w:p>
-      <w:pPr>
         <w:jc w:val="right"/>
         <w:rPr>
           <w:rFonts w:ascii="Times" w:hAnsi="Times"/>
@@ -393,16 +353,8 @@
         <w:rPr>
           <w:rFonts w:ascii="Times" w:hAnsi="Times"/>
         </w:rPr>
-        <w:t xml:space="preserve">Avery </w:t>
-      </w:r>
-      <w:proofErr w:type="spellStart"/>
-      <w:r>
-        <w:rPr>
-          <w:rFonts w:ascii="Times" w:hAnsi="Times"/>
-        </w:rPr>
-        <w:t>Schmavery</w:t>
-      </w:r>
-      <w:proofErr w:type="spellEnd"/>
+        <w:t>Avery Schmavery</w:t>
+      </w:r>
     </w:p>
     <w:p>
       <w:pPr>
@@ -4530,7 +4482,7 @@
                 <w:sz w:val="22"/>
                 <w:szCs w:val="22"/>
               </w:rPr>
-              <w:t xml:space="preserve">Shoot (Torpedo or Cannon) </w:t>
+              <w:t>Move Ship</w:t>
             </w:r>
           </w:p>
         </w:tc>
@@ -4540,6 +4492,7 @@
           </w:tcPr>
           <w:p>
             <w:pPr>
+              <w:jc w:val="center"/>
               <w:rPr>
                 <w:rFonts w:ascii="Times" w:hAnsi="Times"/>
                 <w:sz w:val="22"/>
@@ -4552,16 +4505,10 @@
                 <w:sz w:val="22"/>
                 <w:szCs w:val="22"/>
               </w:rPr>
-              <w:t xml:space="preserve">The player shoots one of his projectiles. </w:t>
-            </w:r>
-            <w:r>
-              <w:rPr>
-                <w:rFonts w:ascii="Times" w:hAnsi="Times"/>
-                <w:sz w:val="22"/>
-                <w:szCs w:val="22"/>
-              </w:rPr>
-              <w:t xml:space="preserve">The System informs player of allowed choices. Current player is notified if hit, other player is notified that shot was taken. </w:t>
-            </w:r>
+              <w:t>The Player selects and moves (or turns) one of his ships. This action is no longer possible if the Ship has already moved its max distance.</w:t>
+            </w:r>
+            <w:bookmarkStart w:id="0" w:name="_GoBack"/>
+            <w:bookmarkEnd w:id="0"/>
           </w:p>
         </w:tc>
         <w:tc>
@@ -4570,36 +4517,14 @@
           </w:tcPr>
           <w:p>
             <w:pPr>
-              <w:rPr>
-                <w:rFonts w:ascii="Times" w:hAnsi="Times"/>
+              <w:jc w:val="center"/>
+              <w:rPr>
+                <w:rFonts w:ascii="Times" w:hAnsi="Times"/>
+                <w:b/>
                 <w:sz w:val="22"/>
                 <w:szCs w:val="22"/>
               </w:rPr>
             </w:pPr>
-            <w:r>
-              <w:rPr>
-                <w:rFonts w:ascii="Times" w:hAnsi="Times"/>
-                <w:sz w:val="22"/>
-                <w:szCs w:val="22"/>
-              </w:rPr>
-              <w:t>Yes,</w:t>
-            </w:r>
-            <w:r>
-              <w:rPr>
-                <w:rFonts w:ascii="Times" w:hAnsi="Times"/>
-                <w:sz w:val="22"/>
-                <w:szCs w:val="22"/>
-              </w:rPr>
-              <w:t xml:space="preserve"> only the Current player can shoot. </w:t>
-            </w:r>
-            <w:r>
-              <w:rPr>
-                <w:rFonts w:ascii="Times" w:hAnsi="Times"/>
-                <w:sz w:val="22"/>
-                <w:szCs w:val="22"/>
-              </w:rPr>
-              <w:t xml:space="preserve"> </w:t>
-            </w:r>
           </w:p>
         </w:tc>
       </w:tr>
@@ -4625,7 +4550,7 @@
                 <w:sz w:val="22"/>
                 <w:szCs w:val="22"/>
               </w:rPr>
-              <w:t>Deploy/ Retrieve Mine</w:t>
+              <w:t xml:space="preserve">Shoot (Torpedo or Cannon) </w:t>
             </w:r>
           </w:p>
         </w:tc>
@@ -4647,56 +4572,15 @@
                 <w:sz w:val="22"/>
                 <w:szCs w:val="22"/>
               </w:rPr>
-              <w:t xml:space="preserve">The </w:t>
-            </w:r>
-            <w:r>
-              <w:rPr>
-                <w:rFonts w:ascii="Times" w:hAnsi="Times"/>
-                <w:sz w:val="22"/>
-                <w:szCs w:val="22"/>
-              </w:rPr>
-              <w:t>Current</w:t>
-            </w:r>
-            <w:r>
-              <w:rPr>
-                <w:rFonts w:ascii="Times" w:hAnsi="Times"/>
-                <w:sz w:val="22"/>
-                <w:szCs w:val="22"/>
-              </w:rPr>
-              <w:t xml:space="preserve"> </w:t>
-            </w:r>
-            <w:r>
-              <w:rPr>
-                <w:rFonts w:ascii="Times" w:hAnsi="Times"/>
-                <w:sz w:val="22"/>
-                <w:szCs w:val="22"/>
-              </w:rPr>
-              <w:t xml:space="preserve">player uses one of his mine ships to deploy or retrieve a mine </w:t>
-            </w:r>
-            <w:r>
-              <w:rPr>
-                <w:rFonts w:ascii="Times" w:hAnsi="Times"/>
-                <w:sz w:val="22"/>
-                <w:szCs w:val="22"/>
-              </w:rPr>
-              <w:t xml:space="preserve">in the surrounding area. System does </w:t>
-            </w:r>
-            <w:r>
-              <w:rPr>
-                <w:rFonts w:ascii="Times" w:hAnsi="Times"/>
-                <w:i/>
-                <w:sz w:val="22"/>
-                <w:szCs w:val="22"/>
-              </w:rPr>
-              <w:t>not</w:t>
-            </w:r>
-            <w:r>
-              <w:rPr>
-                <w:rFonts w:ascii="Times" w:hAnsi="Times"/>
-                <w:sz w:val="22"/>
-                <w:szCs w:val="22"/>
-              </w:rPr>
-              <w:t xml:space="preserve"> notify other player that mine was deployed/ </w:t>
+              <w:t xml:space="preserve">The player shoots one of his projectiles. </w:t>
+            </w:r>
+            <w:r>
+              <w:rPr>
+                <w:rFonts w:ascii="Times" w:hAnsi="Times"/>
+                <w:sz w:val="22"/>
+                <w:szCs w:val="22"/>
+              </w:rPr>
+              <w:t xml:space="preserve">The System informs player of allowed choices. Current player is notified if hit, other player is notified that shot was taken. </w:t>
             </w:r>
           </w:p>
         </w:tc>
@@ -4726,15 +4610,15 @@
                 <w:sz w:val="22"/>
                 <w:szCs w:val="22"/>
               </w:rPr>
+              <w:t xml:space="preserve"> only the Current player can shoot. </w:t>
+            </w:r>
+            <w:r>
+              <w:rPr>
+                <w:rFonts w:ascii="Times" w:hAnsi="Times"/>
+                <w:sz w:val="22"/>
+                <w:szCs w:val="22"/>
+              </w:rPr>
               <w:t xml:space="preserve"> </w:t>
-            </w:r>
-            <w:r>
-              <w:rPr>
-                <w:rFonts w:ascii="Times" w:hAnsi="Times"/>
-                <w:sz w:val="22"/>
-                <w:szCs w:val="22"/>
-              </w:rPr>
-              <w:t xml:space="preserve">only the current player can deploy and retrieve mines. </w:t>
             </w:r>
           </w:p>
         </w:tc>
@@ -4761,23 +4645,7 @@
                 <w:sz w:val="22"/>
                 <w:szCs w:val="22"/>
               </w:rPr>
-              <w:t xml:space="preserve">Activate </w:t>
-            </w:r>
-            <w:r>
-              <w:rPr>
-                <w:rFonts w:ascii="Times" w:hAnsi="Times"/>
-                <w:sz w:val="22"/>
-                <w:szCs w:val="22"/>
-              </w:rPr>
-              <w:t xml:space="preserve">/ Deactivate </w:t>
-            </w:r>
-            <w:r>
-              <w:rPr>
-                <w:rFonts w:ascii="Times" w:hAnsi="Times"/>
-                <w:sz w:val="22"/>
-                <w:szCs w:val="22"/>
-              </w:rPr>
-              <w:t>Sonar</w:t>
+              <w:t>Deploy/ Retrieve Mine</w:t>
             </w:r>
           </w:p>
         </w:tc>
@@ -4799,15 +4667,56 @@
                 <w:sz w:val="22"/>
                 <w:szCs w:val="22"/>
               </w:rPr>
-              <w:t xml:space="preserve">The current player uses one of her radar ships in order to </w:t>
-            </w:r>
-            <w:r>
-              <w:rPr>
-                <w:rFonts w:ascii="Times" w:hAnsi="Times"/>
-                <w:sz w:val="22"/>
-                <w:szCs w:val="22"/>
-              </w:rPr>
-              <w:t xml:space="preserve">assess the map. </w:t>
+              <w:t xml:space="preserve">The </w:t>
+            </w:r>
+            <w:r>
+              <w:rPr>
+                <w:rFonts w:ascii="Times" w:hAnsi="Times"/>
+                <w:sz w:val="22"/>
+                <w:szCs w:val="22"/>
+              </w:rPr>
+              <w:t>Current</w:t>
+            </w:r>
+            <w:r>
+              <w:rPr>
+                <w:rFonts w:ascii="Times" w:hAnsi="Times"/>
+                <w:sz w:val="22"/>
+                <w:szCs w:val="22"/>
+              </w:rPr>
+              <w:t xml:space="preserve"> </w:t>
+            </w:r>
+            <w:r>
+              <w:rPr>
+                <w:rFonts w:ascii="Times" w:hAnsi="Times"/>
+                <w:sz w:val="22"/>
+                <w:szCs w:val="22"/>
+              </w:rPr>
+              <w:t xml:space="preserve">player uses one of his mine ships to deploy or retrieve a mine </w:t>
+            </w:r>
+            <w:r>
+              <w:rPr>
+                <w:rFonts w:ascii="Times" w:hAnsi="Times"/>
+                <w:sz w:val="22"/>
+                <w:szCs w:val="22"/>
+              </w:rPr>
+              <w:t xml:space="preserve">in the surrounding area. System does </w:t>
+            </w:r>
+            <w:r>
+              <w:rPr>
+                <w:rFonts w:ascii="Times" w:hAnsi="Times"/>
+                <w:i/>
+                <w:sz w:val="22"/>
+                <w:szCs w:val="22"/>
+              </w:rPr>
+              <w:t>not</w:t>
+            </w:r>
+            <w:r>
+              <w:rPr>
+                <w:rFonts w:ascii="Times" w:hAnsi="Times"/>
+                <w:sz w:val="22"/>
+                <w:szCs w:val="22"/>
+              </w:rPr>
+              <w:t xml:space="preserve"> notify other player that mine was deployed/ </w:t>
             </w:r>
           </w:p>
         </w:tc>
@@ -4829,23 +4738,7 @@
                 <w:sz w:val="22"/>
                 <w:szCs w:val="22"/>
               </w:rPr>
-              <w:t xml:space="preserve">Yes, </w:t>
-            </w:r>
-            <w:r>
-              <w:rPr>
-                <w:rFonts w:ascii="Times" w:hAnsi="Times"/>
-                <w:sz w:val="22"/>
-                <w:szCs w:val="22"/>
-              </w:rPr>
-              <w:t>only the current pla</w:t>
-            </w:r>
-            <w:r>
-              <w:rPr>
-                <w:rFonts w:ascii="Times" w:hAnsi="Times"/>
-                <w:sz w:val="22"/>
-                <w:szCs w:val="22"/>
-              </w:rPr>
-              <w:t xml:space="preserve">yer can activate or deactivate the sonar. </w:t>
+              <w:t>Yes,</w:t>
             </w:r>
             <w:r>
               <w:rPr>
@@ -4854,6 +4747,14 @@
                 <w:szCs w:val="22"/>
               </w:rPr>
               <w:t xml:space="preserve"> </w:t>
+            </w:r>
+            <w:r>
+              <w:rPr>
+                <w:rFonts w:ascii="Times" w:hAnsi="Times"/>
+                <w:sz w:val="22"/>
+                <w:szCs w:val="22"/>
+              </w:rPr>
+              <w:t xml:space="preserve">only the current player can deploy and retrieve mines. </w:t>
             </w:r>
           </w:p>
         </w:tc>
@@ -4880,7 +4781,23 @@
                 <w:sz w:val="22"/>
                 <w:szCs w:val="22"/>
               </w:rPr>
-              <w:t>Save / Load Game State</w:t>
+              <w:t xml:space="preserve">Activate </w:t>
+            </w:r>
+            <w:r>
+              <w:rPr>
+                <w:rFonts w:ascii="Times" w:hAnsi="Times"/>
+                <w:sz w:val="22"/>
+                <w:szCs w:val="22"/>
+              </w:rPr>
+              <w:t xml:space="preserve">/ Deactivate </w:t>
+            </w:r>
+            <w:r>
+              <w:rPr>
+                <w:rFonts w:ascii="Times" w:hAnsi="Times"/>
+                <w:sz w:val="22"/>
+                <w:szCs w:val="22"/>
+              </w:rPr>
+              <w:t>Sonar</w:t>
             </w:r>
           </w:p>
         </w:tc>
@@ -4902,7 +4819,15 @@
                 <w:sz w:val="22"/>
                 <w:szCs w:val="22"/>
               </w:rPr>
-              <w:t xml:space="preserve">Both the Current and the Other Player agree to save or load the game state. </w:t>
+              <w:t xml:space="preserve">The current player uses one of her radar ships in order to </w:t>
+            </w:r>
+            <w:r>
+              <w:rPr>
+                <w:rFonts w:ascii="Times" w:hAnsi="Times"/>
+                <w:sz w:val="22"/>
+                <w:szCs w:val="22"/>
+              </w:rPr>
+              <w:t xml:space="preserve">assess the map. </w:t>
             </w:r>
           </w:p>
         </w:tc>
@@ -4921,36 +4846,26 @@
             <w:r>
               <w:rPr>
                 <w:rFonts w:ascii="Times" w:hAnsi="Times"/>
-                <w:b/>
-                <w:sz w:val="22"/>
-                <w:szCs w:val="22"/>
-              </w:rPr>
-              <w:t>No</w:t>
-            </w:r>
-            <w:r>
-              <w:rPr>
-                <w:rFonts w:ascii="Times" w:hAnsi="Times"/>
-                <w:b/>
-                <w:sz w:val="22"/>
-                <w:szCs w:val="22"/>
-              </w:rPr>
-              <w:t xml:space="preserve">, </w:t>
-            </w:r>
-            <w:r>
-              <w:rPr>
-                <w:rFonts w:ascii="Times" w:hAnsi="Times"/>
-                <w:sz w:val="22"/>
-                <w:szCs w:val="22"/>
-              </w:rPr>
-              <w:t>both players must together decide whether the</w:t>
-            </w:r>
-            <w:r>
-              <w:rPr>
-                <w:rFonts w:ascii="Times" w:hAnsi="Times"/>
-                <w:sz w:val="22"/>
-                <w:szCs w:val="22"/>
-              </w:rPr>
-              <w:t>y want to save or load the game at any</w:t>
+                <w:sz w:val="22"/>
+                <w:szCs w:val="22"/>
+              </w:rPr>
+              <w:t xml:space="preserve">Yes, </w:t>
+            </w:r>
+            <w:r>
+              <w:rPr>
+                <w:rFonts w:ascii="Times" w:hAnsi="Times"/>
+                <w:sz w:val="22"/>
+                <w:szCs w:val="22"/>
+              </w:rPr>
+              <w:t>only the current pla</w:t>
+            </w:r>
+            <w:r>
+              <w:rPr>
+                <w:rFonts w:ascii="Times" w:hAnsi="Times"/>
+                <w:sz w:val="22"/>
+                <w:szCs w:val="22"/>
+              </w:rPr>
+              <w:t xml:space="preserve">yer can activate or deactivate the sonar. </w:t>
             </w:r>
             <w:r>
               <w:rPr>
@@ -4959,14 +4874,6 @@
                 <w:szCs w:val="22"/>
               </w:rPr>
               <w:t xml:space="preserve"> </w:t>
-            </w:r>
-            <w:r>
-              <w:rPr>
-                <w:rFonts w:ascii="Times" w:hAnsi="Times"/>
-                <w:sz w:val="22"/>
-                <w:szCs w:val="22"/>
-              </w:rPr>
-              <w:t xml:space="preserve">time. </w:t>
             </w:r>
           </w:p>
         </w:tc>
@@ -4993,7 +4900,7 @@
                 <w:sz w:val="22"/>
                 <w:szCs w:val="22"/>
               </w:rPr>
-              <w:t>Repair Ship</w:t>
+              <w:t>Save / Load Game State</w:t>
             </w:r>
           </w:p>
         </w:tc>
@@ -5015,15 +4922,7 @@
                 <w:sz w:val="22"/>
                 <w:szCs w:val="22"/>
               </w:rPr>
-              <w:t>The Current Play</w:t>
-            </w:r>
-            <w:r>
-              <w:rPr>
-                <w:rFonts w:ascii="Times" w:hAnsi="Times"/>
-                <w:sz w:val="22"/>
-                <w:szCs w:val="22"/>
-              </w:rPr>
-              <w:t>er navigates their ship to the base, and selects the repair option. Allowing their ship to be repaired over time.</w:t>
+              <w:t xml:space="preserve">Both the Current and the Other Player agree to save or load the game state. </w:t>
             </w:r>
           </w:p>
         </w:tc>
@@ -5042,26 +4941,52 @@
             <w:r>
               <w:rPr>
                 <w:rFonts w:ascii="Times" w:hAnsi="Times"/>
-                <w:sz w:val="22"/>
-                <w:szCs w:val="22"/>
-              </w:rPr>
-              <w:t>Yes</w:t>
-            </w:r>
-            <w:r>
-              <w:rPr>
-                <w:rFonts w:ascii="Times" w:hAnsi="Times"/>
-                <w:sz w:val="22"/>
-                <w:szCs w:val="22"/>
-              </w:rPr>
-              <w:t xml:space="preserve">, only the Current Player may be able </w:t>
-            </w:r>
-            <w:r>
-              <w:rPr>
-                <w:rFonts w:ascii="Times" w:hAnsi="Times"/>
-                <w:sz w:val="22"/>
-                <w:szCs w:val="22"/>
-              </w:rPr>
-              <w:t xml:space="preserve">to activate reparations at any time. </w:t>
+                <w:b/>
+                <w:sz w:val="22"/>
+                <w:szCs w:val="22"/>
+              </w:rPr>
+              <w:t>No</w:t>
+            </w:r>
+            <w:r>
+              <w:rPr>
+                <w:rFonts w:ascii="Times" w:hAnsi="Times"/>
+                <w:b/>
+                <w:sz w:val="22"/>
+                <w:szCs w:val="22"/>
+              </w:rPr>
+              <w:t xml:space="preserve">, </w:t>
+            </w:r>
+            <w:r>
+              <w:rPr>
+                <w:rFonts w:ascii="Times" w:hAnsi="Times"/>
+                <w:sz w:val="22"/>
+                <w:szCs w:val="22"/>
+              </w:rPr>
+              <w:t>both players must together decide whether the</w:t>
+            </w:r>
+            <w:r>
+              <w:rPr>
+                <w:rFonts w:ascii="Times" w:hAnsi="Times"/>
+                <w:sz w:val="22"/>
+                <w:szCs w:val="22"/>
+              </w:rPr>
+              <w:t>y want to save or load the game at any</w:t>
+            </w:r>
+            <w:r>
+              <w:rPr>
+                <w:rFonts w:ascii="Times" w:hAnsi="Times"/>
+                <w:sz w:val="22"/>
+                <w:szCs w:val="22"/>
+              </w:rPr>
+              <w:t xml:space="preserve"> </w:t>
+            </w:r>
+            <w:r>
+              <w:rPr>
+                <w:rFonts w:ascii="Times" w:hAnsi="Times"/>
+                <w:sz w:val="22"/>
+                <w:szCs w:val="22"/>
+              </w:rPr>
+              <w:t xml:space="preserve">time. </w:t>
             </w:r>
           </w:p>
         </w:tc>
@@ -5088,7 +5013,7 @@
                 <w:sz w:val="22"/>
                 <w:szCs w:val="22"/>
               </w:rPr>
-              <w:t>Send Message</w:t>
+              <w:t>Repair Ship</w:t>
             </w:r>
           </w:p>
         </w:tc>
@@ -5110,7 +5035,15 @@
                 <w:sz w:val="22"/>
                 <w:szCs w:val="22"/>
               </w:rPr>
-              <w:t xml:space="preserve">The players send a text message to one another. </w:t>
+              <w:t>The Current Play</w:t>
+            </w:r>
+            <w:r>
+              <w:rPr>
+                <w:rFonts w:ascii="Times" w:hAnsi="Times"/>
+                <w:sz w:val="22"/>
+                <w:szCs w:val="22"/>
+              </w:rPr>
+              <w:t>er navigates their ship to the base, and selects the repair option. Allowing their ship to be repaired over time.</w:t>
             </w:r>
           </w:p>
         </w:tc>
@@ -5132,23 +5065,23 @@
                 <w:sz w:val="22"/>
                 <w:szCs w:val="22"/>
               </w:rPr>
-              <w:t>No</w:t>
-            </w:r>
-            <w:r>
-              <w:rPr>
-                <w:rFonts w:ascii="Times" w:hAnsi="Times"/>
-                <w:sz w:val="22"/>
-                <w:szCs w:val="22"/>
-              </w:rPr>
-              <w:t>, either player can send and receive messages at any time</w:t>
-            </w:r>
-            <w:r>
-              <w:rPr>
-                <w:rFonts w:ascii="Times" w:hAnsi="Times"/>
-                <w:sz w:val="22"/>
-                <w:szCs w:val="22"/>
-              </w:rPr>
-              <w:t>.</w:t>
+              <w:t>Yes</w:t>
+            </w:r>
+            <w:r>
+              <w:rPr>
+                <w:rFonts w:ascii="Times" w:hAnsi="Times"/>
+                <w:sz w:val="22"/>
+                <w:szCs w:val="22"/>
+              </w:rPr>
+              <w:t xml:space="preserve">, only the Current Player may be able </w:t>
+            </w:r>
+            <w:r>
+              <w:rPr>
+                <w:rFonts w:ascii="Times" w:hAnsi="Times"/>
+                <w:sz w:val="22"/>
+                <w:szCs w:val="22"/>
+              </w:rPr>
+              <w:t xml:space="preserve">to activate reparations at any time. </w:t>
             </w:r>
           </w:p>
         </w:tc>
@@ -5175,7 +5108,7 @@
                 <w:sz w:val="22"/>
                 <w:szCs w:val="22"/>
               </w:rPr>
-              <w:t>Review Game Rules</w:t>
+              <w:t>Send Message</w:t>
             </w:r>
           </w:p>
         </w:tc>
@@ -5197,7 +5130,7 @@
                 <w:sz w:val="22"/>
                 <w:szCs w:val="22"/>
               </w:rPr>
-              <w:t xml:space="preserve">Either player decides to review the game rules or the possible decisions they are able to make. </w:t>
+              <w:t xml:space="preserve">The players send a text message to one another. </w:t>
             </w:r>
           </w:p>
         </w:tc>
@@ -5219,6 +5152,93 @@
                 <w:sz w:val="22"/>
                 <w:szCs w:val="22"/>
               </w:rPr>
+              <w:t>No</w:t>
+            </w:r>
+            <w:r>
+              <w:rPr>
+                <w:rFonts w:ascii="Times" w:hAnsi="Times"/>
+                <w:sz w:val="22"/>
+                <w:szCs w:val="22"/>
+              </w:rPr>
+              <w:t>, either player can send and receive messages at any time</w:t>
+            </w:r>
+            <w:r>
+              <w:rPr>
+                <w:rFonts w:ascii="Times" w:hAnsi="Times"/>
+                <w:sz w:val="22"/>
+                <w:szCs w:val="22"/>
+              </w:rPr>
+              <w:t>.</w:t>
+            </w:r>
+          </w:p>
+        </w:tc>
+      </w:tr>
+      <w:tr>
+        <w:trPr>
+          <w:jc w:val="center"/>
+        </w:trPr>
+        <w:tc>
+          <w:tcPr>
+            <w:tcW w:w="2952" w:type="dxa"/>
+          </w:tcPr>
+          <w:p>
+            <w:pPr>
+              <w:rPr>
+                <w:rFonts w:ascii="Times" w:hAnsi="Times"/>
+                <w:sz w:val="22"/>
+                <w:szCs w:val="22"/>
+              </w:rPr>
+            </w:pPr>
+            <w:r>
+              <w:rPr>
+                <w:rFonts w:ascii="Times" w:hAnsi="Times"/>
+                <w:sz w:val="22"/>
+                <w:szCs w:val="22"/>
+              </w:rPr>
+              <w:t>Review Game Rules</w:t>
+            </w:r>
+          </w:p>
+        </w:tc>
+        <w:tc>
+          <w:tcPr>
+            <w:tcW w:w="2952" w:type="dxa"/>
+          </w:tcPr>
+          <w:p>
+            <w:pPr>
+              <w:rPr>
+                <w:rFonts w:ascii="Times" w:hAnsi="Times"/>
+                <w:sz w:val="22"/>
+                <w:szCs w:val="22"/>
+              </w:rPr>
+            </w:pPr>
+            <w:r>
+              <w:rPr>
+                <w:rFonts w:ascii="Times" w:hAnsi="Times"/>
+                <w:sz w:val="22"/>
+                <w:szCs w:val="22"/>
+              </w:rPr>
+              <w:t xml:space="preserve">Either player decides to review the game rules or the possible decisions they are able to make. </w:t>
+            </w:r>
+          </w:p>
+        </w:tc>
+        <w:tc>
+          <w:tcPr>
+            <w:tcW w:w="2952" w:type="dxa"/>
+          </w:tcPr>
+          <w:p>
+            <w:pPr>
+              <w:rPr>
+                <w:rFonts w:ascii="Times" w:hAnsi="Times"/>
+                <w:sz w:val="22"/>
+                <w:szCs w:val="22"/>
+              </w:rPr>
+            </w:pPr>
+            <w:r>
+              <w:rPr>
+                <w:rFonts w:ascii="Times" w:hAnsi="Times"/>
+                <w:sz w:val="22"/>
+                <w:szCs w:val="22"/>
+              </w:rPr>
               <w:t>No, either player can review the game rules at any given time.</w:t>
             </w:r>
           </w:p>
@@ -5454,7 +5474,6 @@
           <w:sz w:val="28"/>
           <w:szCs w:val="28"/>
         </w:rPr>
-        <w:lastRenderedPageBreak/>
         <w:t xml:space="preserve">2.4 Use Case Model </w:t>
       </w:r>
     </w:p>
@@ -6583,6 +6602,7 @@
           <w:rFonts w:ascii="Times" w:hAnsi="Times"/>
           <w:i/>
         </w:rPr>
+        <w:lastRenderedPageBreak/>
         <w:t>Player</w:t>
       </w:r>
       <w:r>
@@ -7775,6 +7795,7 @@
           <w:rFonts w:ascii="Times" w:hAnsi="Times"/>
           <w:b/>
         </w:rPr>
+        <w:lastRenderedPageBreak/>
         <w:t xml:space="preserve">Use Case: </w:t>
       </w:r>
       <w:r>
@@ -7916,7 +7937,6 @@
           <w:rFonts w:ascii="Times" w:hAnsi="Times"/>
           <w:b/>
         </w:rPr>
-        <w:lastRenderedPageBreak/>
         <w:t xml:space="preserve">Primary Actor: </w:t>
       </w:r>
       <w:r>
@@ -8987,7 +9007,14 @@
           <w:rFonts w:ascii="Times" w:hAnsi="Times"/>
           <w:i/>
         </w:rPr>
-        <w:t xml:space="preserve">Step 7 is repeated until one player wins the game. </w:t>
+        <w:t>Step 5</w:t>
+      </w:r>
+      <w:r>
+        <w:rPr>
+          <w:rFonts w:ascii="Times" w:hAnsi="Times"/>
+          <w:i/>
+        </w:rPr>
+        <w:t xml:space="preserve"> is repeated until one player wins the game. </w:t>
       </w:r>
     </w:p>
     <w:p>
@@ -9131,6 +9158,7 @@
           <w:rFonts w:ascii="Times" w:hAnsi="Times"/>
           <w:i/>
         </w:rPr>
+        <w:lastRenderedPageBreak/>
         <w:t>1ai.</w:t>
       </w:r>
       <w:r>
@@ -10106,6 +10134,7 @@
           <w:rFonts w:ascii="Times" w:hAnsi="Times"/>
           <w:i/>
         </w:rPr>
+        <w:lastRenderedPageBreak/>
         <w:t>System</w:t>
       </w:r>
       <w:r>
@@ -10290,7 +10319,6 @@
           <w:rFonts w:ascii="Times" w:hAnsi="Times"/>
           <w:u w:val="single"/>
         </w:rPr>
-        <w:lastRenderedPageBreak/>
         <w:t xml:space="preserve">Deploy Ships [U8] </w:t>
       </w:r>
     </w:p>
@@ -11326,6 +11354,7 @@
           <w:sz w:val="26"/>
           <w:u w:val="single"/>
         </w:rPr>
+        <w:lastRenderedPageBreak/>
         <w:t xml:space="preserve">Play Turn [U10] </w:t>
       </w:r>
     </w:p>
@@ -11446,7 +11475,6 @@
           <w:rFonts w:ascii="Times" w:hAnsi="Times"/>
           <w:b/>
         </w:rPr>
-        <w:lastRenderedPageBreak/>
         <w:t xml:space="preserve">Multiplicity: </w:t>
       </w:r>
       <w:r>
@@ -11794,8 +11822,6 @@
         </w:rPr>
         <w:t>System Interface</w:t>
       </w:r>
-      <w:bookmarkStart w:id="0" w:name="_GoBack"/>
-      <w:bookmarkEnd w:id="0"/>
       <w:r>
         <w:rPr>
           <w:rFonts w:ascii="Times" w:hAnsi="Times"/>
@@ -13986,7 +14012,7 @@
 </file>
 
 <file path=customXml/itemProps1.xml><?xml version="1.0" encoding="utf-8"?>
-<ds:datastoreItem xmlns:ds="http://schemas.openxmlformats.org/officeDocument/2006/customXml" ds:itemID="{4906A097-A36C-4401-A45E-507ACC76FECE}">
+<ds:datastoreItem xmlns:ds="http://schemas.openxmlformats.org/officeDocument/2006/customXml" ds:itemID="{A5E19D57-CD96-47A1-AFCF-C4C1349FC29F}">
   <ds:schemaRefs>
     <ds:schemaRef ds:uri="http://schemas.openxmlformats.org/officeDocument/2006/bibliography"/>
   </ds:schemaRefs>

</xml_diff>

<commit_message>
Fixed Game Condition Use Case
</commit_message>
<xml_diff>
--- a/use-cases/Requirements Elicitation.docx
+++ b/use-cases/Requirements Elicitation.docx
@@ -4507,8 +4507,6 @@
               </w:rPr>
               <w:t>The Player selects and moves (or turns) one of his ships. This action is no longer possible if the Ship has already moved its max distance.</w:t>
             </w:r>
-            <w:bookmarkStart w:id="0" w:name="_GoBack"/>
-            <w:bookmarkEnd w:id="0"/>
           </w:p>
         </w:tc>
         <w:tc>
@@ -7770,6 +7768,13 @@
       <w:pPr>
         <w:rPr>
           <w:rFonts w:ascii="Times" w:hAnsi="Times"/>
+        </w:rPr>
+      </w:pPr>
+    </w:p>
+    <w:p>
+      <w:pPr>
+        <w:rPr>
+          <w:rFonts w:ascii="Times" w:hAnsi="Times"/>
           <w:sz w:val="26"/>
           <w:szCs w:val="26"/>
         </w:rPr>
@@ -7781,6 +7786,7 @@
           <w:szCs w:val="26"/>
           <w:u w:val="single"/>
         </w:rPr>
+        <w:lastRenderedPageBreak/>
         <w:t>Get Matched [U5]</w:t>
       </w:r>
     </w:p>
@@ -7795,7 +7801,6 @@
           <w:rFonts w:ascii="Times" w:hAnsi="Times"/>
           <w:b/>
         </w:rPr>
-        <w:lastRenderedPageBreak/>
         <w:t xml:space="preserve">Use Case: </w:t>
       </w:r>
       <w:r>
@@ -9097,11 +9102,20 @@
           <w:b/>
         </w:rPr>
       </w:pPr>
-      <w:r>
-        <w:rPr>
-          <w:rFonts w:ascii="Times" w:hAnsi="Times"/>
-          <w:b/>
-        </w:rPr>
+    </w:p>
+    <w:p>
+      <w:pPr>
+        <w:rPr>
+          <w:rFonts w:ascii="Times" w:hAnsi="Times"/>
+          <w:b/>
+        </w:rPr>
+      </w:pPr>
+      <w:r>
+        <w:rPr>
+          <w:rFonts w:ascii="Times" w:hAnsi="Times"/>
+          <w:b/>
+        </w:rPr>
+        <w:lastRenderedPageBreak/>
         <w:t xml:space="preserve">Extensions </w:t>
       </w:r>
     </w:p>
@@ -9158,7 +9172,6 @@
           <w:rFonts w:ascii="Times" w:hAnsi="Times"/>
           <w:i/>
         </w:rPr>
-        <w:lastRenderedPageBreak/>
         <w:t>1ai.</w:t>
       </w:r>
       <w:r>
@@ -9247,46 +9260,6 @@
         </w:rPr>
         <w:t xml:space="preserve"> determines some save error. User is alerted. Use case ends in failure.</w:t>
       </w:r>
-    </w:p>
-    <w:p>
-      <w:pPr>
-        <w:rPr>
-          <w:rFonts w:ascii="Times" w:hAnsi="Times"/>
-          <w:sz w:val="26"/>
-          <w:szCs w:val="26"/>
-          <w:u w:val="single"/>
-        </w:rPr>
-      </w:pPr>
-    </w:p>
-    <w:p>
-      <w:pPr>
-        <w:rPr>
-          <w:rFonts w:ascii="Times" w:hAnsi="Times"/>
-          <w:sz w:val="26"/>
-          <w:szCs w:val="26"/>
-          <w:u w:val="single"/>
-        </w:rPr>
-      </w:pPr>
-    </w:p>
-    <w:p>
-      <w:pPr>
-        <w:rPr>
-          <w:rFonts w:ascii="Times" w:hAnsi="Times"/>
-          <w:sz w:val="26"/>
-          <w:szCs w:val="26"/>
-          <w:u w:val="single"/>
-        </w:rPr>
-      </w:pPr>
-    </w:p>
-    <w:p>
-      <w:pPr>
-        <w:rPr>
-          <w:rFonts w:ascii="Times" w:hAnsi="Times"/>
-          <w:sz w:val="26"/>
-          <w:szCs w:val="26"/>
-          <w:u w:val="single"/>
-        </w:rPr>
-      </w:pPr>
     </w:p>
     <w:p>
       <w:pPr>
@@ -9616,7 +9589,26 @@
         <w:rPr>
           <w:rFonts w:ascii="Times" w:hAnsi="Times"/>
         </w:rPr>
-        <w:t xml:space="preserve">reviews and sends new set of conditions to System. </w:t>
+        <w:t xml:space="preserve">reviews and sends acceptance to the </w:t>
+      </w:r>
+      <w:r>
+        <w:rPr>
+          <w:rFonts w:ascii="Times" w:hAnsi="Times"/>
+          <w:i/>
+        </w:rPr>
+        <w:t>System</w:t>
+      </w:r>
+      <w:r>
+        <w:rPr>
+          <w:rFonts w:ascii="Times" w:hAnsi="Times"/>
+        </w:rPr>
+        <w:t xml:space="preserve">. </w:t>
+      </w:r>
+      <w:r>
+        <w:rPr>
+          <w:rFonts w:ascii="Times" w:hAnsi="Times"/>
+        </w:rPr>
+        <w:t xml:space="preserve"> </w:t>
       </w:r>
     </w:p>
     <w:p>
@@ -9633,87 +9625,116 @@
       <w:r>
         <w:rPr>
           <w:rFonts w:ascii="Times" w:hAnsi="Times"/>
-          <w:i/>
+        </w:rPr>
+        <w:t xml:space="preserve">Move to </w:t>
+      </w:r>
+      <w:r>
+        <w:rPr>
+          <w:rFonts w:ascii="Times" w:hAnsi="Times"/>
+          <w:i/>
+        </w:rPr>
+        <w:t xml:space="preserve">Select Ships </w:t>
+      </w:r>
+      <w:r>
+        <w:rPr>
+          <w:rFonts w:ascii="Times" w:hAnsi="Times"/>
+        </w:rPr>
+        <w:t xml:space="preserve">[U7] </w:t>
+      </w:r>
+    </w:p>
+    <w:p>
+      <w:pPr>
+        <w:rPr>
+          <w:rFonts w:ascii="Times" w:hAnsi="Times"/>
+          <w:b/>
+        </w:rPr>
+      </w:pPr>
+      <w:r>
+        <w:rPr>
+          <w:rFonts w:ascii="Times" w:hAnsi="Times"/>
+          <w:b/>
+        </w:rPr>
+        <w:t>Extensions</w:t>
+      </w:r>
+    </w:p>
+    <w:p>
+      <w:pPr>
+        <w:rPr>
+          <w:rFonts w:ascii="Times" w:hAnsi="Times"/>
+        </w:rPr>
+      </w:pPr>
+      <w:r>
+        <w:rPr>
+          <w:rFonts w:ascii="Times" w:hAnsi="Times"/>
+        </w:rPr>
+        <w:t xml:space="preserve">2a. </w:t>
+      </w:r>
+      <w:r>
+        <w:rPr>
+          <w:rFonts w:ascii="Times" w:hAnsi="Times"/>
+          <w:i/>
+        </w:rPr>
+        <w:t xml:space="preserve">Player </w:t>
+      </w:r>
+      <w:r>
+        <w:rPr>
+          <w:rFonts w:ascii="Times" w:hAnsi="Times"/>
+        </w:rPr>
+        <w:t xml:space="preserve">does not like conditions, makes modifications </w:t>
+      </w:r>
+      <w:r>
+        <w:rPr>
+          <w:rFonts w:ascii="Times" w:hAnsi="Times"/>
+          <w:u w:val="single"/>
+        </w:rPr>
+        <w:t xml:space="preserve">alerts </w:t>
+      </w:r>
+      <w:r>
+        <w:rPr>
+          <w:rFonts w:ascii="Times" w:hAnsi="Times"/>
+          <w:i/>
+          <w:u w:val="single"/>
         </w:rPr>
         <w:t>System</w:t>
       </w:r>
       <w:r>
         <w:rPr>
           <w:rFonts w:ascii="Times" w:hAnsi="Times"/>
-        </w:rPr>
-        <w:t xml:space="preserve"> returns confirmation of game condition to </w:t>
-      </w:r>
-      <w:r>
-        <w:rPr>
-          <w:rFonts w:ascii="Times" w:hAnsi="Times"/>
-          <w:i/>
-        </w:rPr>
-        <w:t>Player</w:t>
-      </w:r>
-      <w:r>
-        <w:rPr>
-          <w:rFonts w:ascii="Times" w:hAnsi="Times"/>
-        </w:rPr>
-        <w:t xml:space="preserve">. </w:t>
-      </w:r>
-    </w:p>
-    <w:p>
-      <w:pPr>
-        <w:pStyle w:val="ListParagraph"/>
-        <w:numPr>
-          <w:ilvl w:val="0"/>
-          <w:numId w:val="8"/>
-        </w:numPr>
-        <w:rPr>
-          <w:rFonts w:ascii="Times" w:hAnsi="Times"/>
-        </w:rPr>
-      </w:pPr>
-      <w:r>
-        <w:rPr>
-          <w:rFonts w:ascii="Times" w:hAnsi="Times"/>
-        </w:rPr>
-        <w:t xml:space="preserve">Move to </w:t>
-      </w:r>
-      <w:r>
-        <w:rPr>
-          <w:rFonts w:ascii="Times" w:hAnsi="Times"/>
-          <w:i/>
-        </w:rPr>
-        <w:t xml:space="preserve">Select Ships </w:t>
-      </w:r>
-      <w:r>
-        <w:rPr>
-          <w:rFonts w:ascii="Times" w:hAnsi="Times"/>
-        </w:rPr>
-        <w:t xml:space="preserve">[U7] </w:t>
-      </w:r>
-    </w:p>
-    <w:p>
-      <w:pPr>
-        <w:rPr>
-          <w:rFonts w:ascii="Times" w:hAnsi="Times"/>
-          <w:b/>
-        </w:rPr>
-      </w:pPr>
-      <w:r>
-        <w:rPr>
-          <w:rFonts w:ascii="Times" w:hAnsi="Times"/>
-          <w:b/>
-        </w:rPr>
-        <w:t>Extensions</w:t>
-      </w:r>
-    </w:p>
-    <w:p>
-      <w:pPr>
-        <w:rPr>
-          <w:rFonts w:ascii="Times" w:hAnsi="Times"/>
-        </w:rPr>
-      </w:pPr>
-      <w:r>
-        <w:rPr>
-          <w:rFonts w:ascii="Times" w:hAnsi="Times"/>
-        </w:rPr>
-        <w:t xml:space="preserve">2a. </w:t>
+          <w:u w:val="single"/>
+        </w:rPr>
+        <w:t xml:space="preserve"> of changes</w:t>
+      </w:r>
+      <w:r>
+        <w:rPr>
+          <w:rFonts w:ascii="Times" w:hAnsi="Times"/>
+        </w:rPr>
+        <w:t>.</w:t>
+      </w:r>
+    </w:p>
+    <w:p>
+      <w:pPr>
+        <w:rPr>
+          <w:rFonts w:ascii="Times" w:hAnsi="Times"/>
+        </w:rPr>
+      </w:pPr>
+      <w:r>
+        <w:rPr>
+          <w:rFonts w:ascii="Times" w:hAnsi="Times"/>
+        </w:rPr>
+        <w:t xml:space="preserve">2ai. </w:t>
+      </w:r>
+      <w:r>
+        <w:rPr>
+          <w:rFonts w:ascii="Times" w:hAnsi="Times"/>
+          <w:i/>
+        </w:rPr>
+        <w:t>System</w:t>
+      </w:r>
+      <w:r>
+        <w:rPr>
+          <w:rFonts w:ascii="Times" w:hAnsi="Times"/>
+        </w:rPr>
+        <w:t xml:space="preserve"> notifies </w:t>
       </w:r>
       <w:r>
         <w:rPr>
@@ -9726,7 +9747,87 @@
         <w:rPr>
           <w:rFonts w:ascii="Times" w:hAnsi="Times"/>
         </w:rPr>
-        <w:t xml:space="preserve"> rejects or re-alters game Conditions. Use Case starts at 1. </w:t>
+        <w:t xml:space="preserve"> of changes. </w:t>
+      </w:r>
+      <w:r>
+        <w:rPr>
+          <w:rFonts w:ascii="Times" w:hAnsi="Times"/>
+          <w:i/>
+        </w:rPr>
+        <w:t>Other Player</w:t>
+      </w:r>
+      <w:r>
+        <w:rPr>
+          <w:rFonts w:ascii="Times" w:hAnsi="Times"/>
+        </w:rPr>
+        <w:t xml:space="preserve"> makes changes of his own. Use case begins again. </w:t>
+      </w:r>
+    </w:p>
+    <w:p>
+      <w:pPr>
+        <w:rPr>
+          <w:rFonts w:ascii="Times" w:hAnsi="Times"/>
+        </w:rPr>
+      </w:pPr>
+      <w:r>
+        <w:rPr>
+          <w:rFonts w:ascii="Times" w:hAnsi="Times"/>
+        </w:rPr>
+        <w:t xml:space="preserve">2aii. </w:t>
+      </w:r>
+      <w:r>
+        <w:rPr>
+          <w:rFonts w:ascii="Times" w:hAnsi="Times"/>
+          <w:i/>
+        </w:rPr>
+        <w:t>System</w:t>
+      </w:r>
+      <w:r>
+        <w:rPr>
+          <w:rFonts w:ascii="Times" w:hAnsi="Times"/>
+        </w:rPr>
+        <w:t xml:space="preserve"> notifies </w:t>
+      </w:r>
+      <w:r>
+        <w:rPr>
+          <w:rFonts w:ascii="Times" w:hAnsi="Times"/>
+          <w:i/>
+        </w:rPr>
+        <w:t>Other Player</w:t>
+      </w:r>
+      <w:r>
+        <w:rPr>
+          <w:rFonts w:ascii="Times" w:hAnsi="Times"/>
+        </w:rPr>
+        <w:t xml:space="preserve"> of changes. </w:t>
+      </w:r>
+      <w:r>
+        <w:rPr>
+          <w:rFonts w:ascii="Times" w:hAnsi="Times"/>
+          <w:i/>
+        </w:rPr>
+        <w:t>Other Player</w:t>
+      </w:r>
+      <w:r>
+        <w:rPr>
+          <w:rFonts w:ascii="Times" w:hAnsi="Times"/>
+        </w:rPr>
+        <w:t xml:space="preserve"> accepts changes. Use case ends in success. </w:t>
+      </w:r>
+      <w:bookmarkStart w:id="0" w:name="_GoBack"/>
+      <w:bookmarkEnd w:id="0"/>
+    </w:p>
+    <w:p>
+      <w:pPr>
+        <w:rPr>
+          <w:rFonts w:ascii="Times" w:hAnsi="Times"/>
+        </w:rPr>
+      </w:pPr>
+      <w:r>
+        <w:rPr>
+          <w:rFonts w:ascii="Times" w:hAnsi="Times"/>
+        </w:rPr>
+        <w:t xml:space="preserve"> </w:t>
       </w:r>
     </w:p>
     <w:p>
@@ -10053,6 +10154,7 @@
           <w:rFonts w:ascii="Times" w:hAnsi="Times"/>
           <w:i/>
         </w:rPr>
+        <w:lastRenderedPageBreak/>
         <w:t xml:space="preserve">Player </w:t>
       </w:r>
       <w:r>
@@ -10134,7 +10236,6 @@
           <w:rFonts w:ascii="Times" w:hAnsi="Times"/>
           <w:i/>
         </w:rPr>
-        <w:lastRenderedPageBreak/>
         <w:t>System</w:t>
       </w:r>
       <w:r>
@@ -10215,6 +10316,14 @@
           <w:b/>
         </w:rPr>
       </w:pPr>
+    </w:p>
+    <w:p>
+      <w:pPr>
+        <w:rPr>
+          <w:rFonts w:ascii="Times" w:hAnsi="Times"/>
+          <w:b/>
+        </w:rPr>
+      </w:pPr>
       <w:r>
         <w:rPr>
           <w:rFonts w:ascii="Times" w:hAnsi="Times"/>
@@ -11277,6 +11386,7 @@
         <w:rPr>
           <w:rFonts w:ascii="Times" w:hAnsi="Times"/>
         </w:rPr>
+        <w:lastRenderedPageBreak/>
         <w:t xml:space="preserve">2b. </w:t>
       </w:r>
       <w:r>
@@ -11354,7 +11464,6 @@
           <w:sz w:val="26"/>
           <w:u w:val="single"/>
         </w:rPr>
-        <w:lastRenderedPageBreak/>
         <w:t xml:space="preserve">Play Turn [U10] </w:t>
       </w:r>
     </w:p>
@@ -14012,7 +14121,7 @@
 </file>
 
 <file path=customXml/itemProps1.xml><?xml version="1.0" encoding="utf-8"?>
-<ds:datastoreItem xmlns:ds="http://schemas.openxmlformats.org/officeDocument/2006/customXml" ds:itemID="{A5E19D57-CD96-47A1-AFCF-C4C1349FC29F}">
+<ds:datastoreItem xmlns:ds="http://schemas.openxmlformats.org/officeDocument/2006/customXml" ds:itemID="{012FDF46-799C-4ED0-8B59-C3589475797C}">
   <ds:schemaRefs>
     <ds:schemaRef ds:uri="http://schemas.openxmlformats.org/officeDocument/2006/bibliography"/>
   </ds:schemaRefs>

</xml_diff>

<commit_message>
Removed System Interface Drivel
</commit_message>
<xml_diff>
--- a/use-cases/Requirements Elicitation.docx
+++ b/use-cases/Requirements Elicitation.docx
@@ -1011,99 +1011,6 @@
     </w:p>
     <w:p>
       <w:pPr>
-        <w:ind w:left="420"/>
-        <w:rPr>
-          <w:rFonts w:ascii="Times" w:hAnsi="Times"/>
-        </w:rPr>
-      </w:pPr>
-    </w:p>
-    <w:p>
-      <w:pPr>
-        <w:ind w:left="420"/>
-        <w:rPr>
-          <w:rFonts w:ascii="Times" w:hAnsi="Times"/>
-        </w:rPr>
-      </w:pPr>
-      <w:r>
-        <w:rPr>
-          <w:rFonts w:ascii="Times" w:hAnsi="Times"/>
-          <w:b/>
-        </w:rPr>
-        <w:t xml:space="preserve">System </w:t>
-      </w:r>
-      <w:r>
-        <w:rPr>
-          <w:rFonts w:ascii="Times" w:hAnsi="Times"/>
-          <w:b/>
-        </w:rPr>
-        <w:t>Interface</w:t>
-      </w:r>
-      <w:r>
-        <w:rPr>
-          <w:rFonts w:ascii="Times" w:hAnsi="Times"/>
-          <w:b/>
-        </w:rPr>
-        <w:t xml:space="preserve">: </w:t>
-      </w:r>
-    </w:p>
-    <w:p>
-      <w:pPr>
-        <w:ind w:left="420"/>
-        <w:rPr>
-          <w:rFonts w:ascii="Times" w:hAnsi="Times"/>
-        </w:rPr>
-      </w:pPr>
-      <w:r>
-        <w:rPr>
-          <w:rFonts w:ascii="Times" w:hAnsi="Times"/>
-        </w:rPr>
-        <w:tab/>
-        <w:t xml:space="preserve">The actual Graphical User Interface the individual use interacts with. Differentiated by the </w:t>
-      </w:r>
-      <w:r>
-        <w:rPr>
-          <w:rFonts w:ascii="Times" w:hAnsi="Times"/>
-          <w:b/>
-        </w:rPr>
-        <w:t>System</w:t>
-      </w:r>
-      <w:r>
-        <w:rPr>
-          <w:rFonts w:ascii="Times" w:hAnsi="Times"/>
-        </w:rPr>
-        <w:t xml:space="preserve"> for only one player can interact with the </w:t>
-      </w:r>
-      <w:r>
-        <w:rPr>
-          <w:rFonts w:ascii="Times" w:hAnsi="Times"/>
-          <w:b/>
-        </w:rPr>
-        <w:t>System Interface</w:t>
-      </w:r>
-      <w:r>
-        <w:rPr>
-          <w:rFonts w:ascii="Times" w:hAnsi="Times"/>
-        </w:rPr>
-        <w:t xml:space="preserve"> at any given time, while many players can be interacting with the </w:t>
-      </w:r>
-      <w:r>
-        <w:rPr>
-          <w:rFonts w:ascii="Times" w:hAnsi="Times"/>
-          <w:b/>
-        </w:rPr>
-        <w:t>System</w:t>
-      </w:r>
-      <w:r>
-        <w:rPr>
-          <w:rFonts w:ascii="Times" w:hAnsi="Times"/>
-          <w:b/>
-        </w:rPr>
-        <w:t>.</w:t>
-      </w:r>
-    </w:p>
-    <w:p>
-      <w:pPr>
-        <w:ind w:left="420"/>
         <w:rPr>
           <w:rFonts w:ascii="Times" w:hAnsi="Times"/>
         </w:rPr>
@@ -1464,7 +1371,6 @@
           <w:rFonts w:ascii="Times" w:hAnsi="Times"/>
           <w:b/>
         </w:rPr>
-        <w:lastRenderedPageBreak/>
         <w:t xml:space="preserve">Section 2: </w:t>
       </w:r>
       <w:r>
@@ -2125,6 +2031,56 @@
       <w:pPr>
         <w:rPr>
           <w:rFonts w:ascii="Times" w:hAnsi="Times"/>
+          <w:sz w:val="28"/>
+          <w:szCs w:val="28"/>
+        </w:rPr>
+      </w:pPr>
+    </w:p>
+    <w:p>
+      <w:pPr>
+        <w:rPr>
+          <w:rFonts w:ascii="Times" w:hAnsi="Times"/>
+          <w:b/>
+          <w:sz w:val="28"/>
+          <w:szCs w:val="28"/>
+        </w:rPr>
+      </w:pPr>
+    </w:p>
+    <w:p>
+      <w:pPr>
+        <w:rPr>
+          <w:rFonts w:ascii="Times" w:hAnsi="Times"/>
+          <w:b/>
+          <w:sz w:val="28"/>
+          <w:szCs w:val="28"/>
+        </w:rPr>
+      </w:pPr>
+    </w:p>
+    <w:p>
+      <w:pPr>
+        <w:rPr>
+          <w:rFonts w:ascii="Times" w:hAnsi="Times"/>
+          <w:b/>
+          <w:sz w:val="28"/>
+          <w:szCs w:val="28"/>
+        </w:rPr>
+      </w:pPr>
+    </w:p>
+    <w:p>
+      <w:pPr>
+        <w:rPr>
+          <w:rFonts w:ascii="Times" w:hAnsi="Times"/>
+          <w:b/>
+          <w:sz w:val="28"/>
+          <w:szCs w:val="28"/>
+        </w:rPr>
+      </w:pPr>
+    </w:p>
+    <w:p>
+      <w:pPr>
+        <w:rPr>
+          <w:rFonts w:ascii="Times" w:hAnsi="Times"/>
+          <w:b/>
           <w:sz w:val="28"/>
           <w:szCs w:val="28"/>
         </w:rPr>
@@ -5380,78 +5336,6 @@
         <w:rPr>
           <w:rFonts w:ascii="Times" w:hAnsi="Times"/>
           <w:b/>
-          <w:i/>
-          <w:sz w:val="22"/>
-          <w:szCs w:val="22"/>
-          <w:u w:val="single"/>
-        </w:rPr>
-      </w:pPr>
-    </w:p>
-    <w:p>
-      <w:pPr>
-        <w:rPr>
-          <w:rFonts w:ascii="Times" w:hAnsi="Times"/>
-          <w:b/>
-          <w:i/>
-          <w:sz w:val="22"/>
-          <w:szCs w:val="22"/>
-          <w:u w:val="single"/>
-        </w:rPr>
-      </w:pPr>
-    </w:p>
-    <w:p>
-      <w:pPr>
-        <w:rPr>
-          <w:rFonts w:ascii="Times" w:hAnsi="Times"/>
-          <w:b/>
-          <w:i/>
-          <w:sz w:val="22"/>
-          <w:szCs w:val="22"/>
-          <w:u w:val="single"/>
-        </w:rPr>
-      </w:pPr>
-    </w:p>
-    <w:p>
-      <w:pPr>
-        <w:rPr>
-          <w:rFonts w:ascii="Times" w:hAnsi="Times"/>
-          <w:b/>
-          <w:i/>
-          <w:sz w:val="22"/>
-          <w:szCs w:val="22"/>
-          <w:u w:val="single"/>
-        </w:rPr>
-      </w:pPr>
-    </w:p>
-    <w:p>
-      <w:pPr>
-        <w:rPr>
-          <w:rFonts w:ascii="Times" w:hAnsi="Times"/>
-          <w:b/>
-          <w:i/>
-          <w:sz w:val="22"/>
-          <w:szCs w:val="22"/>
-          <w:u w:val="single"/>
-        </w:rPr>
-      </w:pPr>
-    </w:p>
-    <w:p>
-      <w:pPr>
-        <w:rPr>
-          <w:rFonts w:ascii="Times" w:hAnsi="Times"/>
-          <w:b/>
-          <w:i/>
-          <w:sz w:val="22"/>
-          <w:szCs w:val="22"/>
-          <w:u w:val="single"/>
-        </w:rPr>
-      </w:pPr>
-    </w:p>
-    <w:p>
-      <w:pPr>
-        <w:rPr>
-          <w:rFonts w:ascii="Times" w:hAnsi="Times"/>
-          <w:b/>
           <w:sz w:val="28"/>
           <w:szCs w:val="28"/>
         </w:rPr>
@@ -5472,6 +5356,7 @@
           <w:sz w:val="28"/>
           <w:szCs w:val="28"/>
         </w:rPr>
+        <w:lastRenderedPageBreak/>
         <w:t xml:space="preserve">2.4 Use Case Model </w:t>
       </w:r>
     </w:p>
@@ -5672,14 +5557,6 @@
           <w:szCs w:val="28"/>
         </w:rPr>
         <w:t>System</w:t>
-      </w:r>
-      <w:r>
-        <w:rPr>
-          <w:rFonts w:ascii="Times" w:hAnsi="Times"/>
-          <w:i/>
-          <w:szCs w:val="28"/>
-        </w:rPr>
-        <w:t xml:space="preserve"> Interface</w:t>
       </w:r>
       <w:r>
         <w:rPr>
@@ -6600,7 +6477,6 @@
           <w:rFonts w:ascii="Times" w:hAnsi="Times"/>
           <w:i/>
         </w:rPr>
-        <w:lastRenderedPageBreak/>
         <w:t>Player</w:t>
       </w:r>
       <w:r>
@@ -6724,7 +6600,7 @@
           <w:rFonts w:ascii="Times" w:hAnsi="Times"/>
           <w:i/>
         </w:rPr>
-        <w:t>System Interface</w:t>
+        <w:t>System</w:t>
       </w:r>
       <w:r>
         <w:rPr>
@@ -6777,6 +6653,7 @@
           <w:szCs w:val="26"/>
           <w:u w:val="single"/>
         </w:rPr>
+        <w:lastRenderedPageBreak/>
         <w:t xml:space="preserve">Sign Up Use Case [U3] </w:t>
       </w:r>
     </w:p>
@@ -6903,7 +6780,7 @@
           <w:rFonts w:ascii="Times" w:hAnsi="Times"/>
           <w:i/>
         </w:rPr>
-        <w:t>System Interface</w:t>
+        <w:t>System</w:t>
       </w:r>
       <w:r>
         <w:rPr>
@@ -7500,7 +7377,7 @@
           <w:rFonts w:ascii="Times" w:hAnsi="Times"/>
           <w:i/>
         </w:rPr>
-        <w:t>System Interface</w:t>
+        <w:t>System</w:t>
       </w:r>
       <w:r>
         <w:rPr>
@@ -7627,13 +7504,6 @@
       <w:r>
         <w:rPr>
           <w:rFonts w:ascii="Times" w:hAnsi="Times"/>
-          <w:i/>
-        </w:rPr>
-        <w:t xml:space="preserve"> Interface</w:t>
-      </w:r>
-      <w:r>
-        <w:rPr>
-          <w:rFonts w:ascii="Times" w:hAnsi="Times"/>
         </w:rPr>
         <w:t xml:space="preserve"> about a specific </w:t>
       </w:r>
@@ -7674,13 +7544,6 @@
           <w:rFonts w:ascii="Times" w:hAnsi="Times"/>
           <w:i/>
         </w:rPr>
-        <w:t xml:space="preserve"> Interface</w:t>
-      </w:r>
-      <w:r>
-        <w:rPr>
-          <w:rFonts w:ascii="Times" w:hAnsi="Times"/>
-          <w:i/>
-        </w:rPr>
         <w:t xml:space="preserve"> </w:t>
       </w:r>
       <w:r>
@@ -7786,162 +7649,156 @@
           <w:szCs w:val="26"/>
           <w:u w:val="single"/>
         </w:rPr>
+        <w:t>Get Matched [U5]</w:t>
+      </w:r>
+    </w:p>
+    <w:p>
+      <w:pPr>
+        <w:rPr>
+          <w:rFonts w:ascii="Times" w:hAnsi="Times"/>
+        </w:rPr>
+      </w:pPr>
+      <w:r>
+        <w:rPr>
+          <w:rFonts w:ascii="Times" w:hAnsi="Times"/>
+          <w:b/>
+        </w:rPr>
+        <w:t xml:space="preserve">Use Case: </w:t>
+      </w:r>
+      <w:r>
+        <w:rPr>
+          <w:rFonts w:ascii="Times" w:hAnsi="Times"/>
+        </w:rPr>
+        <w:t xml:space="preserve">Match players in order to start a game. </w:t>
+      </w:r>
+    </w:p>
+    <w:p>
+      <w:pPr>
+        <w:rPr>
+          <w:rFonts w:ascii="Times" w:hAnsi="Times"/>
+        </w:rPr>
+      </w:pPr>
+      <w:r>
+        <w:rPr>
+          <w:rFonts w:ascii="Times" w:hAnsi="Times"/>
+          <w:b/>
+        </w:rPr>
+        <w:t xml:space="preserve">Scope: </w:t>
+      </w:r>
+      <w:r>
+        <w:rPr>
+          <w:rFonts w:ascii="Times" w:hAnsi="Times"/>
+        </w:rPr>
+        <w:t xml:space="preserve">SBF </w:t>
+      </w:r>
+    </w:p>
+    <w:p>
+      <w:pPr>
+        <w:rPr>
+          <w:rFonts w:ascii="Times" w:hAnsi="Times"/>
+        </w:rPr>
+      </w:pPr>
+      <w:r>
+        <w:rPr>
+          <w:rFonts w:ascii="Times" w:hAnsi="Times"/>
+          <w:b/>
+        </w:rPr>
+        <w:t xml:space="preserve">Level: </w:t>
+      </w:r>
+      <w:r>
+        <w:rPr>
+          <w:rFonts w:ascii="Times" w:hAnsi="Times"/>
+        </w:rPr>
+        <w:t>User Goal</w:t>
+      </w:r>
+    </w:p>
+    <w:p>
+      <w:pPr>
+        <w:rPr>
+          <w:rFonts w:ascii="Times" w:hAnsi="Times"/>
+        </w:rPr>
+      </w:pPr>
+      <w:r>
+        <w:rPr>
+          <w:rFonts w:ascii="Times" w:hAnsi="Times"/>
+        </w:rPr>
+        <w:t xml:space="preserve"> </w:t>
+      </w:r>
+      <w:r>
+        <w:rPr>
+          <w:rFonts w:ascii="Times" w:hAnsi="Times"/>
+          <w:b/>
+        </w:rPr>
+        <w:t xml:space="preserve">Intention in Context: </w:t>
+      </w:r>
+      <w:r>
+        <w:rPr>
+          <w:rFonts w:ascii="Times" w:hAnsi="Times"/>
+        </w:rPr>
+        <w:t>The player wishes to find an opponent to play a game against.</w:t>
+      </w:r>
+    </w:p>
+    <w:p>
+      <w:pPr>
+        <w:rPr>
+          <w:rFonts w:ascii="Times" w:hAnsi="Times"/>
+        </w:rPr>
+      </w:pPr>
+      <w:r>
+        <w:rPr>
+          <w:rFonts w:ascii="Times" w:hAnsi="Times"/>
+          <w:b/>
+        </w:rPr>
+        <w:t>Multiplicity:</w:t>
+      </w:r>
+      <w:r>
+        <w:rPr>
+          <w:rFonts w:ascii="Times" w:hAnsi="Times"/>
+        </w:rPr>
+        <w:t xml:space="preserve"> </w:t>
+      </w:r>
+      <w:r>
+        <w:rPr>
+          <w:rFonts w:ascii="Times" w:hAnsi="Times"/>
+          <w:i/>
+        </w:rPr>
+        <w:t>System</w:t>
+      </w:r>
+      <w:r>
+        <w:rPr>
+          <w:rFonts w:ascii="Times" w:hAnsi="Times"/>
+        </w:rPr>
+        <w:t xml:space="preserve"> can match multiple players. </w:t>
+      </w:r>
+      <w:r>
+        <w:rPr>
+          <w:rFonts w:ascii="Times" w:hAnsi="Times"/>
+          <w:i/>
+        </w:rPr>
+        <w:t>System</w:t>
+      </w:r>
+      <w:r>
+        <w:t xml:space="preserve"> displays a table such that one player can browse multiple opponents. </w:t>
+      </w:r>
+      <w:r>
+        <w:rPr>
+          <w:rFonts w:ascii="Times" w:hAnsi="Times"/>
+        </w:rPr>
+        <w:t xml:space="preserve"> </w:t>
+      </w:r>
+    </w:p>
+    <w:p>
+      <w:pPr>
+        <w:rPr>
+          <w:rFonts w:ascii="Times" w:hAnsi="Times"/>
+        </w:rPr>
+      </w:pPr>
+      <w:r>
+        <w:rPr>
+          <w:rFonts w:ascii="Times" w:hAnsi="Times"/>
+          <w:b/>
+        </w:rPr>
         <w:lastRenderedPageBreak/>
-        <w:t>Get Matched [U5]</w:t>
-      </w:r>
-    </w:p>
-    <w:p>
-      <w:pPr>
-        <w:rPr>
-          <w:rFonts w:ascii="Times" w:hAnsi="Times"/>
-        </w:rPr>
-      </w:pPr>
-      <w:r>
-        <w:rPr>
-          <w:rFonts w:ascii="Times" w:hAnsi="Times"/>
-          <w:b/>
-        </w:rPr>
-        <w:t xml:space="preserve">Use Case: </w:t>
-      </w:r>
-      <w:r>
-        <w:rPr>
-          <w:rFonts w:ascii="Times" w:hAnsi="Times"/>
-        </w:rPr>
-        <w:t xml:space="preserve">Match players in order to start a game. </w:t>
-      </w:r>
-    </w:p>
-    <w:p>
-      <w:pPr>
-        <w:rPr>
-          <w:rFonts w:ascii="Times" w:hAnsi="Times"/>
-        </w:rPr>
-      </w:pPr>
-      <w:r>
-        <w:rPr>
-          <w:rFonts w:ascii="Times" w:hAnsi="Times"/>
-          <w:b/>
-        </w:rPr>
-        <w:t xml:space="preserve">Scope: </w:t>
-      </w:r>
-      <w:r>
-        <w:rPr>
-          <w:rFonts w:ascii="Times" w:hAnsi="Times"/>
-        </w:rPr>
-        <w:t xml:space="preserve">SBF </w:t>
-      </w:r>
-    </w:p>
-    <w:p>
-      <w:pPr>
-        <w:rPr>
-          <w:rFonts w:ascii="Times" w:hAnsi="Times"/>
-        </w:rPr>
-      </w:pPr>
-      <w:r>
-        <w:rPr>
-          <w:rFonts w:ascii="Times" w:hAnsi="Times"/>
-          <w:b/>
-        </w:rPr>
-        <w:t xml:space="preserve">Level: </w:t>
-      </w:r>
-      <w:r>
-        <w:rPr>
-          <w:rFonts w:ascii="Times" w:hAnsi="Times"/>
-        </w:rPr>
-        <w:t>User Goal</w:t>
-      </w:r>
-    </w:p>
-    <w:p>
-      <w:pPr>
-        <w:rPr>
-          <w:rFonts w:ascii="Times" w:hAnsi="Times"/>
-        </w:rPr>
-      </w:pPr>
-      <w:r>
-        <w:rPr>
-          <w:rFonts w:ascii="Times" w:hAnsi="Times"/>
-        </w:rPr>
-        <w:t xml:space="preserve"> </w:t>
-      </w:r>
-      <w:r>
-        <w:rPr>
-          <w:rFonts w:ascii="Times" w:hAnsi="Times"/>
-          <w:b/>
-        </w:rPr>
-        <w:t xml:space="preserve">Intention in Context: </w:t>
-      </w:r>
-      <w:r>
-        <w:rPr>
-          <w:rFonts w:ascii="Times" w:hAnsi="Times"/>
-        </w:rPr>
-        <w:t>The player wishes to find an opponent to play a game against.</w:t>
-      </w:r>
-    </w:p>
-    <w:p>
-      <w:pPr>
-        <w:rPr>
-          <w:rFonts w:ascii="Times" w:hAnsi="Times"/>
-        </w:rPr>
-      </w:pPr>
-      <w:r>
-        <w:rPr>
-          <w:rFonts w:ascii="Times" w:hAnsi="Times"/>
-          <w:b/>
-        </w:rPr>
-        <w:t>Multiplicity:</w:t>
-      </w:r>
-      <w:r>
-        <w:rPr>
-          <w:rFonts w:ascii="Times" w:hAnsi="Times"/>
-        </w:rPr>
-        <w:t xml:space="preserve"> </w:t>
-      </w:r>
-      <w:r>
-        <w:rPr>
-          <w:rFonts w:ascii="Times" w:hAnsi="Times"/>
-          <w:i/>
-        </w:rPr>
-        <w:t>System</w:t>
-      </w:r>
-      <w:r>
-        <w:rPr>
-          <w:rFonts w:ascii="Times" w:hAnsi="Times"/>
-        </w:rPr>
-        <w:t xml:space="preserve"> can match multiple players. </w:t>
-      </w:r>
-      <w:r>
-        <w:rPr>
-          <w:rFonts w:ascii="Times" w:hAnsi="Times"/>
-          <w:i/>
-        </w:rPr>
-        <w:t>System</w:t>
-      </w:r>
-      <w:r>
-        <w:rPr>
-          <w:i/>
-        </w:rPr>
-        <w:t xml:space="preserve"> Interface</w:t>
-      </w:r>
-      <w:r>
-        <w:t xml:space="preserve"> displays a table such that one player can browse multiple opponents. </w:t>
-      </w:r>
-      <w:r>
-        <w:rPr>
-          <w:rFonts w:ascii="Times" w:hAnsi="Times"/>
-        </w:rPr>
-        <w:t xml:space="preserve"> </w:t>
-      </w:r>
-    </w:p>
-    <w:p>
-      <w:pPr>
-        <w:rPr>
-          <w:rFonts w:ascii="Times" w:hAnsi="Times"/>
-        </w:rPr>
-      </w:pPr>
-      <w:r>
-        <w:rPr>
-          <w:rFonts w:ascii="Times" w:hAnsi="Times"/>
-          <w:b/>
-        </w:rPr>
         <w:t xml:space="preserve">Primary Actor: </w:t>
       </w:r>
       <w:r>
@@ -8790,20 +8647,13 @@
           <w:rFonts w:ascii="Times" w:hAnsi="Times"/>
           <w:i/>
         </w:rPr>
-        <w:t xml:space="preserve"> Interface</w:t>
-      </w:r>
-      <w:r>
-        <w:rPr>
-          <w:rFonts w:ascii="Times" w:hAnsi="Times"/>
-          <w:i/>
-        </w:rPr>
         <w:t xml:space="preserve"> </w:t>
       </w:r>
       <w:r>
         <w:rPr>
           <w:rFonts w:ascii="Times" w:hAnsi="Times"/>
         </w:rPr>
-        <w:t xml:space="preserve">starts executes </w:t>
+        <w:t xml:space="preserve">executes </w:t>
       </w:r>
       <w:r>
         <w:rPr>
@@ -8843,20 +8693,7 @@
           <w:rFonts w:ascii="Times" w:hAnsi="Times"/>
           <w:i/>
         </w:rPr>
-        <w:t xml:space="preserve"> Interface</w:t>
-      </w:r>
-      <w:r>
-        <w:rPr>
-          <w:rFonts w:ascii="Times" w:hAnsi="Times"/>
-          <w:i/>
-        </w:rPr>
         <w:t xml:space="preserve"> </w:t>
-      </w:r>
-      <w:r>
-        <w:rPr>
-          <w:rFonts w:ascii="Times" w:hAnsi="Times"/>
-        </w:rPr>
-        <w:t xml:space="preserve">starts </w:t>
       </w:r>
       <w:r>
         <w:rPr>
@@ -8889,13 +8726,6 @@
           <w:rFonts w:ascii="Times" w:hAnsi="Times"/>
           <w:i/>
         </w:rPr>
-        <w:t xml:space="preserve"> Interface</w:t>
-      </w:r>
-      <w:r>
-        <w:rPr>
-          <w:rFonts w:ascii="Times" w:hAnsi="Times"/>
-          <w:i/>
-        </w:rPr>
         <w:t xml:space="preserve"> </w:t>
       </w:r>
       <w:r>
@@ -8961,13 +8791,6 @@
       <w:r>
         <w:rPr>
           <w:rFonts w:ascii="Times" w:hAnsi="Times"/>
-          <w:i/>
-        </w:rPr>
-        <w:t xml:space="preserve"> Interface</w:t>
-      </w:r>
-      <w:r>
-        <w:rPr>
-          <w:rFonts w:ascii="Times" w:hAnsi="Times"/>
         </w:rPr>
         <w:t xml:space="preserve"> she is ready to </w:t>
       </w:r>
@@ -9071,13 +8894,6 @@
       <w:r>
         <w:rPr>
           <w:rFonts w:ascii="Times" w:hAnsi="Times"/>
-          <w:i/>
-        </w:rPr>
-        <w:t xml:space="preserve"> Interface</w:t>
-      </w:r>
-      <w:r>
-        <w:rPr>
-          <w:rFonts w:ascii="Times" w:hAnsi="Times"/>
         </w:rPr>
         <w:t xml:space="preserve"> alerts </w:t>
       </w:r>
@@ -9115,7 +8931,6 @@
           <w:rFonts w:ascii="Times" w:hAnsi="Times"/>
           <w:b/>
         </w:rPr>
-        <w:lastRenderedPageBreak/>
         <w:t xml:space="preserve">Extensions </w:t>
       </w:r>
     </w:p>
@@ -9275,16 +9090,27 @@
       <w:pPr>
         <w:rPr>
           <w:rFonts w:ascii="Times" w:hAnsi="Times"/>
-          <w:u w:val="single"/>
-        </w:rPr>
-      </w:pPr>
-      <w:r>
-        <w:rPr>
-          <w:rFonts w:ascii="Times" w:hAnsi="Times"/>
           <w:sz w:val="26"/>
           <w:szCs w:val="26"/>
           <w:u w:val="single"/>
         </w:rPr>
+      </w:pPr>
+    </w:p>
+    <w:p>
+      <w:pPr>
+        <w:rPr>
+          <w:rFonts w:ascii="Times" w:hAnsi="Times"/>
+          <w:u w:val="single"/>
+        </w:rPr>
+      </w:pPr>
+      <w:r>
+        <w:rPr>
+          <w:rFonts w:ascii="Times" w:hAnsi="Times"/>
+          <w:sz w:val="26"/>
+          <w:szCs w:val="26"/>
+          <w:u w:val="single"/>
+        </w:rPr>
+        <w:lastRenderedPageBreak/>
         <w:t xml:space="preserve">Game Conditions Use Case [U6] </w:t>
       </w:r>
     </w:p>
@@ -9814,8 +9640,6 @@
         </w:rPr>
         <w:t xml:space="preserve"> accepts changes. Use case ends in success. </w:t>
       </w:r>
-      <w:bookmarkStart w:id="0" w:name="_GoBack"/>
-      <w:bookmarkEnd w:id="0"/>
     </w:p>
     <w:p>
       <w:pPr>
@@ -10033,7 +9857,13 @@
         <w:rPr>
           <w:i/>
         </w:rPr>
-        <w:t xml:space="preserve"> System Interface</w:t>
+        <w:t xml:space="preserve"> </w:t>
+      </w:r>
+      <w:r>
+        <w:rPr>
+          <w:i/>
+        </w:rPr>
+        <w:t>System</w:t>
       </w:r>
       <w:r>
         <w:t xml:space="preserve">. </w:t>
@@ -10097,13 +9927,6 @@
           <w:rFonts w:ascii="Times" w:hAnsi="Times"/>
           <w:i/>
         </w:rPr>
-        <w:t xml:space="preserve"> Interface</w:t>
-      </w:r>
-      <w:r>
-        <w:rPr>
-          <w:rFonts w:ascii="Times" w:hAnsi="Times"/>
-          <w:i/>
-        </w:rPr>
         <w:t xml:space="preserve"> </w:t>
       </w:r>
       <w:r>
@@ -10154,7 +9977,6 @@
           <w:rFonts w:ascii="Times" w:hAnsi="Times"/>
           <w:i/>
         </w:rPr>
-        <w:lastRenderedPageBreak/>
         <w:t xml:space="preserve">Player </w:t>
       </w:r>
       <w:r>
@@ -10249,7 +10071,14 @@
           <w:rFonts w:ascii="Times" w:hAnsi="Times"/>
           <w:i/>
         </w:rPr>
-        <w:t xml:space="preserve">System Interface </w:t>
+        <w:t>System</w:t>
+      </w:r>
+      <w:r>
+        <w:rPr>
+          <w:rFonts w:ascii="Times" w:hAnsi="Times"/>
+          <w:i/>
+        </w:rPr>
+        <w:t xml:space="preserve"> </w:t>
       </w:r>
       <w:r>
         <w:rPr>
@@ -10324,11 +10153,20 @@
           <w:b/>
         </w:rPr>
       </w:pPr>
-      <w:r>
-        <w:rPr>
-          <w:rFonts w:ascii="Times" w:hAnsi="Times"/>
-          <w:b/>
-        </w:rPr>
+    </w:p>
+    <w:p>
+      <w:pPr>
+        <w:rPr>
+          <w:rFonts w:ascii="Times" w:hAnsi="Times"/>
+          <w:b/>
+        </w:rPr>
+      </w:pPr>
+      <w:r>
+        <w:rPr>
+          <w:rFonts w:ascii="Times" w:hAnsi="Times"/>
+          <w:b/>
+        </w:rPr>
+        <w:lastRenderedPageBreak/>
         <w:t>Extensions</w:t>
       </w:r>
       <w:r>
@@ -10381,7 +10219,7 @@
           <w:rFonts w:ascii="Times" w:hAnsi="Times"/>
           <w:i/>
         </w:rPr>
-        <w:t>System Interface</w:t>
+        <w:t>System</w:t>
       </w:r>
       <w:r>
         <w:rPr>
@@ -10567,7 +10405,14 @@
           <w:rFonts w:ascii="Times" w:hAnsi="Times"/>
           <w:i/>
         </w:rPr>
-        <w:t>System Interfaces</w:t>
+        <w:t>System</w:t>
+      </w:r>
+      <w:r>
+        <w:rPr>
+          <w:rFonts w:ascii="Times" w:hAnsi="Times"/>
+          <w:i/>
+        </w:rPr>
+        <w:t>s</w:t>
       </w:r>
       <w:r>
         <w:rPr>
@@ -10768,12 +10613,6 @@
         <w:t>System</w:t>
       </w:r>
       <w:r>
-        <w:rPr>
-          <w:i/>
-        </w:rPr>
-        <w:t xml:space="preserve"> Interface</w:t>
-      </w:r>
-      <w:r>
         <w:t xml:space="preserve"> confirms valid ship placement.</w:t>
       </w:r>
     </w:p>
@@ -10885,7 +10724,7 @@
           <w:rFonts w:ascii="Times" w:hAnsi="Times"/>
           <w:i/>
         </w:rPr>
-        <w:t>System Interface</w:t>
+        <w:t>System</w:t>
       </w:r>
       <w:r>
         <w:rPr>
@@ -10924,7 +10763,7 @@
           <w:rFonts w:ascii="Times" w:hAnsi="Times"/>
           <w:i/>
         </w:rPr>
-        <w:t>System Interface</w:t>
+        <w:t>System</w:t>
       </w:r>
       <w:r>
         <w:rPr>
@@ -11075,13 +10914,6 @@
           <w:i/>
         </w:rPr>
         <w:t>System</w:t>
-      </w:r>
-      <w:r>
-        <w:rPr>
-          <w:rFonts w:ascii="Times" w:hAnsi="Times"/>
-          <w:i/>
-        </w:rPr>
-        <w:t xml:space="preserve"> Interface</w:t>
       </w:r>
       <w:r>
         <w:rPr>
@@ -11158,13 +10990,6 @@
       <w:r>
         <w:rPr>
           <w:rFonts w:ascii="Times" w:hAnsi="Times"/>
-          <w:i/>
-        </w:rPr>
-        <w:t xml:space="preserve"> Interface</w:t>
-      </w:r>
-      <w:r>
-        <w:rPr>
-          <w:rFonts w:ascii="Times" w:hAnsi="Times"/>
         </w:rPr>
         <w:t xml:space="preserve"> that he is ready to start playing a game. </w:t>
       </w:r>
@@ -11192,13 +11017,6 @@
           <w:rFonts w:ascii="Times" w:hAnsi="Times"/>
           <w:i/>
         </w:rPr>
-        <w:t xml:space="preserve"> Interface</w:t>
-      </w:r>
-      <w:r>
-        <w:rPr>
-          <w:rFonts w:ascii="Times" w:hAnsi="Times"/>
-          <w:i/>
-        </w:rPr>
         <w:t xml:space="preserve"> </w:t>
       </w:r>
       <w:r>
@@ -11255,13 +11073,6 @@
       <w:r>
         <w:rPr>
           <w:rFonts w:ascii="Times" w:hAnsi="Times"/>
-          <w:i/>
-        </w:rPr>
-        <w:t xml:space="preserve"> Interface</w:t>
-      </w:r>
-      <w:r>
-        <w:rPr>
-          <w:rFonts w:ascii="Times" w:hAnsi="Times"/>
         </w:rPr>
         <w:t xml:space="preserve"> that he is ready to Start Game. </w:t>
       </w:r>
@@ -11386,7 +11197,6 @@
         <w:rPr>
           <w:rFonts w:ascii="Times" w:hAnsi="Times"/>
         </w:rPr>
-        <w:lastRenderedPageBreak/>
         <w:t xml:space="preserve">2b. </w:t>
       </w:r>
       <w:r>
@@ -11449,6 +11259,32 @@
           <w:u w:val="single"/>
         </w:rPr>
       </w:pPr>
+    </w:p>
+    <w:p>
+      <w:pPr>
+        <w:rPr>
+          <w:rFonts w:ascii="Times" w:hAnsi="Times"/>
+          <w:u w:val="single"/>
+        </w:rPr>
+      </w:pPr>
+    </w:p>
+    <w:p>
+      <w:pPr>
+        <w:rPr>
+          <w:rFonts w:ascii="Times" w:hAnsi="Times"/>
+          <w:u w:val="single"/>
+        </w:rPr>
+      </w:pPr>
+    </w:p>
+    <w:p>
+      <w:pPr>
+        <w:rPr>
+          <w:rFonts w:ascii="Times" w:hAnsi="Times"/>
+          <w:u w:val="single"/>
+        </w:rPr>
+      </w:pPr>
+      <w:bookmarkStart w:id="0" w:name="_GoBack"/>
+      <w:bookmarkEnd w:id="0"/>
     </w:p>
     <w:p>
       <w:pPr>
@@ -11597,7 +11433,14 @@
           <w:rFonts w:ascii="Times" w:hAnsi="Times"/>
           <w:i/>
         </w:rPr>
-        <w:t>his System Interface</w:t>
+        <w:t xml:space="preserve">his </w:t>
+      </w:r>
+      <w:r>
+        <w:rPr>
+          <w:rFonts w:ascii="Times" w:hAnsi="Times"/>
+          <w:i/>
+        </w:rPr>
+        <w:t>System</w:t>
       </w:r>
       <w:r>
         <w:rPr>
@@ -11929,7 +11772,7 @@
           <w:rFonts w:ascii="Times" w:hAnsi="Times"/>
           <w:i/>
         </w:rPr>
-        <w:t>System Interface</w:t>
+        <w:t>System</w:t>
       </w:r>
       <w:r>
         <w:rPr>
@@ -14121,7 +13964,7 @@
 </file>
 
 <file path=customXml/itemProps1.xml><?xml version="1.0" encoding="utf-8"?>
-<ds:datastoreItem xmlns:ds="http://schemas.openxmlformats.org/officeDocument/2006/customXml" ds:itemID="{012FDF46-799C-4ED0-8B59-C3589475797C}">
+<ds:datastoreItem xmlns:ds="http://schemas.openxmlformats.org/officeDocument/2006/customXml" ds:itemID="{C7AE204D-B46A-4F60-A5C5-1EC86F2FCDB1}">
   <ds:schemaRefs>
     <ds:schemaRef ds:uri="http://schemas.openxmlformats.org/officeDocument/2006/bibliography"/>
   </ds:schemaRefs>

</xml_diff>

<commit_message>
I forgot what I did..
</commit_message>
<xml_diff>
--- a/use-cases/Requirements Elicitation.docx
+++ b/use-cases/Requirements Elicitation.docx
@@ -2173,6 +2173,1013 @@
         </w:rPr>
         <w:t xml:space="preserve">Figure 2.2 – Use Case Table of Contents </w:t>
       </w:r>
+    </w:p>
+    <w:tbl>
+      <w:tblPr>
+        <w:tblStyle w:val="TableGrid"/>
+        <w:tblW w:w="0" w:type="auto"/>
+        <w:tblLook w:val="04A0" w:firstRow="1" w:lastRow="0" w:firstColumn="1" w:lastColumn="0" w:noHBand="0" w:noVBand="1"/>
+      </w:tblPr>
+      <w:tblGrid>
+        <w:gridCol w:w="1548"/>
+        <w:gridCol w:w="2767"/>
+        <w:gridCol w:w="2183"/>
+        <w:gridCol w:w="1800"/>
+      </w:tblGrid>
+      <w:tr>
+        <w:tc>
+          <w:tcPr>
+            <w:tcW w:w="1548" w:type="dxa"/>
+          </w:tcPr>
+          <w:p>
+            <w:pPr>
+              <w:jc w:val="center"/>
+              <w:rPr>
+                <w:rFonts w:ascii="Times" w:hAnsi="Times"/>
+                <w:b/>
+                <w:sz w:val="22"/>
+                <w:szCs w:val="22"/>
+              </w:rPr>
+            </w:pPr>
+            <w:r>
+              <w:rPr>
+                <w:rFonts w:ascii="Times" w:hAnsi="Times"/>
+                <w:b/>
+                <w:sz w:val="22"/>
+                <w:szCs w:val="22"/>
+              </w:rPr>
+              <w:t xml:space="preserve">Name Id </w:t>
+            </w:r>
+          </w:p>
+        </w:tc>
+        <w:tc>
+          <w:tcPr>
+            <w:tcW w:w="2767" w:type="dxa"/>
+          </w:tcPr>
+          <w:p>
+            <w:pPr>
+              <w:jc w:val="center"/>
+              <w:rPr>
+                <w:rFonts w:ascii="Times" w:hAnsi="Times"/>
+                <w:b/>
+                <w:sz w:val="22"/>
+                <w:szCs w:val="22"/>
+              </w:rPr>
+            </w:pPr>
+            <w:r>
+              <w:rPr>
+                <w:rFonts w:ascii="Times" w:hAnsi="Times"/>
+                <w:b/>
+                <w:sz w:val="22"/>
+                <w:szCs w:val="22"/>
+              </w:rPr>
+              <w:t>Description</w:t>
+            </w:r>
+          </w:p>
+        </w:tc>
+        <w:tc>
+          <w:tcPr>
+            <w:tcW w:w="2183" w:type="dxa"/>
+          </w:tcPr>
+          <w:p>
+            <w:pPr>
+              <w:jc w:val="center"/>
+              <w:rPr>
+                <w:rFonts w:ascii="Times" w:hAnsi="Times"/>
+                <w:b/>
+                <w:sz w:val="22"/>
+                <w:szCs w:val="22"/>
+              </w:rPr>
+            </w:pPr>
+            <w:r>
+              <w:rPr>
+                <w:rFonts w:ascii="Times" w:hAnsi="Times"/>
+                <w:b/>
+                <w:sz w:val="22"/>
+                <w:szCs w:val="22"/>
+              </w:rPr>
+              <w:t>Details</w:t>
+            </w:r>
+          </w:p>
+        </w:tc>
+        <w:tc>
+          <w:tcPr>
+            <w:tcW w:w="1800" w:type="dxa"/>
+          </w:tcPr>
+          <w:p>
+            <w:pPr>
+              <w:jc w:val="center"/>
+              <w:rPr>
+                <w:rFonts w:ascii="Times" w:hAnsi="Times"/>
+                <w:b/>
+                <w:sz w:val="22"/>
+                <w:szCs w:val="22"/>
+              </w:rPr>
+            </w:pPr>
+            <w:r>
+              <w:rPr>
+                <w:rFonts w:ascii="Times" w:hAnsi="Times"/>
+                <w:b/>
+                <w:sz w:val="22"/>
+                <w:szCs w:val="22"/>
+              </w:rPr>
+              <w:t>Figure Num</w:t>
+            </w:r>
+            <w:r>
+              <w:rPr>
+                <w:rFonts w:ascii="Times" w:hAnsi="Times"/>
+                <w:b/>
+                <w:sz w:val="22"/>
+                <w:szCs w:val="22"/>
+              </w:rPr>
+              <w:t>ber</w:t>
+            </w:r>
+          </w:p>
+        </w:tc>
+      </w:tr>
+      <w:tr>
+        <w:tc>
+          <w:tcPr>
+            <w:tcW w:w="1548" w:type="dxa"/>
+          </w:tcPr>
+          <w:p>
+            <w:pPr>
+              <w:jc w:val="center"/>
+              <w:rPr>
+                <w:rFonts w:ascii="Times" w:hAnsi="Times"/>
+                <w:b/>
+                <w:sz w:val="22"/>
+                <w:szCs w:val="22"/>
+              </w:rPr>
+            </w:pPr>
+            <w:r>
+              <w:rPr>
+                <w:rFonts w:ascii="Times" w:hAnsi="Times"/>
+                <w:b/>
+                <w:sz w:val="22"/>
+                <w:szCs w:val="22"/>
+              </w:rPr>
+              <w:t xml:space="preserve">Play SBF </w:t>
+            </w:r>
+          </w:p>
+        </w:tc>
+        <w:tc>
+          <w:tcPr>
+            <w:tcW w:w="2767" w:type="dxa"/>
+          </w:tcPr>
+          <w:p>
+            <w:pPr>
+              <w:jc w:val="center"/>
+              <w:rPr>
+                <w:rFonts w:ascii="Times" w:hAnsi="Times"/>
+                <w:sz w:val="22"/>
+                <w:szCs w:val="22"/>
+              </w:rPr>
+            </w:pPr>
+            <w:r>
+              <w:rPr>
+                <w:rFonts w:ascii="Times" w:hAnsi="Times"/>
+                <w:sz w:val="22"/>
+                <w:szCs w:val="22"/>
+              </w:rPr>
+              <w:t>The overall summary interaction of one player as he navigates the system to login, play and exit the game.</w:t>
+            </w:r>
+          </w:p>
+        </w:tc>
+        <w:tc>
+          <w:tcPr>
+            <w:tcW w:w="2183" w:type="dxa"/>
+          </w:tcPr>
+          <w:p>
+            <w:pPr>
+              <w:jc w:val="center"/>
+              <w:rPr>
+                <w:rFonts w:ascii="Times" w:hAnsi="Times"/>
+                <w:sz w:val="22"/>
+                <w:szCs w:val="22"/>
+              </w:rPr>
+            </w:pPr>
+            <w:r>
+              <w:rPr>
+                <w:rFonts w:ascii="Times" w:hAnsi="Times"/>
+                <w:sz w:val="22"/>
+                <w:szCs w:val="22"/>
+              </w:rPr>
+              <w:t xml:space="preserve">A broad understanding of the major decisions a player takes when interacting with </w:t>
+            </w:r>
+            <w:r>
+              <w:rPr>
+                <w:rFonts w:ascii="Times" w:hAnsi="Times"/>
+                <w:b/>
+                <w:sz w:val="22"/>
+                <w:szCs w:val="22"/>
+              </w:rPr>
+              <w:t>SBF</w:t>
+            </w:r>
+            <w:r>
+              <w:rPr>
+                <w:rFonts w:ascii="Times" w:hAnsi="Times"/>
+                <w:b/>
+                <w:sz w:val="22"/>
+                <w:szCs w:val="22"/>
+              </w:rPr>
+              <w:t>.</w:t>
+            </w:r>
+          </w:p>
+        </w:tc>
+        <w:tc>
+          <w:tcPr>
+            <w:tcW w:w="1800" w:type="dxa"/>
+          </w:tcPr>
+          <w:p>
+            <w:pPr>
+              <w:jc w:val="center"/>
+              <w:rPr>
+                <w:rFonts w:ascii="Times" w:hAnsi="Times"/>
+                <w:b/>
+                <w:sz w:val="22"/>
+                <w:szCs w:val="22"/>
+              </w:rPr>
+            </w:pPr>
+            <w:r>
+              <w:rPr>
+                <w:rFonts w:ascii="Times" w:hAnsi="Times"/>
+                <w:b/>
+                <w:sz w:val="22"/>
+                <w:szCs w:val="22"/>
+              </w:rPr>
+              <w:t>[S1]</w:t>
+            </w:r>
+          </w:p>
+        </w:tc>
+      </w:tr>
+      <w:tr>
+        <w:tc>
+          <w:tcPr>
+            <w:tcW w:w="1548" w:type="dxa"/>
+          </w:tcPr>
+          <w:p>
+            <w:pPr>
+              <w:jc w:val="center"/>
+              <w:rPr>
+                <w:rFonts w:ascii="Times" w:hAnsi="Times"/>
+                <w:b/>
+                <w:sz w:val="22"/>
+                <w:szCs w:val="22"/>
+              </w:rPr>
+            </w:pPr>
+            <w:r>
+              <w:rPr>
+                <w:rFonts w:ascii="Times" w:hAnsi="Times"/>
+                <w:b/>
+                <w:sz w:val="22"/>
+                <w:szCs w:val="22"/>
+              </w:rPr>
+              <w:t xml:space="preserve">Login </w:t>
+            </w:r>
+          </w:p>
+        </w:tc>
+        <w:tc>
+          <w:tcPr>
+            <w:tcW w:w="2767" w:type="dxa"/>
+          </w:tcPr>
+          <w:p>
+            <w:pPr>
+              <w:jc w:val="center"/>
+              <w:rPr>
+                <w:rFonts w:ascii="Times" w:hAnsi="Times"/>
+                <w:sz w:val="22"/>
+                <w:szCs w:val="22"/>
+              </w:rPr>
+            </w:pPr>
+            <w:r>
+              <w:rPr>
+                <w:rFonts w:ascii="Times" w:hAnsi="Times"/>
+                <w:sz w:val="22"/>
+                <w:szCs w:val="22"/>
+              </w:rPr>
+              <w:t>The specific user goal of logging into the system.</w:t>
+            </w:r>
+          </w:p>
+        </w:tc>
+        <w:tc>
+          <w:tcPr>
+            <w:tcW w:w="2183" w:type="dxa"/>
+          </w:tcPr>
+          <w:p>
+            <w:pPr>
+              <w:jc w:val="center"/>
+              <w:rPr>
+                <w:rFonts w:ascii="Times" w:hAnsi="Times"/>
+                <w:sz w:val="22"/>
+                <w:szCs w:val="22"/>
+              </w:rPr>
+            </w:pPr>
+            <w:r>
+              <w:rPr>
+                <w:rFonts w:ascii="Times" w:hAnsi="Times"/>
+                <w:sz w:val="22"/>
+                <w:szCs w:val="22"/>
+              </w:rPr>
+              <w:t>Requires User to have Login Credentials. If not, depends on Sign-Up</w:t>
+            </w:r>
+          </w:p>
+        </w:tc>
+        <w:tc>
+          <w:tcPr>
+            <w:tcW w:w="1800" w:type="dxa"/>
+          </w:tcPr>
+          <w:p>
+            <w:pPr>
+              <w:jc w:val="center"/>
+              <w:rPr>
+                <w:rFonts w:ascii="Times" w:hAnsi="Times"/>
+                <w:b/>
+                <w:sz w:val="22"/>
+                <w:szCs w:val="22"/>
+              </w:rPr>
+            </w:pPr>
+            <w:r>
+              <w:rPr>
+                <w:rFonts w:ascii="Times" w:hAnsi="Times"/>
+                <w:b/>
+                <w:sz w:val="22"/>
+                <w:szCs w:val="22"/>
+              </w:rPr>
+              <w:t>[U2]</w:t>
+            </w:r>
+          </w:p>
+        </w:tc>
+      </w:tr>
+      <w:tr>
+        <w:tc>
+          <w:tcPr>
+            <w:tcW w:w="1548" w:type="dxa"/>
+          </w:tcPr>
+          <w:p>
+            <w:pPr>
+              <w:jc w:val="center"/>
+              <w:rPr>
+                <w:rFonts w:ascii="Times" w:hAnsi="Times"/>
+                <w:b/>
+                <w:sz w:val="22"/>
+                <w:szCs w:val="22"/>
+              </w:rPr>
+            </w:pPr>
+            <w:r>
+              <w:rPr>
+                <w:rFonts w:ascii="Times" w:hAnsi="Times"/>
+                <w:b/>
+                <w:sz w:val="22"/>
+                <w:szCs w:val="22"/>
+              </w:rPr>
+              <w:t>Sign Up</w:t>
+            </w:r>
+          </w:p>
+        </w:tc>
+        <w:tc>
+          <w:tcPr>
+            <w:tcW w:w="2767" w:type="dxa"/>
+          </w:tcPr>
+          <w:p>
+            <w:pPr>
+              <w:jc w:val="center"/>
+              <w:rPr>
+                <w:rFonts w:ascii="Times" w:hAnsi="Times"/>
+                <w:sz w:val="22"/>
+                <w:szCs w:val="22"/>
+              </w:rPr>
+            </w:pPr>
+            <w:r>
+              <w:rPr>
+                <w:rFonts w:ascii="Times" w:hAnsi="Times"/>
+                <w:sz w:val="22"/>
+                <w:szCs w:val="22"/>
+              </w:rPr>
+              <w:t>The player wishes to create a new account.</w:t>
+            </w:r>
+          </w:p>
+        </w:tc>
+        <w:tc>
+          <w:tcPr>
+            <w:tcW w:w="2183" w:type="dxa"/>
+          </w:tcPr>
+          <w:p>
+            <w:pPr>
+              <w:jc w:val="center"/>
+              <w:rPr>
+                <w:rFonts w:ascii="Times" w:hAnsi="Times"/>
+                <w:sz w:val="22"/>
+                <w:szCs w:val="22"/>
+              </w:rPr>
+            </w:pPr>
+            <w:r>
+              <w:rPr>
+                <w:rFonts w:ascii="Times" w:hAnsi="Times"/>
+                <w:sz w:val="22"/>
+                <w:szCs w:val="22"/>
+              </w:rPr>
+              <w:t>Accessed through the Login Screen, given player does not have valid credentials.</w:t>
+            </w:r>
+          </w:p>
+        </w:tc>
+        <w:tc>
+          <w:tcPr>
+            <w:tcW w:w="1800" w:type="dxa"/>
+          </w:tcPr>
+          <w:p>
+            <w:pPr>
+              <w:jc w:val="center"/>
+              <w:rPr>
+                <w:rFonts w:ascii="Times" w:hAnsi="Times"/>
+                <w:b/>
+                <w:sz w:val="22"/>
+                <w:szCs w:val="22"/>
+              </w:rPr>
+            </w:pPr>
+            <w:r>
+              <w:rPr>
+                <w:rFonts w:ascii="Times" w:hAnsi="Times"/>
+                <w:b/>
+                <w:sz w:val="22"/>
+                <w:szCs w:val="22"/>
+              </w:rPr>
+              <w:t>[U3]</w:t>
+            </w:r>
+          </w:p>
+        </w:tc>
+      </w:tr>
+      <w:tr>
+        <w:tc>
+          <w:tcPr>
+            <w:tcW w:w="1548" w:type="dxa"/>
+          </w:tcPr>
+          <w:p>
+            <w:pPr>
+              <w:jc w:val="center"/>
+              <w:rPr>
+                <w:rFonts w:ascii="Times" w:hAnsi="Times"/>
+                <w:sz w:val="22"/>
+                <w:szCs w:val="22"/>
+              </w:rPr>
+            </w:pPr>
+            <w:r>
+              <w:rPr>
+                <w:rFonts w:ascii="Times" w:hAnsi="Times"/>
+                <w:b/>
+                <w:sz w:val="22"/>
+                <w:szCs w:val="22"/>
+              </w:rPr>
+              <w:t>Review Statistics</w:t>
+            </w:r>
+          </w:p>
+        </w:tc>
+        <w:tc>
+          <w:tcPr>
+            <w:tcW w:w="2767" w:type="dxa"/>
+          </w:tcPr>
+          <w:p>
+            <w:pPr>
+              <w:jc w:val="center"/>
+              <w:rPr>
+                <w:rFonts w:ascii="Times" w:hAnsi="Times"/>
+                <w:sz w:val="22"/>
+                <w:szCs w:val="22"/>
+              </w:rPr>
+            </w:pPr>
+            <w:r>
+              <w:rPr>
+                <w:rFonts w:ascii="Times" w:hAnsi="Times"/>
+                <w:sz w:val="22"/>
+                <w:szCs w:val="22"/>
+              </w:rPr>
+              <w:t xml:space="preserve">The User wishes to review game statistics for Player. </w:t>
+            </w:r>
+          </w:p>
+        </w:tc>
+        <w:tc>
+          <w:tcPr>
+            <w:tcW w:w="2183" w:type="dxa"/>
+          </w:tcPr>
+          <w:p>
+            <w:pPr>
+              <w:jc w:val="center"/>
+              <w:rPr>
+                <w:rFonts w:ascii="Times" w:hAnsi="Times"/>
+                <w:sz w:val="22"/>
+                <w:szCs w:val="22"/>
+              </w:rPr>
+            </w:pPr>
+            <w:r>
+              <w:rPr>
+                <w:rFonts w:ascii="Times" w:hAnsi="Times"/>
+                <w:sz w:val="22"/>
+                <w:szCs w:val="22"/>
+              </w:rPr>
+              <w:t xml:space="preserve">Player can review statistics for themselves, or other players. </w:t>
+            </w:r>
+          </w:p>
+        </w:tc>
+        <w:tc>
+          <w:tcPr>
+            <w:tcW w:w="1800" w:type="dxa"/>
+          </w:tcPr>
+          <w:p>
+            <w:pPr>
+              <w:jc w:val="center"/>
+              <w:rPr>
+                <w:rFonts w:ascii="Times" w:hAnsi="Times"/>
+                <w:b/>
+                <w:sz w:val="22"/>
+                <w:szCs w:val="22"/>
+              </w:rPr>
+            </w:pPr>
+            <w:r>
+              <w:rPr>
+                <w:rFonts w:ascii="Times" w:hAnsi="Times"/>
+                <w:b/>
+                <w:sz w:val="22"/>
+                <w:szCs w:val="22"/>
+              </w:rPr>
+              <w:t>[Sub2]</w:t>
+            </w:r>
+          </w:p>
+        </w:tc>
+      </w:tr>
+      <w:tr>
+        <w:tc>
+          <w:tcPr>
+            <w:tcW w:w="1548" w:type="dxa"/>
+          </w:tcPr>
+          <w:p>
+            <w:pPr>
+              <w:jc w:val="center"/>
+              <w:rPr>
+                <w:rFonts w:ascii="Times" w:hAnsi="Times"/>
+                <w:b/>
+                <w:sz w:val="22"/>
+                <w:szCs w:val="22"/>
+              </w:rPr>
+            </w:pPr>
+            <w:r>
+              <w:rPr>
+                <w:rFonts w:ascii="Times" w:hAnsi="Times"/>
+                <w:b/>
+                <w:sz w:val="22"/>
+                <w:szCs w:val="22"/>
+              </w:rPr>
+              <w:t xml:space="preserve">Get Matched </w:t>
+            </w:r>
+          </w:p>
+        </w:tc>
+        <w:tc>
+          <w:tcPr>
+            <w:tcW w:w="2767" w:type="dxa"/>
+          </w:tcPr>
+          <w:p>
+            <w:pPr>
+              <w:jc w:val="center"/>
+              <w:rPr>
+                <w:rFonts w:ascii="Times" w:hAnsi="Times"/>
+                <w:sz w:val="22"/>
+                <w:szCs w:val="22"/>
+              </w:rPr>
+            </w:pPr>
+            <w:r>
+              <w:rPr>
+                <w:rFonts w:ascii="Times" w:hAnsi="Times"/>
+                <w:sz w:val="22"/>
+                <w:szCs w:val="22"/>
+              </w:rPr>
+              <w:t xml:space="preserve">The User selects another player from a list to play against in the game. </w:t>
+            </w:r>
+          </w:p>
+        </w:tc>
+        <w:tc>
+          <w:tcPr>
+            <w:tcW w:w="2183" w:type="dxa"/>
+          </w:tcPr>
+          <w:p>
+            <w:pPr>
+              <w:jc w:val="center"/>
+              <w:rPr>
+                <w:rFonts w:ascii="Times" w:hAnsi="Times"/>
+                <w:sz w:val="22"/>
+                <w:szCs w:val="22"/>
+              </w:rPr>
+            </w:pPr>
+            <w:r>
+              <w:rPr>
+                <w:rFonts w:ascii="Times" w:hAnsi="Times"/>
+                <w:sz w:val="22"/>
+                <w:szCs w:val="22"/>
+              </w:rPr>
+              <w:t>Two players must agree to play against each other. This requires notification of both players.</w:t>
+            </w:r>
+          </w:p>
+        </w:tc>
+        <w:tc>
+          <w:tcPr>
+            <w:tcW w:w="1800" w:type="dxa"/>
+          </w:tcPr>
+          <w:p>
+            <w:pPr>
+              <w:jc w:val="center"/>
+              <w:rPr>
+                <w:rFonts w:ascii="Times" w:hAnsi="Times"/>
+                <w:b/>
+                <w:sz w:val="22"/>
+                <w:szCs w:val="22"/>
+              </w:rPr>
+            </w:pPr>
+            <w:r>
+              <w:rPr>
+                <w:rFonts w:ascii="Times" w:hAnsi="Times"/>
+                <w:b/>
+                <w:sz w:val="22"/>
+                <w:szCs w:val="22"/>
+              </w:rPr>
+              <w:t>[U5]</w:t>
+            </w:r>
+          </w:p>
+        </w:tc>
+      </w:tr>
+      <w:tr>
+        <w:tc>
+          <w:tcPr>
+            <w:tcW w:w="1548" w:type="dxa"/>
+          </w:tcPr>
+          <w:p>
+            <w:pPr>
+              <w:jc w:val="center"/>
+              <w:rPr>
+                <w:rFonts w:ascii="Times" w:hAnsi="Times"/>
+                <w:b/>
+                <w:sz w:val="22"/>
+                <w:szCs w:val="22"/>
+              </w:rPr>
+            </w:pPr>
+            <w:r>
+              <w:rPr>
+                <w:rFonts w:ascii="Times" w:hAnsi="Times"/>
+                <w:b/>
+                <w:sz w:val="22"/>
+                <w:szCs w:val="22"/>
+              </w:rPr>
+              <w:t xml:space="preserve">Game Conditions </w:t>
+            </w:r>
+          </w:p>
+        </w:tc>
+        <w:tc>
+          <w:tcPr>
+            <w:tcW w:w="2767" w:type="dxa"/>
+          </w:tcPr>
+          <w:p>
+            <w:pPr>
+              <w:jc w:val="center"/>
+              <w:rPr>
+                <w:rFonts w:ascii="Times" w:hAnsi="Times"/>
+                <w:sz w:val="22"/>
+                <w:szCs w:val="22"/>
+              </w:rPr>
+            </w:pPr>
+            <w:r>
+              <w:rPr>
+                <w:rFonts w:ascii="Times" w:hAnsi="Times"/>
+                <w:sz w:val="22"/>
+                <w:szCs w:val="22"/>
+              </w:rPr>
+              <w:t xml:space="preserve">The two users review the game decisions. Deciding on an appropriate map. </w:t>
+            </w:r>
+          </w:p>
+        </w:tc>
+        <w:tc>
+          <w:tcPr>
+            <w:tcW w:w="2183" w:type="dxa"/>
+          </w:tcPr>
+          <w:p>
+            <w:pPr>
+              <w:jc w:val="center"/>
+              <w:rPr>
+                <w:rFonts w:ascii="Times" w:hAnsi="Times"/>
+                <w:sz w:val="22"/>
+                <w:szCs w:val="22"/>
+              </w:rPr>
+            </w:pPr>
+            <w:r>
+              <w:rPr>
+                <w:rFonts w:ascii="Times" w:hAnsi="Times"/>
+                <w:sz w:val="22"/>
+                <w:szCs w:val="22"/>
+              </w:rPr>
+              <w:t xml:space="preserve">Two users are provided a map, and both must agree on it. </w:t>
+            </w:r>
+          </w:p>
+          <w:p>
+            <w:pPr>
+              <w:jc w:val="center"/>
+              <w:rPr>
+                <w:rFonts w:ascii="Times" w:hAnsi="Times"/>
+                <w:sz w:val="22"/>
+                <w:szCs w:val="22"/>
+              </w:rPr>
+            </w:pPr>
+            <w:r>
+              <w:rPr>
+                <w:rFonts w:ascii="Times" w:hAnsi="Times"/>
+                <w:sz w:val="22"/>
+                <w:szCs w:val="22"/>
+              </w:rPr>
+              <w:t>The players also agree on the amount of gold they can spend.</w:t>
+            </w:r>
+          </w:p>
+        </w:tc>
+        <w:tc>
+          <w:tcPr>
+            <w:tcW w:w="1800" w:type="dxa"/>
+          </w:tcPr>
+          <w:p>
+            <w:pPr>
+              <w:jc w:val="center"/>
+              <w:rPr>
+                <w:rFonts w:ascii="Times" w:hAnsi="Times"/>
+                <w:b/>
+                <w:sz w:val="22"/>
+                <w:szCs w:val="22"/>
+              </w:rPr>
+            </w:pPr>
+            <w:r>
+              <w:rPr>
+                <w:rFonts w:ascii="Times" w:hAnsi="Times"/>
+                <w:b/>
+                <w:sz w:val="22"/>
+                <w:szCs w:val="22"/>
+              </w:rPr>
+              <w:t>[U6]</w:t>
+            </w:r>
+          </w:p>
+        </w:tc>
+      </w:tr>
+      <w:tr>
+        <w:tc>
+          <w:tcPr>
+            <w:tcW w:w="1548" w:type="dxa"/>
+          </w:tcPr>
+          <w:p>
+            <w:pPr>
+              <w:jc w:val="center"/>
+              <w:rPr>
+                <w:rFonts w:ascii="Times" w:hAnsi="Times"/>
+                <w:b/>
+                <w:sz w:val="22"/>
+                <w:szCs w:val="22"/>
+              </w:rPr>
+            </w:pPr>
+            <w:r>
+              <w:rPr>
+                <w:rFonts w:ascii="Times" w:hAnsi="Times"/>
+                <w:b/>
+                <w:sz w:val="22"/>
+                <w:szCs w:val="22"/>
+              </w:rPr>
+              <w:t xml:space="preserve">Play Game </w:t>
+            </w:r>
+          </w:p>
+        </w:tc>
+        <w:tc>
+          <w:tcPr>
+            <w:tcW w:w="2767" w:type="dxa"/>
+          </w:tcPr>
+          <w:p>
+            <w:pPr>
+              <w:jc w:val="center"/>
+              <w:rPr>
+                <w:rFonts w:ascii="Times" w:hAnsi="Times"/>
+                <w:sz w:val="22"/>
+                <w:szCs w:val="22"/>
+              </w:rPr>
+            </w:pPr>
+            <w:r>
+              <w:rPr>
+                <w:rFonts w:ascii="Times" w:hAnsi="Times"/>
+                <w:sz w:val="22"/>
+                <w:szCs w:val="22"/>
+              </w:rPr>
+              <w:t xml:space="preserve">The summary interaction of the two players playing the actual game. </w:t>
+            </w:r>
+          </w:p>
+        </w:tc>
+        <w:tc>
+          <w:tcPr>
+            <w:tcW w:w="2183" w:type="dxa"/>
+          </w:tcPr>
+          <w:p>
+            <w:pPr>
+              <w:jc w:val="center"/>
+              <w:rPr>
+                <w:rFonts w:ascii="Times" w:hAnsi="Times"/>
+                <w:sz w:val="22"/>
+                <w:szCs w:val="22"/>
+              </w:rPr>
+            </w:pPr>
+            <w:r>
+              <w:rPr>
+                <w:rFonts w:ascii="Times" w:hAnsi="Times"/>
+                <w:sz w:val="22"/>
+                <w:szCs w:val="22"/>
+              </w:rPr>
+              <w:t xml:space="preserve">Differentiated by the Login phase and the exit phases. </w:t>
+            </w:r>
+          </w:p>
+          <w:p>
+            <w:pPr>
+              <w:jc w:val="center"/>
+              <w:rPr>
+                <w:rFonts w:ascii="Times" w:hAnsi="Times"/>
+                <w:sz w:val="22"/>
+                <w:szCs w:val="22"/>
+              </w:rPr>
+            </w:pPr>
+            <w:r>
+              <w:rPr>
+                <w:rFonts w:ascii="Times" w:hAnsi="Times"/>
+                <w:sz w:val="22"/>
+                <w:szCs w:val="22"/>
+              </w:rPr>
+              <w:t xml:space="preserve">Contains the brunt of the interactions. </w:t>
+            </w:r>
+          </w:p>
+        </w:tc>
+        <w:tc>
+          <w:tcPr>
+            <w:tcW w:w="1800" w:type="dxa"/>
+          </w:tcPr>
+          <w:p>
+            <w:pPr>
+              <w:jc w:val="center"/>
+              <w:rPr>
+                <w:rFonts w:ascii="Times" w:hAnsi="Times"/>
+                <w:b/>
+                <w:sz w:val="22"/>
+                <w:szCs w:val="22"/>
+              </w:rPr>
+            </w:pPr>
+            <w:r>
+              <w:rPr>
+                <w:rFonts w:ascii="Times" w:hAnsi="Times"/>
+                <w:b/>
+                <w:sz w:val="22"/>
+                <w:szCs w:val="22"/>
+              </w:rPr>
+              <w:t>[S2]</w:t>
+            </w:r>
+          </w:p>
+        </w:tc>
+      </w:tr>
+    </w:tbl>
+    <w:p>
+      <w:pPr>
+        <w:rPr>
+          <w:rFonts w:ascii="Times" w:hAnsi="Times"/>
+          <w:b/>
+          <w:i/>
+          <w:sz w:val="22"/>
+          <w:szCs w:val="22"/>
+          <w:u w:val="single"/>
+        </w:rPr>
+      </w:pPr>
+    </w:p>
+    <w:p>
+      <w:pPr>
+        <w:rPr>
+          <w:rFonts w:ascii="Times" w:hAnsi="Times"/>
+          <w:b/>
+          <w:i/>
+          <w:sz w:val="22"/>
+          <w:szCs w:val="22"/>
+          <w:u w:val="single"/>
+        </w:rPr>
+      </w:pPr>
+    </w:p>
+    <w:p>
+      <w:pPr>
+        <w:rPr>
+          <w:rFonts w:ascii="Times" w:hAnsi="Times"/>
+          <w:b/>
+          <w:i/>
+          <w:sz w:val="22"/>
+          <w:szCs w:val="22"/>
+          <w:u w:val="single"/>
+        </w:rPr>
+      </w:pPr>
+    </w:p>
+    <w:p>
+      <w:pPr>
+        <w:rPr>
+          <w:rFonts w:ascii="Times" w:hAnsi="Times"/>
+          <w:b/>
+          <w:i/>
+          <w:sz w:val="22"/>
+          <w:szCs w:val="22"/>
+          <w:u w:val="single"/>
+        </w:rPr>
+      </w:pPr>
+    </w:p>
+    <w:p>
+      <w:pPr>
+        <w:rPr>
+          <w:rFonts w:ascii="Times" w:hAnsi="Times"/>
+          <w:b/>
+          <w:i/>
+          <w:sz w:val="22"/>
+          <w:szCs w:val="22"/>
+          <w:u w:val="single"/>
+        </w:rPr>
+      </w:pPr>
+    </w:p>
+    <w:p>
+      <w:pPr>
+        <w:rPr>
+          <w:rFonts w:ascii="Times" w:hAnsi="Times"/>
+          <w:b/>
+          <w:i/>
+          <w:sz w:val="22"/>
+          <w:szCs w:val="22"/>
+          <w:u w:val="single"/>
+        </w:rPr>
+      </w:pPr>
+    </w:p>
+    <w:p>
+      <w:pPr>
+        <w:rPr>
+          <w:rFonts w:ascii="Times" w:hAnsi="Times"/>
+          <w:b/>
+          <w:i/>
+          <w:sz w:val="22"/>
+          <w:szCs w:val="22"/>
+          <w:u w:val="single"/>
+        </w:rPr>
+      </w:pPr>
+    </w:p>
+    <w:p>
+      <w:pPr>
+        <w:rPr>
+          <w:rFonts w:ascii="Times" w:hAnsi="Times"/>
+          <w:b/>
+          <w:i/>
+          <w:sz w:val="22"/>
+          <w:szCs w:val="22"/>
+          <w:u w:val="single"/>
+        </w:rPr>
+      </w:pPr>
+    </w:p>
+    <w:p>
+      <w:pPr>
+        <w:rPr>
+          <w:rFonts w:ascii="Times" w:hAnsi="Times"/>
+          <w:b/>
+          <w:i/>
+          <w:sz w:val="22"/>
+          <w:szCs w:val="22"/>
+          <w:u w:val="single"/>
+        </w:rPr>
+      </w:pPr>
+    </w:p>
+    <w:p>
+      <w:pPr>
+        <w:rPr>
+          <w:rFonts w:ascii="Times" w:hAnsi="Times"/>
+          <w:b/>
+          <w:i/>
+          <w:sz w:val="22"/>
+          <w:szCs w:val="22"/>
+          <w:u w:val="single"/>
+        </w:rPr>
+      </w:pPr>
+    </w:p>
+    <w:p>
+      <w:pPr>
+        <w:rPr>
+          <w:rFonts w:ascii="Times" w:hAnsi="Times"/>
+          <w:b/>
+          <w:i/>
+          <w:sz w:val="22"/>
+          <w:szCs w:val="22"/>
+          <w:u w:val="single"/>
+        </w:rPr>
+      </w:pPr>
+    </w:p>
+    <w:p>
+      <w:pPr>
+        <w:rPr>
+          <w:rFonts w:ascii="Times" w:hAnsi="Times"/>
+          <w:b/>
+          <w:i/>
+          <w:sz w:val="22"/>
+          <w:szCs w:val="22"/>
+          <w:u w:val="single"/>
+        </w:rPr>
+      </w:pPr>
     </w:p>
     <w:tbl>
       <w:tblPr>
@@ -2209,6 +3216,7 @@
                 <w:sz w:val="22"/>
                 <w:szCs w:val="22"/>
               </w:rPr>
+              <w:lastRenderedPageBreak/>
               <w:t xml:space="preserve">Name Id </w:t>
             </w:r>
           </w:p>
@@ -2354,7 +3362,7 @@
                 <w:sz w:val="22"/>
                 <w:szCs w:val="22"/>
               </w:rPr>
-              <w:t>Play</w:t>
+              <w:t>Select Ships</w:t>
             </w:r>
             <w:r>
               <w:rPr>
@@ -2363,7 +3371,7 @@
                 <w:sz w:val="22"/>
                 <w:szCs w:val="22"/>
               </w:rPr>
-              <w:t xml:space="preserve"> </w:t>
+              <w:t>[U7</w:t>
             </w:r>
             <w:r>
               <w:rPr>
@@ -2372,25 +3380,7 @@
                 <w:sz w:val="22"/>
                 <w:szCs w:val="22"/>
               </w:rPr>
-              <w:t>SBF</w:t>
-            </w:r>
-            <w:r>
-              <w:rPr>
-                <w:rFonts w:ascii="Times" w:hAnsi="Times"/>
-                <w:b/>
-                <w:sz w:val="22"/>
-                <w:szCs w:val="22"/>
-              </w:rPr>
-              <w:t xml:space="preserve"> </w:t>
-            </w:r>
-            <w:r>
-              <w:rPr>
-                <w:rFonts w:ascii="Times" w:hAnsi="Times"/>
-                <w:b/>
-                <w:sz w:val="22"/>
-                <w:szCs w:val="22"/>
-              </w:rPr>
-              <w:t>[S1]</w:t>
+              <w:t>]</w:t>
             </w:r>
           </w:p>
         </w:tc>
@@ -2413,7 +3403,7 @@
                 <w:sz w:val="22"/>
                 <w:szCs w:val="22"/>
               </w:rPr>
-              <w:t>The overall summary interaction of one player as he navigates the system to login, play and exit the game.</w:t>
+              <w:t>The two players select the ships they are taking into battle.</w:t>
             </w:r>
           </w:p>
         </w:tc>
@@ -2436,25 +3426,7 @@
                 <w:sz w:val="22"/>
                 <w:szCs w:val="22"/>
               </w:rPr>
-              <w:t xml:space="preserve">A broad understanding of the major decisions a player takes when interacting with </w:t>
-            </w:r>
-            <w:r>
-              <w:rPr>
-                <w:rFonts w:ascii="Times" w:hAnsi="Times"/>
-                <w:b/>
-                <w:sz w:val="22"/>
-                <w:szCs w:val="22"/>
-              </w:rPr>
-              <w:t>SBF</w:t>
-            </w:r>
-            <w:r>
-              <w:rPr>
-                <w:rFonts w:ascii="Times" w:hAnsi="Times"/>
-                <w:b/>
-                <w:sz w:val="22"/>
-                <w:szCs w:val="22"/>
-              </w:rPr>
-              <w:t>.</w:t>
+              <w:t xml:space="preserve">The players select their ships using the gold amount they agreed on. </w:t>
             </w:r>
           </w:p>
         </w:tc>
@@ -2472,24 +3444,6 @@
                 <w:szCs w:val="22"/>
               </w:rPr>
             </w:pPr>
-            <w:r>
-              <w:rPr>
-                <w:rFonts w:ascii="Times" w:hAnsi="Times"/>
-                <w:b/>
-                <w:sz w:val="22"/>
-                <w:szCs w:val="22"/>
-              </w:rPr>
-              <w:t>All</w:t>
-            </w:r>
-            <w:r>
-              <w:rPr>
-                <w:rFonts w:ascii="Times" w:hAnsi="Times"/>
-                <w:b/>
-                <w:sz w:val="22"/>
-                <w:szCs w:val="22"/>
-              </w:rPr>
-              <w:t xml:space="preserve"> </w:t>
-            </w:r>
           </w:p>
         </w:tc>
         <w:tc>
@@ -2531,7 +3485,7 @@
                 <w:sz w:val="22"/>
                 <w:szCs w:val="22"/>
               </w:rPr>
-              <w:t xml:space="preserve">Login [U2] </w:t>
+              <w:t xml:space="preserve">Place Ships[U8] </w:t>
             </w:r>
           </w:p>
         </w:tc>
@@ -2554,7 +3508,7 @@
                 <w:sz w:val="22"/>
                 <w:szCs w:val="22"/>
               </w:rPr>
-              <w:t>The specific user goal of logging into the system.</w:t>
+              <w:t xml:space="preserve">The Users place their ships on the battlefield, according to game rules. </w:t>
             </w:r>
           </w:p>
         </w:tc>
@@ -2577,7 +3531,15 @@
                 <w:sz w:val="22"/>
                 <w:szCs w:val="22"/>
               </w:rPr>
-              <w:t>Requires User to have Login Credentials. If not, depends on Sign-Up</w:t>
+              <w:t xml:space="preserve">Placement of ships is asynchronous. Players </w:t>
+            </w:r>
+            <w:r>
+              <w:rPr>
+                <w:rFonts w:ascii="Times" w:hAnsi="Times"/>
+                <w:sz w:val="22"/>
+                <w:szCs w:val="22"/>
+              </w:rPr>
+              <w:t xml:space="preserve">merely alert the system when they are done. </w:t>
             </w:r>
           </w:p>
         </w:tc>
@@ -2585,26 +3547,6 @@
           <w:tcPr>
             <w:tcW w:w="1771" w:type="dxa"/>
           </w:tcPr>
-          <w:p>
-            <w:pPr>
-              <w:jc w:val="center"/>
-              <w:rPr>
-                <w:rFonts w:ascii="Times" w:hAnsi="Times"/>
-                <w:b/>
-                <w:sz w:val="22"/>
-                <w:szCs w:val="22"/>
-              </w:rPr>
-            </w:pPr>
-            <w:r>
-              <w:rPr>
-                <w:rFonts w:ascii="Times" w:hAnsi="Times"/>
-                <w:b/>
-                <w:sz w:val="22"/>
-                <w:szCs w:val="22"/>
-              </w:rPr>
-              <w:t>Sub1</w:t>
-            </w:r>
-          </w:p>
           <w:p>
             <w:pPr>
               <w:jc w:val="center"/>
@@ -2656,25 +3598,7 @@
                 <w:sz w:val="22"/>
                 <w:szCs w:val="22"/>
               </w:rPr>
-              <w:t>Sign</w:t>
-            </w:r>
-            <w:r>
-              <w:rPr>
-                <w:rFonts w:ascii="Times" w:hAnsi="Times"/>
-                <w:b/>
-                <w:sz w:val="22"/>
-                <w:szCs w:val="22"/>
-              </w:rPr>
-              <w:t xml:space="preserve"> </w:t>
-            </w:r>
-            <w:r>
-              <w:rPr>
-                <w:rFonts w:ascii="Times" w:hAnsi="Times"/>
-                <w:b/>
-                <w:sz w:val="22"/>
-                <w:szCs w:val="22"/>
-              </w:rPr>
-              <w:t>Up[U3]</w:t>
+              <w:t>Start Game [U9]</w:t>
             </w:r>
           </w:p>
         </w:tc>
@@ -2697,7 +3621,7 @@
                 <w:sz w:val="22"/>
                 <w:szCs w:val="22"/>
               </w:rPr>
-              <w:t>The player wishes to create a new account.</w:t>
+              <w:t>The two players agree to start the game.</w:t>
             </w:r>
           </w:p>
         </w:tc>
@@ -2720,7 +3644,7 @@
                 <w:sz w:val="22"/>
                 <w:szCs w:val="22"/>
               </w:rPr>
-              <w:t>Accessed through the Login Screen, given player does not have valid credentials.</w:t>
+              <w:t>This is based on the joint decisions they have made in U6</w:t>
             </w:r>
           </w:p>
         </w:tc>
@@ -2745,7 +3669,7 @@
                 <w:sz w:val="22"/>
                 <w:szCs w:val="22"/>
               </w:rPr>
-              <w:t>Sub2</w:t>
+              <w:t>U6</w:t>
             </w:r>
           </w:p>
         </w:tc>
@@ -2776,1057 +3700,6 @@
               <w:jc w:val="center"/>
               <w:rPr>
                 <w:rFonts w:ascii="Times" w:hAnsi="Times"/>
-                <w:sz w:val="22"/>
-                <w:szCs w:val="22"/>
-              </w:rPr>
-            </w:pPr>
-            <w:r>
-              <w:rPr>
-                <w:rFonts w:ascii="Times" w:hAnsi="Times"/>
-                <w:b/>
-                <w:sz w:val="22"/>
-                <w:szCs w:val="22"/>
-              </w:rPr>
-              <w:t xml:space="preserve">Review </w:t>
-            </w:r>
-            <w:r>
-              <w:rPr>
-                <w:rFonts w:ascii="Times" w:hAnsi="Times"/>
-                <w:b/>
-                <w:sz w:val="22"/>
-                <w:szCs w:val="22"/>
-              </w:rPr>
-              <w:t>Statistics</w:t>
-            </w:r>
-            <w:r>
-              <w:rPr>
-                <w:rFonts w:ascii="Times" w:hAnsi="Times"/>
-                <w:b/>
-                <w:sz w:val="22"/>
-                <w:szCs w:val="22"/>
-              </w:rPr>
-              <w:t>[Sub2</w:t>
-            </w:r>
-            <w:r>
-              <w:rPr>
-                <w:rFonts w:ascii="Times" w:hAnsi="Times"/>
-                <w:b/>
-                <w:sz w:val="22"/>
-                <w:szCs w:val="22"/>
-              </w:rPr>
-              <w:t>]</w:t>
-            </w:r>
-          </w:p>
-        </w:tc>
-        <w:tc>
-          <w:tcPr>
-            <w:tcW w:w="1771" w:type="dxa"/>
-          </w:tcPr>
-          <w:p>
-            <w:pPr>
-              <w:jc w:val="center"/>
-              <w:rPr>
-                <w:rFonts w:ascii="Times" w:hAnsi="Times"/>
-                <w:sz w:val="22"/>
-                <w:szCs w:val="22"/>
-              </w:rPr>
-            </w:pPr>
-            <w:r>
-              <w:rPr>
-                <w:rFonts w:ascii="Times" w:hAnsi="Times"/>
-                <w:sz w:val="22"/>
-                <w:szCs w:val="22"/>
-              </w:rPr>
-              <w:t>The User wishes to review game statistics for Player.</w:t>
-            </w:r>
-            <w:r>
-              <w:rPr>
-                <w:rFonts w:ascii="Times" w:hAnsi="Times"/>
-                <w:sz w:val="22"/>
-                <w:szCs w:val="22"/>
-              </w:rPr>
-              <w:t xml:space="preserve"> </w:t>
-            </w:r>
-          </w:p>
-        </w:tc>
-        <w:tc>
-          <w:tcPr>
-            <w:tcW w:w="1771" w:type="dxa"/>
-          </w:tcPr>
-          <w:p>
-            <w:pPr>
-              <w:jc w:val="center"/>
-              <w:rPr>
-                <w:rFonts w:ascii="Times" w:hAnsi="Times"/>
-                <w:sz w:val="22"/>
-                <w:szCs w:val="22"/>
-              </w:rPr>
-            </w:pPr>
-            <w:r>
-              <w:rPr>
-                <w:rFonts w:ascii="Times" w:hAnsi="Times"/>
-                <w:sz w:val="22"/>
-                <w:szCs w:val="22"/>
-              </w:rPr>
-              <w:t xml:space="preserve">Player can review statistics for themselves, or other players. </w:t>
-            </w:r>
-          </w:p>
-        </w:tc>
-        <w:tc>
-          <w:tcPr>
-            <w:tcW w:w="1771" w:type="dxa"/>
-          </w:tcPr>
-          <w:p>
-            <w:pPr>
-              <w:jc w:val="center"/>
-              <w:rPr>
-                <w:rFonts w:ascii="Times" w:hAnsi="Times"/>
-                <w:b/>
-                <w:sz w:val="22"/>
-                <w:szCs w:val="22"/>
-              </w:rPr>
-            </w:pPr>
-          </w:p>
-        </w:tc>
-        <w:tc>
-          <w:tcPr>
-            <w:tcW w:w="1772" w:type="dxa"/>
-          </w:tcPr>
-          <w:p>
-            <w:pPr>
-              <w:jc w:val="center"/>
-              <w:rPr>
-                <w:rFonts w:ascii="Times" w:hAnsi="Times"/>
-                <w:b/>
-                <w:sz w:val="22"/>
-                <w:szCs w:val="22"/>
-              </w:rPr>
-            </w:pPr>
-          </w:p>
-        </w:tc>
-      </w:tr>
-      <w:tr>
-        <w:tc>
-          <w:tcPr>
-            <w:tcW w:w="1771" w:type="dxa"/>
-          </w:tcPr>
-          <w:p>
-            <w:pPr>
-              <w:jc w:val="center"/>
-              <w:rPr>
-                <w:rFonts w:ascii="Times" w:hAnsi="Times"/>
-                <w:b/>
-                <w:sz w:val="22"/>
-                <w:szCs w:val="22"/>
-              </w:rPr>
-            </w:pPr>
-            <w:r>
-              <w:rPr>
-                <w:rFonts w:ascii="Times" w:hAnsi="Times"/>
-                <w:b/>
-                <w:sz w:val="22"/>
-                <w:szCs w:val="22"/>
-              </w:rPr>
-              <w:t xml:space="preserve">Get Matched[U5] </w:t>
-            </w:r>
-          </w:p>
-        </w:tc>
-        <w:tc>
-          <w:tcPr>
-            <w:tcW w:w="1771" w:type="dxa"/>
-          </w:tcPr>
-          <w:p>
-            <w:pPr>
-              <w:jc w:val="center"/>
-              <w:rPr>
-                <w:rFonts w:ascii="Times" w:hAnsi="Times"/>
-                <w:sz w:val="22"/>
-                <w:szCs w:val="22"/>
-              </w:rPr>
-            </w:pPr>
-            <w:r>
-              <w:rPr>
-                <w:rFonts w:ascii="Times" w:hAnsi="Times"/>
-                <w:sz w:val="22"/>
-                <w:szCs w:val="22"/>
-              </w:rPr>
-              <w:t>The</w:t>
-            </w:r>
-            <w:r>
-              <w:rPr>
-                <w:rFonts w:ascii="Times" w:hAnsi="Times"/>
-                <w:sz w:val="22"/>
-                <w:szCs w:val="22"/>
-              </w:rPr>
-              <w:t xml:space="preserve"> U</w:t>
-            </w:r>
-            <w:r>
-              <w:rPr>
-                <w:rFonts w:ascii="Times" w:hAnsi="Times"/>
-                <w:sz w:val="22"/>
-                <w:szCs w:val="22"/>
-              </w:rPr>
-              <w:t xml:space="preserve">ser selects another player from a list to play against in the game. </w:t>
-            </w:r>
-          </w:p>
-        </w:tc>
-        <w:tc>
-          <w:tcPr>
-            <w:tcW w:w="1771" w:type="dxa"/>
-          </w:tcPr>
-          <w:p>
-            <w:pPr>
-              <w:jc w:val="center"/>
-              <w:rPr>
-                <w:rFonts w:ascii="Times" w:hAnsi="Times"/>
-                <w:sz w:val="22"/>
-                <w:szCs w:val="22"/>
-              </w:rPr>
-            </w:pPr>
-            <w:r>
-              <w:rPr>
-                <w:rFonts w:ascii="Times" w:hAnsi="Times"/>
-                <w:sz w:val="22"/>
-                <w:szCs w:val="22"/>
-              </w:rPr>
-              <w:t>Two players must agree to play against each other. This requires notification of both players.</w:t>
-            </w:r>
-          </w:p>
-        </w:tc>
-        <w:tc>
-          <w:tcPr>
-            <w:tcW w:w="1771" w:type="dxa"/>
-          </w:tcPr>
-          <w:p>
-            <w:pPr>
-              <w:jc w:val="center"/>
-              <w:rPr>
-                <w:rFonts w:ascii="Times" w:hAnsi="Times"/>
-                <w:b/>
-                <w:sz w:val="22"/>
-                <w:szCs w:val="22"/>
-              </w:rPr>
-            </w:pPr>
-          </w:p>
-        </w:tc>
-        <w:tc>
-          <w:tcPr>
-            <w:tcW w:w="1772" w:type="dxa"/>
-          </w:tcPr>
-          <w:p>
-            <w:pPr>
-              <w:jc w:val="center"/>
-              <w:rPr>
-                <w:rFonts w:ascii="Times" w:hAnsi="Times"/>
-                <w:b/>
-                <w:sz w:val="22"/>
-                <w:szCs w:val="22"/>
-              </w:rPr>
-            </w:pPr>
-          </w:p>
-        </w:tc>
-      </w:tr>
-      <w:tr>
-        <w:tc>
-          <w:tcPr>
-            <w:tcW w:w="1771" w:type="dxa"/>
-          </w:tcPr>
-          <w:p>
-            <w:pPr>
-              <w:jc w:val="center"/>
-              <w:rPr>
-                <w:rFonts w:ascii="Times" w:hAnsi="Times"/>
-                <w:b/>
-                <w:sz w:val="22"/>
-                <w:szCs w:val="22"/>
-              </w:rPr>
-            </w:pPr>
-            <w:r>
-              <w:rPr>
-                <w:rFonts w:ascii="Times" w:hAnsi="Times"/>
-                <w:b/>
-                <w:sz w:val="22"/>
-                <w:szCs w:val="22"/>
-              </w:rPr>
-              <w:t>Game Conditions [U6]</w:t>
-            </w:r>
-          </w:p>
-        </w:tc>
-        <w:tc>
-          <w:tcPr>
-            <w:tcW w:w="1771" w:type="dxa"/>
-          </w:tcPr>
-          <w:p>
-            <w:pPr>
-              <w:jc w:val="center"/>
-              <w:rPr>
-                <w:rFonts w:ascii="Times" w:hAnsi="Times"/>
-                <w:sz w:val="22"/>
-                <w:szCs w:val="22"/>
-              </w:rPr>
-            </w:pPr>
-            <w:r>
-              <w:rPr>
-                <w:rFonts w:ascii="Times" w:hAnsi="Times"/>
-                <w:sz w:val="22"/>
-                <w:szCs w:val="22"/>
-              </w:rPr>
-              <w:t xml:space="preserve">The two users review the game decisions. Deciding on an appropriate map. </w:t>
-            </w:r>
-          </w:p>
-        </w:tc>
-        <w:tc>
-          <w:tcPr>
-            <w:tcW w:w="1771" w:type="dxa"/>
-          </w:tcPr>
-          <w:p>
-            <w:pPr>
-              <w:jc w:val="center"/>
-              <w:rPr>
-                <w:rFonts w:ascii="Times" w:hAnsi="Times"/>
-                <w:sz w:val="22"/>
-                <w:szCs w:val="22"/>
-              </w:rPr>
-            </w:pPr>
-            <w:r>
-              <w:rPr>
-                <w:rFonts w:ascii="Times" w:hAnsi="Times"/>
-                <w:sz w:val="22"/>
-                <w:szCs w:val="22"/>
-              </w:rPr>
-              <w:t xml:space="preserve">Two users are provided a map, and both must agree on it. </w:t>
-            </w:r>
-          </w:p>
-          <w:p>
-            <w:pPr>
-              <w:jc w:val="center"/>
-              <w:rPr>
-                <w:rFonts w:ascii="Times" w:hAnsi="Times"/>
-                <w:sz w:val="22"/>
-                <w:szCs w:val="22"/>
-              </w:rPr>
-            </w:pPr>
-            <w:r>
-              <w:rPr>
-                <w:rFonts w:ascii="Times" w:hAnsi="Times"/>
-                <w:sz w:val="22"/>
-                <w:szCs w:val="22"/>
-              </w:rPr>
-              <w:t>The players also agree on the amount of gold they can spend.</w:t>
-            </w:r>
-          </w:p>
-        </w:tc>
-        <w:tc>
-          <w:tcPr>
-            <w:tcW w:w="1771" w:type="dxa"/>
-          </w:tcPr>
-          <w:p>
-            <w:pPr>
-              <w:jc w:val="center"/>
-              <w:rPr>
-                <w:rFonts w:ascii="Times" w:hAnsi="Times"/>
-                <w:b/>
-                <w:sz w:val="22"/>
-                <w:szCs w:val="22"/>
-              </w:rPr>
-            </w:pPr>
-          </w:p>
-        </w:tc>
-        <w:tc>
-          <w:tcPr>
-            <w:tcW w:w="1772" w:type="dxa"/>
-          </w:tcPr>
-          <w:p>
-            <w:pPr>
-              <w:jc w:val="center"/>
-              <w:rPr>
-                <w:rFonts w:ascii="Times" w:hAnsi="Times"/>
-                <w:b/>
-                <w:sz w:val="22"/>
-                <w:szCs w:val="22"/>
-              </w:rPr>
-            </w:pPr>
-          </w:p>
-        </w:tc>
-      </w:tr>
-      <w:tr>
-        <w:tc>
-          <w:tcPr>
-            <w:tcW w:w="1771" w:type="dxa"/>
-          </w:tcPr>
-          <w:p>
-            <w:pPr>
-              <w:jc w:val="center"/>
-              <w:rPr>
-                <w:rFonts w:ascii="Times" w:hAnsi="Times"/>
-                <w:b/>
-                <w:sz w:val="22"/>
-                <w:szCs w:val="22"/>
-              </w:rPr>
-            </w:pPr>
-            <w:r>
-              <w:rPr>
-                <w:rFonts w:ascii="Times" w:hAnsi="Times"/>
-                <w:b/>
-                <w:sz w:val="22"/>
-                <w:szCs w:val="22"/>
-              </w:rPr>
-              <w:t>Play Game [S2]</w:t>
-            </w:r>
-          </w:p>
-        </w:tc>
-        <w:tc>
-          <w:tcPr>
-            <w:tcW w:w="1771" w:type="dxa"/>
-          </w:tcPr>
-          <w:p>
-            <w:pPr>
-              <w:jc w:val="center"/>
-              <w:rPr>
-                <w:rFonts w:ascii="Times" w:hAnsi="Times"/>
-                <w:sz w:val="22"/>
-                <w:szCs w:val="22"/>
-              </w:rPr>
-            </w:pPr>
-            <w:r>
-              <w:rPr>
-                <w:rFonts w:ascii="Times" w:hAnsi="Times"/>
-                <w:sz w:val="22"/>
-                <w:szCs w:val="22"/>
-              </w:rPr>
-              <w:t xml:space="preserve">The summary interaction of the two players playing the actual game. </w:t>
-            </w:r>
-          </w:p>
-        </w:tc>
-        <w:tc>
-          <w:tcPr>
-            <w:tcW w:w="1771" w:type="dxa"/>
-          </w:tcPr>
-          <w:p>
-            <w:pPr>
-              <w:jc w:val="center"/>
-              <w:rPr>
-                <w:rFonts w:ascii="Times" w:hAnsi="Times"/>
-                <w:sz w:val="22"/>
-                <w:szCs w:val="22"/>
-              </w:rPr>
-            </w:pPr>
-            <w:r>
-              <w:rPr>
-                <w:rFonts w:ascii="Times" w:hAnsi="Times"/>
-                <w:sz w:val="22"/>
-                <w:szCs w:val="22"/>
-              </w:rPr>
-              <w:t xml:space="preserve">Differentiated by the Login phase and the exit phases. </w:t>
-            </w:r>
-          </w:p>
-          <w:p>
-            <w:pPr>
-              <w:jc w:val="center"/>
-              <w:rPr>
-                <w:rFonts w:ascii="Times" w:hAnsi="Times"/>
-                <w:sz w:val="22"/>
-                <w:szCs w:val="22"/>
-              </w:rPr>
-            </w:pPr>
-            <w:r>
-              <w:rPr>
-                <w:rFonts w:ascii="Times" w:hAnsi="Times"/>
-                <w:sz w:val="22"/>
-                <w:szCs w:val="22"/>
-              </w:rPr>
-              <w:t xml:space="preserve">Contains the brunt of the interactions. </w:t>
-            </w:r>
-          </w:p>
-        </w:tc>
-        <w:tc>
-          <w:tcPr>
-            <w:tcW w:w="1771" w:type="dxa"/>
-          </w:tcPr>
-          <w:p>
-            <w:pPr>
-              <w:jc w:val="center"/>
-              <w:rPr>
-                <w:rFonts w:ascii="Times" w:hAnsi="Times"/>
-                <w:b/>
-                <w:sz w:val="22"/>
-                <w:szCs w:val="22"/>
-              </w:rPr>
-            </w:pPr>
-          </w:p>
-        </w:tc>
-        <w:tc>
-          <w:tcPr>
-            <w:tcW w:w="1772" w:type="dxa"/>
-          </w:tcPr>
-          <w:p>
-            <w:pPr>
-              <w:jc w:val="center"/>
-              <w:rPr>
-                <w:rFonts w:ascii="Times" w:hAnsi="Times"/>
-                <w:b/>
-                <w:sz w:val="22"/>
-                <w:szCs w:val="22"/>
-              </w:rPr>
-            </w:pPr>
-          </w:p>
-        </w:tc>
-      </w:tr>
-    </w:tbl>
-    <w:p>
-      <w:pPr>
-        <w:rPr>
-          <w:rFonts w:ascii="Times" w:hAnsi="Times"/>
-          <w:b/>
-          <w:i/>
-          <w:sz w:val="22"/>
-          <w:szCs w:val="22"/>
-          <w:u w:val="single"/>
-        </w:rPr>
-      </w:pPr>
-    </w:p>
-    <w:p>
-      <w:pPr>
-        <w:rPr>
-          <w:rFonts w:ascii="Times" w:hAnsi="Times"/>
-          <w:b/>
-          <w:i/>
-          <w:sz w:val="22"/>
-          <w:szCs w:val="22"/>
-          <w:u w:val="single"/>
-        </w:rPr>
-      </w:pPr>
-    </w:p>
-    <w:p>
-      <w:pPr>
-        <w:rPr>
-          <w:rFonts w:ascii="Times" w:hAnsi="Times"/>
-          <w:b/>
-          <w:i/>
-          <w:sz w:val="22"/>
-          <w:szCs w:val="22"/>
-          <w:u w:val="single"/>
-        </w:rPr>
-      </w:pPr>
-    </w:p>
-    <w:tbl>
-      <w:tblPr>
-        <w:tblStyle w:val="TableGrid"/>
-        <w:tblW w:w="0" w:type="auto"/>
-        <w:tblLook w:val="04A0" w:firstRow="1" w:lastRow="0" w:firstColumn="1" w:lastColumn="0" w:noHBand="0" w:noVBand="1"/>
-      </w:tblPr>
-      <w:tblGrid>
-        <w:gridCol w:w="1771"/>
-        <w:gridCol w:w="1771"/>
-        <w:gridCol w:w="1771"/>
-        <w:gridCol w:w="1771"/>
-        <w:gridCol w:w="1772"/>
-      </w:tblGrid>
-      <w:tr>
-        <w:tc>
-          <w:tcPr>
-            <w:tcW w:w="1771" w:type="dxa"/>
-          </w:tcPr>
-          <w:p>
-            <w:pPr>
-              <w:jc w:val="center"/>
-              <w:rPr>
-                <w:rFonts w:ascii="Times" w:hAnsi="Times"/>
-                <w:b/>
-                <w:sz w:val="22"/>
-                <w:szCs w:val="22"/>
-              </w:rPr>
-            </w:pPr>
-            <w:r>
-              <w:rPr>
-                <w:rFonts w:ascii="Times" w:hAnsi="Times"/>
-                <w:b/>
-                <w:sz w:val="22"/>
-                <w:szCs w:val="22"/>
-              </w:rPr>
-              <w:t xml:space="preserve">Name Id </w:t>
-            </w:r>
-          </w:p>
-        </w:tc>
-        <w:tc>
-          <w:tcPr>
-            <w:tcW w:w="1771" w:type="dxa"/>
-          </w:tcPr>
-          <w:p>
-            <w:pPr>
-              <w:jc w:val="center"/>
-              <w:rPr>
-                <w:rFonts w:ascii="Times" w:hAnsi="Times"/>
-                <w:b/>
-                <w:sz w:val="22"/>
-                <w:szCs w:val="22"/>
-              </w:rPr>
-            </w:pPr>
-            <w:r>
-              <w:rPr>
-                <w:rFonts w:ascii="Times" w:hAnsi="Times"/>
-                <w:b/>
-                <w:sz w:val="22"/>
-                <w:szCs w:val="22"/>
-              </w:rPr>
-              <w:t>Description</w:t>
-            </w:r>
-          </w:p>
-        </w:tc>
-        <w:tc>
-          <w:tcPr>
-            <w:tcW w:w="1771" w:type="dxa"/>
-          </w:tcPr>
-          <w:p>
-            <w:pPr>
-              <w:jc w:val="center"/>
-              <w:rPr>
-                <w:rFonts w:ascii="Times" w:hAnsi="Times"/>
-                <w:b/>
-                <w:sz w:val="22"/>
-                <w:szCs w:val="22"/>
-              </w:rPr>
-            </w:pPr>
-            <w:r>
-              <w:rPr>
-                <w:rFonts w:ascii="Times" w:hAnsi="Times"/>
-                <w:b/>
-                <w:sz w:val="22"/>
-                <w:szCs w:val="22"/>
-              </w:rPr>
-              <w:t>Details</w:t>
-            </w:r>
-          </w:p>
-        </w:tc>
-        <w:tc>
-          <w:tcPr>
-            <w:tcW w:w="1771" w:type="dxa"/>
-          </w:tcPr>
-          <w:p>
-            <w:pPr>
-              <w:jc w:val="center"/>
-              <w:rPr>
-                <w:rFonts w:ascii="Times" w:hAnsi="Times"/>
-                <w:b/>
-                <w:sz w:val="22"/>
-                <w:szCs w:val="22"/>
-              </w:rPr>
-            </w:pPr>
-            <w:r>
-              <w:rPr>
-                <w:rFonts w:ascii="Times" w:hAnsi="Times"/>
-                <w:b/>
-                <w:sz w:val="22"/>
-                <w:szCs w:val="22"/>
-              </w:rPr>
-              <w:t>Related Case</w:t>
-            </w:r>
-            <w:r>
-              <w:rPr>
-                <w:rFonts w:ascii="Times" w:hAnsi="Times"/>
-                <w:b/>
-                <w:sz w:val="22"/>
-                <w:szCs w:val="22"/>
-              </w:rPr>
-              <w:t>s</w:t>
-            </w:r>
-          </w:p>
-        </w:tc>
-        <w:tc>
-          <w:tcPr>
-            <w:tcW w:w="1772" w:type="dxa"/>
-          </w:tcPr>
-          <w:p>
-            <w:pPr>
-              <w:jc w:val="center"/>
-              <w:rPr>
-                <w:rFonts w:ascii="Times" w:hAnsi="Times"/>
-                <w:b/>
-                <w:sz w:val="22"/>
-                <w:szCs w:val="22"/>
-              </w:rPr>
-            </w:pPr>
-            <w:r>
-              <w:rPr>
-                <w:rFonts w:ascii="Times" w:hAnsi="Times"/>
-                <w:b/>
-                <w:sz w:val="22"/>
-                <w:szCs w:val="22"/>
-              </w:rPr>
-              <w:t>Figure Num</w:t>
-            </w:r>
-            <w:r>
-              <w:rPr>
-                <w:rFonts w:ascii="Times" w:hAnsi="Times"/>
-                <w:b/>
-                <w:sz w:val="22"/>
-                <w:szCs w:val="22"/>
-              </w:rPr>
-              <w:t>ber</w:t>
-            </w:r>
-          </w:p>
-        </w:tc>
-      </w:tr>
-      <w:tr>
-        <w:tc>
-          <w:tcPr>
-            <w:tcW w:w="1771" w:type="dxa"/>
-          </w:tcPr>
-          <w:p>
-            <w:pPr>
-              <w:jc w:val="center"/>
-              <w:rPr>
-                <w:rFonts w:ascii="Times" w:hAnsi="Times"/>
-                <w:b/>
-                <w:sz w:val="22"/>
-                <w:szCs w:val="22"/>
-              </w:rPr>
-            </w:pPr>
-            <w:r>
-              <w:rPr>
-                <w:rFonts w:ascii="Times" w:hAnsi="Times"/>
-                <w:b/>
-                <w:sz w:val="22"/>
-                <w:szCs w:val="22"/>
-              </w:rPr>
-              <w:t>Select Ships</w:t>
-            </w:r>
-            <w:r>
-              <w:rPr>
-                <w:rFonts w:ascii="Times" w:hAnsi="Times"/>
-                <w:b/>
-                <w:sz w:val="22"/>
-                <w:szCs w:val="22"/>
-              </w:rPr>
-              <w:t>[U7</w:t>
-            </w:r>
-            <w:r>
-              <w:rPr>
-                <w:rFonts w:ascii="Times" w:hAnsi="Times"/>
-                <w:b/>
-                <w:sz w:val="22"/>
-                <w:szCs w:val="22"/>
-              </w:rPr>
-              <w:t>]</w:t>
-            </w:r>
-          </w:p>
-        </w:tc>
-        <w:tc>
-          <w:tcPr>
-            <w:tcW w:w="1771" w:type="dxa"/>
-          </w:tcPr>
-          <w:p>
-            <w:pPr>
-              <w:jc w:val="center"/>
-              <w:rPr>
-                <w:rFonts w:ascii="Times" w:hAnsi="Times"/>
-                <w:sz w:val="22"/>
-                <w:szCs w:val="22"/>
-              </w:rPr>
-            </w:pPr>
-            <w:r>
-              <w:rPr>
-                <w:rFonts w:ascii="Times" w:hAnsi="Times"/>
-                <w:sz w:val="22"/>
-                <w:szCs w:val="22"/>
-              </w:rPr>
-              <w:t>The two players select the ships they are taking into battle.</w:t>
-            </w:r>
-          </w:p>
-        </w:tc>
-        <w:tc>
-          <w:tcPr>
-            <w:tcW w:w="1771" w:type="dxa"/>
-          </w:tcPr>
-          <w:p>
-            <w:pPr>
-              <w:jc w:val="center"/>
-              <w:rPr>
-                <w:rFonts w:ascii="Times" w:hAnsi="Times"/>
-                <w:sz w:val="22"/>
-                <w:szCs w:val="22"/>
-              </w:rPr>
-            </w:pPr>
-            <w:r>
-              <w:rPr>
-                <w:rFonts w:ascii="Times" w:hAnsi="Times"/>
-                <w:sz w:val="22"/>
-                <w:szCs w:val="22"/>
-              </w:rPr>
-              <w:t xml:space="preserve">The players select their ships using the gold amount they agreed on. </w:t>
-            </w:r>
-          </w:p>
-        </w:tc>
-        <w:tc>
-          <w:tcPr>
-            <w:tcW w:w="1771" w:type="dxa"/>
-          </w:tcPr>
-          <w:p>
-            <w:pPr>
-              <w:jc w:val="center"/>
-              <w:rPr>
-                <w:rFonts w:ascii="Times" w:hAnsi="Times"/>
-                <w:b/>
-                <w:sz w:val="22"/>
-                <w:szCs w:val="22"/>
-              </w:rPr>
-            </w:pPr>
-          </w:p>
-        </w:tc>
-        <w:tc>
-          <w:tcPr>
-            <w:tcW w:w="1772" w:type="dxa"/>
-          </w:tcPr>
-          <w:p>
-            <w:pPr>
-              <w:jc w:val="center"/>
-              <w:rPr>
-                <w:rFonts w:ascii="Times" w:hAnsi="Times"/>
-                <w:b/>
-                <w:sz w:val="22"/>
-                <w:szCs w:val="22"/>
-              </w:rPr>
-            </w:pPr>
-          </w:p>
-        </w:tc>
-      </w:tr>
-      <w:tr>
-        <w:tc>
-          <w:tcPr>
-            <w:tcW w:w="1771" w:type="dxa"/>
-          </w:tcPr>
-          <w:p>
-            <w:pPr>
-              <w:jc w:val="center"/>
-              <w:rPr>
-                <w:rFonts w:ascii="Times" w:hAnsi="Times"/>
-                <w:b/>
-                <w:sz w:val="22"/>
-                <w:szCs w:val="22"/>
-              </w:rPr>
-            </w:pPr>
-            <w:r>
-              <w:rPr>
-                <w:rFonts w:ascii="Times" w:hAnsi="Times"/>
-                <w:b/>
-                <w:sz w:val="22"/>
-                <w:szCs w:val="22"/>
-              </w:rPr>
-              <w:t xml:space="preserve">Place Ships[U8] </w:t>
-            </w:r>
-          </w:p>
-        </w:tc>
-        <w:tc>
-          <w:tcPr>
-            <w:tcW w:w="1771" w:type="dxa"/>
-          </w:tcPr>
-          <w:p>
-            <w:pPr>
-              <w:jc w:val="center"/>
-              <w:rPr>
-                <w:rFonts w:ascii="Times" w:hAnsi="Times"/>
-                <w:sz w:val="22"/>
-                <w:szCs w:val="22"/>
-              </w:rPr>
-            </w:pPr>
-            <w:r>
-              <w:rPr>
-                <w:rFonts w:ascii="Times" w:hAnsi="Times"/>
-                <w:sz w:val="22"/>
-                <w:szCs w:val="22"/>
-              </w:rPr>
-              <w:t xml:space="preserve">The Users place their ships on the battlefield, according to game rules. </w:t>
-            </w:r>
-          </w:p>
-        </w:tc>
-        <w:tc>
-          <w:tcPr>
-            <w:tcW w:w="1771" w:type="dxa"/>
-          </w:tcPr>
-          <w:p>
-            <w:pPr>
-              <w:jc w:val="center"/>
-              <w:rPr>
-                <w:rFonts w:ascii="Times" w:hAnsi="Times"/>
-                <w:sz w:val="22"/>
-                <w:szCs w:val="22"/>
-              </w:rPr>
-            </w:pPr>
-            <w:r>
-              <w:rPr>
-                <w:rFonts w:ascii="Times" w:hAnsi="Times"/>
-                <w:sz w:val="22"/>
-                <w:szCs w:val="22"/>
-              </w:rPr>
-              <w:t xml:space="preserve">Placement of ships is asynchronous. Players </w:t>
-            </w:r>
-            <w:r>
-              <w:rPr>
-                <w:rFonts w:ascii="Times" w:hAnsi="Times"/>
-                <w:sz w:val="22"/>
-                <w:szCs w:val="22"/>
-              </w:rPr>
-              <w:t xml:space="preserve">merely alert the system when they are done. </w:t>
-            </w:r>
-          </w:p>
-        </w:tc>
-        <w:tc>
-          <w:tcPr>
-            <w:tcW w:w="1771" w:type="dxa"/>
-          </w:tcPr>
-          <w:p>
-            <w:pPr>
-              <w:jc w:val="center"/>
-              <w:rPr>
-                <w:rFonts w:ascii="Times" w:hAnsi="Times"/>
-                <w:b/>
-                <w:sz w:val="22"/>
-                <w:szCs w:val="22"/>
-              </w:rPr>
-            </w:pPr>
-          </w:p>
-        </w:tc>
-        <w:tc>
-          <w:tcPr>
-            <w:tcW w:w="1772" w:type="dxa"/>
-          </w:tcPr>
-          <w:p>
-            <w:pPr>
-              <w:jc w:val="center"/>
-              <w:rPr>
-                <w:rFonts w:ascii="Times" w:hAnsi="Times"/>
-                <w:b/>
-                <w:sz w:val="22"/>
-                <w:szCs w:val="22"/>
-              </w:rPr>
-            </w:pPr>
-          </w:p>
-        </w:tc>
-      </w:tr>
-      <w:tr>
-        <w:tc>
-          <w:tcPr>
-            <w:tcW w:w="1771" w:type="dxa"/>
-          </w:tcPr>
-          <w:p>
-            <w:pPr>
-              <w:jc w:val="center"/>
-              <w:rPr>
-                <w:rFonts w:ascii="Times" w:hAnsi="Times"/>
-                <w:b/>
-                <w:sz w:val="22"/>
-                <w:szCs w:val="22"/>
-              </w:rPr>
-            </w:pPr>
-            <w:r>
-              <w:rPr>
-                <w:rFonts w:ascii="Times" w:hAnsi="Times"/>
-                <w:b/>
-                <w:sz w:val="22"/>
-                <w:szCs w:val="22"/>
-              </w:rPr>
-              <w:t>Start Game [U9]</w:t>
-            </w:r>
-          </w:p>
-        </w:tc>
-        <w:tc>
-          <w:tcPr>
-            <w:tcW w:w="1771" w:type="dxa"/>
-          </w:tcPr>
-          <w:p>
-            <w:pPr>
-              <w:jc w:val="center"/>
-              <w:rPr>
-                <w:rFonts w:ascii="Times" w:hAnsi="Times"/>
-                <w:sz w:val="22"/>
-                <w:szCs w:val="22"/>
-              </w:rPr>
-            </w:pPr>
-            <w:r>
-              <w:rPr>
-                <w:rFonts w:ascii="Times" w:hAnsi="Times"/>
-                <w:sz w:val="22"/>
-                <w:szCs w:val="22"/>
-              </w:rPr>
-              <w:t>The two players agree to start the game.</w:t>
-            </w:r>
-          </w:p>
-        </w:tc>
-        <w:tc>
-          <w:tcPr>
-            <w:tcW w:w="1771" w:type="dxa"/>
-          </w:tcPr>
-          <w:p>
-            <w:pPr>
-              <w:jc w:val="center"/>
-              <w:rPr>
-                <w:rFonts w:ascii="Times" w:hAnsi="Times"/>
-                <w:sz w:val="22"/>
-                <w:szCs w:val="22"/>
-              </w:rPr>
-            </w:pPr>
-            <w:r>
-              <w:rPr>
-                <w:rFonts w:ascii="Times" w:hAnsi="Times"/>
-                <w:sz w:val="22"/>
-                <w:szCs w:val="22"/>
-              </w:rPr>
-              <w:t>This is based on the joint decisions they have made in U6</w:t>
-            </w:r>
-          </w:p>
-        </w:tc>
-        <w:tc>
-          <w:tcPr>
-            <w:tcW w:w="1771" w:type="dxa"/>
-          </w:tcPr>
-          <w:p>
-            <w:pPr>
-              <w:jc w:val="center"/>
-              <w:rPr>
-                <w:rFonts w:ascii="Times" w:hAnsi="Times"/>
-                <w:b/>
-                <w:sz w:val="22"/>
-                <w:szCs w:val="22"/>
-              </w:rPr>
-            </w:pPr>
-            <w:r>
-              <w:rPr>
-                <w:rFonts w:ascii="Times" w:hAnsi="Times"/>
-                <w:b/>
-                <w:sz w:val="22"/>
-                <w:szCs w:val="22"/>
-              </w:rPr>
-              <w:t>U6</w:t>
-            </w:r>
-          </w:p>
-        </w:tc>
-        <w:tc>
-          <w:tcPr>
-            <w:tcW w:w="1772" w:type="dxa"/>
-          </w:tcPr>
-          <w:p>
-            <w:pPr>
-              <w:jc w:val="center"/>
-              <w:rPr>
-                <w:rFonts w:ascii="Times" w:hAnsi="Times"/>
-                <w:b/>
-                <w:sz w:val="22"/>
-                <w:szCs w:val="22"/>
-              </w:rPr>
-            </w:pPr>
-          </w:p>
-        </w:tc>
-      </w:tr>
-      <w:tr>
-        <w:tc>
-          <w:tcPr>
-            <w:tcW w:w="1771" w:type="dxa"/>
-          </w:tcPr>
-          <w:p>
-            <w:pPr>
-              <w:jc w:val="center"/>
-              <w:rPr>
-                <w:rFonts w:ascii="Times" w:hAnsi="Times"/>
                 <w:b/>
                 <w:sz w:val="22"/>
                 <w:szCs w:val="22"/>
@@ -3986,6 +3859,30 @@
         </w:tc>
       </w:tr>
     </w:tbl>
+    <w:p>
+      <w:pPr>
+        <w:rPr>
+          <w:rFonts w:ascii="Times" w:hAnsi="Times"/>
+          <w:b/>
+          <w:i/>
+          <w:sz w:val="22"/>
+          <w:szCs w:val="22"/>
+          <w:u w:val="single"/>
+        </w:rPr>
+      </w:pPr>
+    </w:p>
+    <w:p>
+      <w:pPr>
+        <w:rPr>
+          <w:rFonts w:ascii="Times" w:hAnsi="Times"/>
+          <w:b/>
+          <w:i/>
+          <w:sz w:val="22"/>
+          <w:szCs w:val="22"/>
+          <w:u w:val="single"/>
+        </w:rPr>
+      </w:pPr>
+    </w:p>
     <w:p>
       <w:pPr>
         <w:rPr>
@@ -9906,6 +9803,29 @@
     </w:p>
     <w:p>
       <w:pPr>
+        <w:rPr>
+          <w:rFonts w:ascii="Times" w:hAnsi="Times"/>
+        </w:rPr>
+      </w:pPr>
+      <w:r>
+        <w:rPr>
+          <w:rFonts w:ascii="Times" w:hAnsi="Times"/>
+          <w:i/>
+        </w:rPr>
+        <w:t>Steps (1-3) repeated until player runs out of credit or appropriate ships</w:t>
+      </w:r>
+      <w:r>
+        <w:rPr>
+          <w:rFonts w:ascii="Times" w:hAnsi="Times"/>
+          <w:i/>
+        </w:rPr>
+        <w:t>.</w:t>
+      </w:r>
+      <w:bookmarkStart w:id="0" w:name="_GoBack"/>
+      <w:bookmarkEnd w:id="0"/>
+    </w:p>
+    <w:p>
+      <w:pPr>
         <w:pStyle w:val="ListParagraph"/>
         <w:numPr>
           <w:ilvl w:val="0"/>
@@ -10033,13 +9953,33 @@
           <w:rFonts w:ascii="Times" w:hAnsi="Times"/>
           <w:i/>
         </w:rPr>
-        <w:t>Player</w:t>
-      </w:r>
-      <w:r>
-        <w:rPr>
-          <w:rFonts w:ascii="Times" w:hAnsi="Times"/>
-        </w:rPr>
-        <w:t xml:space="preserve"> alerts system that all valid choices are made.</w:t>
+        <w:t>System</w:t>
+      </w:r>
+      <w:r>
+        <w:rPr>
+          <w:rFonts w:ascii="Times" w:hAnsi="Times"/>
+        </w:rPr>
+        <w:t xml:space="preserve"> validates ships selection. </w:t>
+      </w:r>
+      <w:r>
+        <w:rPr>
+          <w:rFonts w:ascii="Times" w:hAnsi="Times"/>
+          <w:i/>
+        </w:rPr>
+        <w:t>System</w:t>
+      </w:r>
+      <w:r>
+        <w:rPr>
+          <w:rFonts w:ascii="Times" w:hAnsi="Times"/>
+          <w:i/>
+        </w:rPr>
+        <w:t xml:space="preserve"> </w:t>
+      </w:r>
+      <w:r>
+        <w:rPr>
+          <w:rFonts w:ascii="Times" w:hAnsi="Times"/>
+        </w:rPr>
+        <w:t xml:space="preserve">notifies player of validity. </w:t>
       </w:r>
     </w:p>
     <w:p>
@@ -10056,51 +9996,6 @@
       <w:r>
         <w:rPr>
           <w:rFonts w:ascii="Times" w:hAnsi="Times"/>
-          <w:i/>
-        </w:rPr>
-        <w:t>System</w:t>
-      </w:r>
-      <w:r>
-        <w:rPr>
-          <w:rFonts w:ascii="Times" w:hAnsi="Times"/>
-        </w:rPr>
-        <w:t xml:space="preserve"> validates ships selection. </w:t>
-      </w:r>
-      <w:r>
-        <w:rPr>
-          <w:rFonts w:ascii="Times" w:hAnsi="Times"/>
-          <w:i/>
-        </w:rPr>
-        <w:t>System</w:t>
-      </w:r>
-      <w:r>
-        <w:rPr>
-          <w:rFonts w:ascii="Times" w:hAnsi="Times"/>
-          <w:i/>
-        </w:rPr>
-        <w:t xml:space="preserve"> </w:t>
-      </w:r>
-      <w:r>
-        <w:rPr>
-          <w:rFonts w:ascii="Times" w:hAnsi="Times"/>
-        </w:rPr>
-        <w:t xml:space="preserve">notifies player of validity. </w:t>
-      </w:r>
-    </w:p>
-    <w:p>
-      <w:pPr>
-        <w:pStyle w:val="ListParagraph"/>
-        <w:numPr>
-          <w:ilvl w:val="0"/>
-          <w:numId w:val="9"/>
-        </w:numPr>
-        <w:rPr>
-          <w:rFonts w:ascii="Times" w:hAnsi="Times"/>
-        </w:rPr>
-      </w:pPr>
-      <w:r>
-        <w:rPr>
-          <w:rFonts w:ascii="Times" w:hAnsi="Times"/>
         </w:rPr>
         <w:t>Move</w:t>
       </w:r>
@@ -10187,7 +10082,7 @@
         <w:rPr>
           <w:rFonts w:ascii="Times" w:hAnsi="Times"/>
         </w:rPr>
-        <w:t>4</w:t>
+        <w:t>3</w:t>
       </w:r>
       <w:r>
         <w:rPr>
@@ -11283,8 +11178,6 @@
           <w:u w:val="single"/>
         </w:rPr>
       </w:pPr>
-      <w:bookmarkStart w:id="0" w:name="_GoBack"/>
-      <w:bookmarkEnd w:id="0"/>
     </w:p>
     <w:p>
       <w:pPr>
@@ -13964,7 +13857,7 @@
 </file>
 
 <file path=customXml/itemProps1.xml><?xml version="1.0" encoding="utf-8"?>
-<ds:datastoreItem xmlns:ds="http://schemas.openxmlformats.org/officeDocument/2006/customXml" ds:itemID="{C7AE204D-B46A-4F60-A5C5-1EC86F2FCDB1}">
+<ds:datastoreItem xmlns:ds="http://schemas.openxmlformats.org/officeDocument/2006/customXml" ds:itemID="{60CD867E-A6A0-4DC8-B11E-9F7E3CFEE46A}">
   <ds:schemaRefs>
     <ds:schemaRef ds:uri="http://schemas.openxmlformats.org/officeDocument/2006/bibliography"/>
   </ds:schemaRefs>

</xml_diff>

<commit_message>
Adjusted Format of final Doc
</commit_message>
<xml_diff>
--- a/use-cases/Requirements Elicitation.docx
+++ b/use-cases/Requirements Elicitation.docx
@@ -191,37 +191,39 @@
           <w:sz w:val="40"/>
           <w:szCs w:val="40"/>
         </w:rPr>
-        <w:t xml:space="preserve">Prepared for Mr. Jörg Kienzle </w:t>
-      </w:r>
-    </w:p>
-    <w:p>
-      <w:pPr>
-        <w:jc w:val="center"/>
-        <w:rPr>
-          <w:rFonts w:ascii="Times" w:hAnsi="Times"/>
+        <w:t xml:space="preserve">Prepared for Mr. </w:t>
+      </w:r>
+      <w:proofErr w:type="spellStart"/>
+      <w:r>
+        <w:rPr>
+          <w:rFonts w:ascii="Times" w:hAnsi="Times"/>
+          <w:b/>
           <w:sz w:val="40"/>
           <w:szCs w:val="40"/>
         </w:rPr>
-      </w:pPr>
-      <w:r>
-        <w:rPr>
-          <w:rFonts w:ascii="Times" w:hAnsi="Times"/>
+        <w:t>Jörg</w:t>
+      </w:r>
+      <w:proofErr w:type="spellEnd"/>
+      <w:r>
+        <w:rPr>
+          <w:rFonts w:ascii="Times" w:hAnsi="Times"/>
+          <w:b/>
           <w:sz w:val="40"/>
           <w:szCs w:val="40"/>
         </w:rPr>
-        <w:t>Computer Science Department</w:t>
-      </w:r>
-    </w:p>
-    <w:p>
-      <w:pPr>
-        <w:jc w:val="center"/>
+        <w:t xml:space="preserve"> </w:t>
+      </w:r>
+      <w:proofErr w:type="spellStart"/>
+      <w:r>
         <w:rPr>
           <w:rFonts w:ascii="Times" w:hAnsi="Times"/>
           <w:b/>
           <w:sz w:val="40"/>
           <w:szCs w:val="40"/>
         </w:rPr>
-      </w:pPr>
+        <w:t>Kienzle</w:t>
+      </w:r>
+      <w:proofErr w:type="spellEnd"/>
       <w:r>
         <w:rPr>
           <w:rFonts w:ascii="Times" w:hAnsi="Times"/>
@@ -229,7 +231,7 @@
           <w:sz w:val="40"/>
           <w:szCs w:val="40"/>
         </w:rPr>
-        <w:t>McGill University</w:t>
+        <w:t xml:space="preserve"> </w:t>
       </w:r>
     </w:p>
     <w:p>
@@ -237,40 +239,38 @@
         <w:jc w:val="center"/>
         <w:rPr>
           <w:rFonts w:ascii="Times" w:hAnsi="Times"/>
-          <w:b/>
           <w:sz w:val="40"/>
           <w:szCs w:val="40"/>
         </w:rPr>
       </w:pPr>
-    </w:p>
-    <w:p>
-      <w:pPr>
-        <w:jc w:val="center"/>
+      <w:r>
         <w:rPr>
           <w:rFonts w:ascii="Times" w:hAnsi="Times"/>
           <w:sz w:val="40"/>
           <w:szCs w:val="40"/>
         </w:rPr>
-      </w:pPr>
-      <w:r>
-        <w:rPr>
-          <w:rFonts w:ascii="Times" w:hAnsi="Times"/>
+        <w:t>Computer Science Department</w:t>
+      </w:r>
+    </w:p>
+    <w:p>
+      <w:pPr>
+        <w:jc w:val="center"/>
+        <w:rPr>
+          <w:rFonts w:ascii="Times" w:hAnsi="Times"/>
+          <w:b/>
           <w:sz w:val="40"/>
           <w:szCs w:val="40"/>
         </w:rPr>
-        <w:t>By</w:t>
-      </w:r>
-    </w:p>
-    <w:p>
-      <w:pPr>
-        <w:jc w:val="center"/>
+      </w:pPr>
+      <w:r>
         <w:rPr>
           <w:rFonts w:ascii="Times" w:hAnsi="Times"/>
           <w:b/>
           <w:sz w:val="40"/>
           <w:szCs w:val="40"/>
         </w:rPr>
-      </w:pPr>
+        <w:t>McGill University</w:t>
+      </w:r>
     </w:p>
     <w:p>
       <w:pPr>
@@ -282,26 +282,24 @@
           <w:szCs w:val="40"/>
         </w:rPr>
       </w:pPr>
-      <w:r>
-        <w:rPr>
-          <w:rFonts w:ascii="Times" w:hAnsi="Times"/>
-          <w:b/>
+    </w:p>
+    <w:p>
+      <w:pPr>
+        <w:jc w:val="center"/>
+        <w:rPr>
+          <w:rFonts w:ascii="Times" w:hAnsi="Times"/>
           <w:sz w:val="40"/>
           <w:szCs w:val="40"/>
         </w:rPr>
-        <w:t xml:space="preserve">The Dangling Pointers </w:t>
-      </w:r>
-    </w:p>
-    <w:p>
-      <w:pPr>
-        <w:jc w:val="center"/>
-        <w:rPr>
-          <w:rFonts w:ascii="Times" w:hAnsi="Times"/>
-          <w:b/>
+      </w:pPr>
+      <w:r>
+        <w:rPr>
+          <w:rFonts w:ascii="Times" w:hAnsi="Times"/>
           <w:sz w:val="40"/>
           <w:szCs w:val="40"/>
         </w:rPr>
-      </w:pPr>
+        <w:t>By</w:t>
+      </w:r>
     </w:p>
     <w:p>
       <w:pPr>
@@ -316,6 +314,48 @@
     </w:p>
     <w:p>
       <w:pPr>
+        <w:jc w:val="center"/>
+        <w:rPr>
+          <w:rFonts w:ascii="Times" w:hAnsi="Times"/>
+          <w:b/>
+          <w:sz w:val="40"/>
+          <w:szCs w:val="40"/>
+        </w:rPr>
+      </w:pPr>
+      <w:r>
+        <w:rPr>
+          <w:rFonts w:ascii="Times" w:hAnsi="Times"/>
+          <w:b/>
+          <w:sz w:val="40"/>
+          <w:szCs w:val="40"/>
+        </w:rPr>
+        <w:t xml:space="preserve">The Dangling Pointers </w:t>
+      </w:r>
+    </w:p>
+    <w:p>
+      <w:pPr>
+        <w:jc w:val="center"/>
+        <w:rPr>
+          <w:rFonts w:ascii="Times" w:hAnsi="Times"/>
+          <w:b/>
+          <w:sz w:val="40"/>
+          <w:szCs w:val="40"/>
+        </w:rPr>
+      </w:pPr>
+    </w:p>
+    <w:p>
+      <w:pPr>
+        <w:jc w:val="center"/>
+        <w:rPr>
+          <w:rFonts w:ascii="Times" w:hAnsi="Times"/>
+          <w:b/>
+          <w:sz w:val="40"/>
+          <w:szCs w:val="40"/>
+        </w:rPr>
+      </w:pPr>
+    </w:p>
+    <w:p>
+      <w:pPr>
         <w:jc w:val="right"/>
         <w:rPr>
           <w:rFonts w:ascii="Times" w:hAnsi="Times"/>
@@ -353,8 +393,16 @@
         <w:rPr>
           <w:rFonts w:ascii="Times" w:hAnsi="Times"/>
         </w:rPr>
-        <w:t>Avery Schmavery</w:t>
-      </w:r>
+        <w:t xml:space="preserve">Avery </w:t>
+      </w:r>
+      <w:proofErr w:type="spellStart"/>
+      <w:r>
+        <w:rPr>
+          <w:rFonts w:ascii="Times" w:hAnsi="Times"/>
+        </w:rPr>
+        <w:t>Schmavery</w:t>
+      </w:r>
+      <w:proofErr w:type="spellEnd"/>
     </w:p>
     <w:p>
       <w:pPr>
@@ -1291,7 +1339,188 @@
           <w:sz w:val="28"/>
           <w:szCs w:val="28"/>
         </w:rPr>
-        <w:t xml:space="preserve">References </w:t>
+        <w:t>Overview</w:t>
+      </w:r>
+    </w:p>
+    <w:p>
+      <w:pPr>
+        <w:rPr>
+          <w:rFonts w:ascii="Times" w:hAnsi="Times"/>
+        </w:rPr>
+      </w:pPr>
+    </w:p>
+    <w:p>
+      <w:pPr>
+        <w:ind w:left="420" w:firstLine="300"/>
+        <w:rPr>
+          <w:rFonts w:ascii="Times" w:hAnsi="Times"/>
+        </w:rPr>
+      </w:pPr>
+      <w:r>
+        <w:rPr>
+          <w:rFonts w:ascii="Times" w:hAnsi="Times"/>
+          <w:b/>
+        </w:rPr>
+        <w:t xml:space="preserve">Section 2: </w:t>
+      </w:r>
+      <w:r>
+        <w:rPr>
+          <w:rFonts w:ascii="Times" w:hAnsi="Times"/>
+        </w:rPr>
+        <w:t xml:space="preserve">Contains the Use Case Models and Diagrams. </w:t>
+      </w:r>
+      <w:r>
+        <w:rPr>
+          <w:rFonts w:ascii="Times" w:hAnsi="Times"/>
+        </w:rPr>
+        <w:t xml:space="preserve">This is a general elicitation of the major ways the System interacts with the environment and </w:t>
+      </w:r>
+      <w:r>
+        <w:rPr>
+          <w:rFonts w:ascii="Times" w:hAnsi="Times"/>
+          <w:i/>
+        </w:rPr>
+        <w:t>vice-versa</w:t>
+      </w:r>
+      <w:r>
+        <w:rPr>
+          <w:rFonts w:ascii="Times" w:hAnsi="Times"/>
+          <w:i/>
+        </w:rPr>
+        <w:t xml:space="preserve">. </w:t>
+      </w:r>
+      <w:r>
+        <w:rPr>
+          <w:rFonts w:ascii="Times" w:hAnsi="Times"/>
+        </w:rPr>
+        <w:t xml:space="preserve">Section also includes all possible actions a user can take while playing </w:t>
+      </w:r>
+      <w:r>
+        <w:rPr>
+          <w:rFonts w:ascii="Times" w:hAnsi="Times"/>
+          <w:i/>
+        </w:rPr>
+        <w:t>SBF</w:t>
+      </w:r>
+      <w:r>
+        <w:rPr>
+          <w:rFonts w:ascii="Times" w:hAnsi="Times"/>
+          <w:b/>
+        </w:rPr>
+        <w:t>.</w:t>
+      </w:r>
+      <w:r>
+        <w:rPr>
+          <w:rFonts w:ascii="Times" w:hAnsi="Times"/>
+        </w:rPr>
+        <w:t xml:space="preserve"> </w:t>
+      </w:r>
+    </w:p>
+    <w:p>
+      <w:pPr>
+        <w:rPr>
+          <w:rFonts w:ascii="Times" w:hAnsi="Times"/>
+          <w:b/>
+        </w:rPr>
+      </w:pPr>
+    </w:p>
+    <w:p>
+      <w:pPr>
+        <w:ind w:left="420" w:firstLine="300"/>
+        <w:rPr>
+          <w:rFonts w:ascii="Times" w:hAnsi="Times"/>
+        </w:rPr>
+      </w:pPr>
+      <w:r>
+        <w:rPr>
+          <w:rFonts w:ascii="Times" w:hAnsi="Times"/>
+          <w:b/>
+        </w:rPr>
+        <w:t xml:space="preserve">Section 3: </w:t>
+      </w:r>
+      <w:r>
+        <w:rPr>
+          <w:rFonts w:ascii="Times" w:hAnsi="Times"/>
+        </w:rPr>
+        <w:t xml:space="preserve">Contains the </w:t>
+      </w:r>
+      <w:r>
+        <w:rPr>
+          <w:rFonts w:ascii="Times" w:hAnsi="Times"/>
+        </w:rPr>
+        <w:t xml:space="preserve">Structural Requirements. This is a thorough understanding of the System Architecture and the main design Designs thereof.  </w:t>
+      </w:r>
+    </w:p>
+    <w:p>
+      <w:pPr>
+        <w:ind w:left="420" w:firstLine="300"/>
+        <w:rPr>
+          <w:rFonts w:ascii="Times" w:hAnsi="Times"/>
+        </w:rPr>
+      </w:pPr>
+    </w:p>
+    <w:p>
+      <w:pPr>
+        <w:ind w:left="420" w:firstLine="300"/>
+        <w:rPr>
+          <w:rFonts w:ascii="Times" w:hAnsi="Times"/>
+        </w:rPr>
+      </w:pPr>
+      <w:r>
+        <w:rPr>
+          <w:rFonts w:ascii="Times" w:hAnsi="Times"/>
+          <w:b/>
+        </w:rPr>
+        <w:t xml:space="preserve">Section 4: </w:t>
+      </w:r>
+      <w:r>
+        <w:rPr>
+          <w:rFonts w:ascii="Times" w:hAnsi="Times"/>
+        </w:rPr>
+        <w:t xml:space="preserve">Contains the Behavioral Requirements. This sections delineates the conceptual behavior of the software system.  </w:t>
+      </w:r>
+    </w:p>
+    <w:p>
+      <w:pPr>
+        <w:ind w:left="420" w:firstLine="300"/>
+        <w:rPr>
+          <w:rFonts w:ascii="Times" w:hAnsi="Times"/>
+        </w:rPr>
+      </w:pPr>
+    </w:p>
+    <w:p>
+      <w:pPr>
+        <w:rPr>
+          <w:rFonts w:ascii="Times" w:hAnsi="Times"/>
+          <w:b/>
+        </w:rPr>
+      </w:pPr>
+    </w:p>
+    <w:p>
+      <w:pPr>
+        <w:rPr>
+          <w:rFonts w:ascii="Times" w:hAnsi="Times"/>
+          <w:b/>
+        </w:rPr>
+      </w:pPr>
+    </w:p>
+    <w:p>
+      <w:pPr>
+        <w:rPr>
+          <w:rFonts w:ascii="Times" w:hAnsi="Times"/>
+          <w:sz w:val="34"/>
+          <w:szCs w:val="34"/>
+          <w:u w:val="single"/>
+        </w:rPr>
+      </w:pPr>
+      <w:r>
+        <w:rPr>
+          <w:rFonts w:ascii="Times" w:hAnsi="Times"/>
+          <w:b/>
+          <w:sz w:val="34"/>
+          <w:szCs w:val="34"/>
+        </w:rPr>
+        <w:t xml:space="preserve">2. Use Case Model and Elicitation </w:t>
       </w:r>
     </w:p>
     <w:p>
@@ -1305,14 +1534,8 @@
     </w:p>
     <w:p>
       <w:pPr>
-        <w:pStyle w:val="ListParagraph"/>
-        <w:numPr>
-          <w:ilvl w:val="1"/>
-          <w:numId w:val="1"/>
-        </w:numPr>
-        <w:rPr>
-          <w:rFonts w:ascii="Times" w:hAnsi="Times"/>
-          <w:b/>
+        <w:rPr>
+          <w:rFonts w:ascii="Times" w:hAnsi="Times"/>
           <w:sz w:val="28"/>
           <w:szCs w:val="28"/>
         </w:rPr>
@@ -1324,369 +1547,192 @@
           <w:sz w:val="28"/>
           <w:szCs w:val="28"/>
         </w:rPr>
-        <w:t>Overview</w:t>
-      </w:r>
-    </w:p>
-    <w:p>
-      <w:pPr>
-        <w:rPr>
-          <w:rFonts w:ascii="Times" w:hAnsi="Times"/>
-          <w:b/>
+        <w:t xml:space="preserve">2.1 Introduction to Section </w:t>
+      </w:r>
+    </w:p>
+    <w:p>
+      <w:pPr>
+        <w:rPr>
+          <w:rFonts w:ascii="Times" w:hAnsi="Times"/>
           <w:sz w:val="28"/>
           <w:szCs w:val="28"/>
         </w:rPr>
       </w:pPr>
-    </w:p>
-    <w:p>
-      <w:pPr>
-        <w:ind w:left="420" w:firstLine="300"/>
-        <w:rPr>
-          <w:rFonts w:ascii="Times" w:hAnsi="Times"/>
-        </w:rPr>
-      </w:pPr>
-      <w:r>
-        <w:rPr>
-          <w:rFonts w:ascii="Times" w:hAnsi="Times"/>
-        </w:rPr>
-        <w:t xml:space="preserve">The remainder of this document contains all the information required by the Requirements Models Milestone. </w:t>
-      </w:r>
-    </w:p>
-    <w:p>
-      <w:pPr>
-        <w:ind w:left="420" w:firstLine="300"/>
-        <w:rPr>
-          <w:rFonts w:ascii="Times" w:hAnsi="Times"/>
-        </w:rPr>
-      </w:pPr>
-    </w:p>
-    <w:p>
-      <w:pPr>
-        <w:ind w:left="420" w:firstLine="300"/>
-        <w:rPr>
-          <w:rFonts w:ascii="Times" w:hAnsi="Times"/>
-        </w:rPr>
-      </w:pPr>
-      <w:r>
-        <w:rPr>
-          <w:rFonts w:ascii="Times" w:hAnsi="Times"/>
-          <w:b/>
-        </w:rPr>
-        <w:t xml:space="preserve">Section 2: </w:t>
-      </w:r>
-      <w:r>
-        <w:rPr>
-          <w:rFonts w:ascii="Times" w:hAnsi="Times"/>
-        </w:rPr>
-        <w:t xml:space="preserve">Contains the Use Case Models and Diagrams. </w:t>
-      </w:r>
-      <w:r>
-        <w:rPr>
-          <w:rFonts w:ascii="Times" w:hAnsi="Times"/>
-        </w:rPr>
-        <w:t xml:space="preserve">This is a general elicitation of the major ways the System interacts with the environment and </w:t>
-      </w:r>
-      <w:r>
-        <w:rPr>
-          <w:rFonts w:ascii="Times" w:hAnsi="Times"/>
-          <w:i/>
-        </w:rPr>
-        <w:t>vice-versa</w:t>
-      </w:r>
-      <w:r>
-        <w:rPr>
-          <w:rFonts w:ascii="Times" w:hAnsi="Times"/>
-          <w:i/>
-        </w:rPr>
-        <w:t xml:space="preserve">. </w:t>
-      </w:r>
-      <w:r>
-        <w:rPr>
-          <w:rFonts w:ascii="Times" w:hAnsi="Times"/>
-        </w:rPr>
-        <w:t xml:space="preserve">Section also includes all possible actions a user can take while playing </w:t>
-      </w:r>
-      <w:r>
-        <w:rPr>
-          <w:rFonts w:ascii="Times" w:hAnsi="Times"/>
-          <w:b/>
-        </w:rPr>
-        <w:t>SBF.</w:t>
-      </w:r>
-      <w:r>
-        <w:rPr>
-          <w:rFonts w:ascii="Times" w:hAnsi="Times"/>
-        </w:rPr>
-        <w:t xml:space="preserve"> </w:t>
-      </w:r>
-    </w:p>
-    <w:p>
-      <w:pPr>
-        <w:rPr>
-          <w:rFonts w:ascii="Times" w:hAnsi="Times"/>
-          <w:b/>
-        </w:rPr>
-      </w:pPr>
-    </w:p>
-    <w:p>
-      <w:pPr>
-        <w:rPr>
-          <w:rFonts w:ascii="Times" w:hAnsi="Times"/>
-        </w:rPr>
-      </w:pPr>
-      <w:r>
-        <w:rPr>
-          <w:rFonts w:ascii="Times" w:hAnsi="Times"/>
-          <w:b/>
-        </w:rPr>
-        <w:tab/>
-      </w:r>
-      <w:r>
-        <w:rPr>
-          <w:rFonts w:ascii="Times" w:hAnsi="Times"/>
-        </w:rPr>
-        <w:t>FILL OUT AS PROGRESS</w:t>
-      </w:r>
-    </w:p>
-    <w:p>
-      <w:pPr>
-        <w:rPr>
-          <w:rFonts w:ascii="Times" w:hAnsi="Times"/>
-          <w:b/>
-        </w:rPr>
-      </w:pPr>
-    </w:p>
-    <w:p>
-      <w:pPr>
-        <w:rPr>
-          <w:rFonts w:ascii="Times" w:hAnsi="Times"/>
-          <w:b/>
-        </w:rPr>
-      </w:pPr>
-    </w:p>
-    <w:p>
-      <w:pPr>
-        <w:rPr>
-          <w:rFonts w:ascii="Times" w:hAnsi="Times"/>
-          <w:sz w:val="34"/>
-          <w:szCs w:val="34"/>
-          <w:u w:val="single"/>
-        </w:rPr>
-      </w:pPr>
-      <w:r>
-        <w:rPr>
-          <w:rFonts w:ascii="Times" w:hAnsi="Times"/>
-          <w:b/>
-          <w:sz w:val="34"/>
-          <w:szCs w:val="34"/>
-        </w:rPr>
-        <w:t xml:space="preserve">2. Use Case Model and Elicitation </w:t>
-      </w:r>
-    </w:p>
-    <w:p>
-      <w:pPr>
+      <w:r>
         <w:rPr>
           <w:rFonts w:ascii="Times" w:hAnsi="Times"/>
           <w:sz w:val="28"/>
           <w:szCs w:val="28"/>
         </w:rPr>
-      </w:pPr>
-    </w:p>
-    <w:p>
-      <w:pPr>
+        <w:tab/>
+      </w:r>
+    </w:p>
+    <w:p>
+      <w:pPr>
+        <w:rPr>
+          <w:rFonts w:ascii="Times" w:hAnsi="Times"/>
+        </w:rPr>
+      </w:pPr>
+      <w:r>
         <w:rPr>
           <w:rFonts w:ascii="Times" w:hAnsi="Times"/>
           <w:sz w:val="28"/>
           <w:szCs w:val="28"/>
         </w:rPr>
-      </w:pPr>
-      <w:r>
-        <w:rPr>
-          <w:rFonts w:ascii="Times" w:hAnsi="Times"/>
-          <w:b/>
+        <w:tab/>
+      </w:r>
+      <w:r>
+        <w:rPr>
+          <w:rFonts w:ascii="Times" w:hAnsi="Times"/>
+        </w:rPr>
+        <w:t xml:space="preserve">The following section outlines the major interactions between </w:t>
+      </w:r>
+      <w:r>
+        <w:rPr>
+          <w:rFonts w:ascii="Times" w:hAnsi="Times"/>
+          <w:i/>
+        </w:rPr>
+        <w:t>the system</w:t>
+      </w:r>
+      <w:r>
+        <w:rPr>
+          <w:rFonts w:ascii="Times" w:hAnsi="Times"/>
+        </w:rPr>
+        <w:t xml:space="preserve"> and</w:t>
+      </w:r>
+      <w:r>
+        <w:rPr>
+          <w:rFonts w:ascii="Times" w:hAnsi="Times"/>
+          <w:i/>
+        </w:rPr>
+        <w:t xml:space="preserve"> the environment</w:t>
+      </w:r>
+      <w:r>
+        <w:rPr>
+          <w:rFonts w:ascii="Times" w:hAnsi="Times"/>
+        </w:rPr>
+        <w:t xml:space="preserve"> while playing </w:t>
+      </w:r>
+      <w:r>
+        <w:rPr>
+          <w:rFonts w:ascii="Times" w:hAnsi="Times"/>
+          <w:i/>
+        </w:rPr>
+        <w:t>SBF.</w:t>
+      </w:r>
+      <w:r>
+        <w:rPr>
+          <w:rFonts w:ascii="Times" w:hAnsi="Times"/>
+        </w:rPr>
+        <w:t xml:space="preserve"> </w:t>
+      </w:r>
+    </w:p>
+    <w:p>
+      <w:pPr>
+        <w:rPr>
+          <w:rFonts w:ascii="Times" w:hAnsi="Times"/>
+        </w:rPr>
+      </w:pPr>
+      <w:r>
+        <w:rPr>
+          <w:rFonts w:ascii="Times" w:hAnsi="Times"/>
+        </w:rPr>
+        <w:tab/>
+      </w:r>
+    </w:p>
+    <w:p>
+      <w:pPr>
+        <w:rPr>
+          <w:rFonts w:ascii="Times" w:hAnsi="Times"/>
+        </w:rPr>
+      </w:pPr>
+      <w:r>
+        <w:rPr>
+          <w:rFonts w:ascii="Times" w:hAnsi="Times"/>
+        </w:rPr>
+        <w:tab/>
+        <w:t xml:space="preserve">This section will include all major actions demanded by the Requirements Milestone, however it will not represent each action the </w:t>
+      </w:r>
+      <w:r>
+        <w:rPr>
+          <w:rFonts w:ascii="Times" w:hAnsi="Times"/>
+          <w:i/>
+        </w:rPr>
+        <w:t>Player</w:t>
+      </w:r>
+      <w:r>
+        <w:rPr>
+          <w:rFonts w:ascii="Times" w:hAnsi="Times"/>
+          <w:b/>
+        </w:rPr>
+        <w:t xml:space="preserve"> </w:t>
+      </w:r>
+      <w:r>
+        <w:rPr>
+          <w:rFonts w:ascii="Times" w:hAnsi="Times"/>
+        </w:rPr>
+        <w:t xml:space="preserve">can take the </w:t>
+      </w:r>
+      <w:r>
+        <w:rPr>
+          <w:rFonts w:ascii="Times" w:hAnsi="Times"/>
+          <w:i/>
+        </w:rPr>
+        <w:t>S</w:t>
+      </w:r>
+      <w:r>
+        <w:rPr>
+          <w:rFonts w:ascii="Times" w:hAnsi="Times"/>
+          <w:i/>
+        </w:rPr>
+        <w:t>ystem,</w:t>
+      </w:r>
+      <w:r>
+        <w:rPr>
+          <w:rFonts w:ascii="Times" w:hAnsi="Times"/>
+        </w:rPr>
+        <w:t xml:space="preserve"> in an effort to preserve brevity. </w:t>
+      </w:r>
+      <w:r>
+        <w:rPr>
+          <w:rFonts w:ascii="Times" w:hAnsi="Times"/>
+        </w:rPr>
+        <w:t xml:space="preserve">As such, only major goals are presented including by not limited to: Players logging in, Players reviewing their information, Players choosing an opponent, Players playing the game, Players quitting the system, etc. </w:t>
+      </w:r>
+    </w:p>
+    <w:p>
+      <w:pPr>
+        <w:rPr>
+          <w:rFonts w:ascii="Times" w:hAnsi="Times"/>
+        </w:rPr>
+      </w:pPr>
+    </w:p>
+    <w:p>
+      <w:pPr>
+        <w:rPr>
+          <w:rFonts w:ascii="Times" w:hAnsi="Times"/>
           <w:sz w:val="28"/>
           <w:szCs w:val="28"/>
         </w:rPr>
-        <w:t xml:space="preserve">2.1 Introduction to Section </w:t>
-      </w:r>
-    </w:p>
-    <w:p>
-      <w:pPr>
-        <w:rPr>
-          <w:rFonts w:ascii="Times" w:hAnsi="Times"/>
+      </w:pPr>
+      <w:r>
+        <w:rPr>
+          <w:rFonts w:ascii="Times" w:hAnsi="Times"/>
+          <w:b/>
           <w:sz w:val="28"/>
           <w:szCs w:val="28"/>
         </w:rPr>
-      </w:pPr>
-      <w:r>
-        <w:rPr>
-          <w:rFonts w:ascii="Times" w:hAnsi="Times"/>
+        <w:t>2.2</w:t>
+      </w:r>
+      <w:r>
+        <w:rPr>
+          <w:rFonts w:ascii="Times" w:hAnsi="Times"/>
+          <w:b/>
           <w:sz w:val="28"/>
           <w:szCs w:val="28"/>
         </w:rPr>
-        <w:tab/>
-      </w:r>
-    </w:p>
-    <w:p>
-      <w:pPr>
-        <w:rPr>
-          <w:rFonts w:ascii="Times" w:hAnsi="Times"/>
-        </w:rPr>
-      </w:pPr>
-      <w:r>
-        <w:rPr>
-          <w:rFonts w:ascii="Times" w:hAnsi="Times"/>
-          <w:sz w:val="28"/>
-          <w:szCs w:val="28"/>
-        </w:rPr>
-        <w:tab/>
-      </w:r>
-      <w:r>
-        <w:rPr>
-          <w:rFonts w:ascii="Times" w:hAnsi="Times"/>
-        </w:rPr>
-        <w:t xml:space="preserve">The following section outlines the major interactions between the </w:t>
-      </w:r>
-      <w:r>
-        <w:rPr>
-          <w:rFonts w:ascii="Times" w:hAnsi="Times"/>
-          <w:b/>
-        </w:rPr>
-        <w:t>system</w:t>
-      </w:r>
-      <w:r>
-        <w:rPr>
-          <w:rFonts w:ascii="Times" w:hAnsi="Times"/>
-        </w:rPr>
-        <w:t xml:space="preserve"> and the </w:t>
-      </w:r>
-      <w:r>
-        <w:rPr>
-          <w:rFonts w:ascii="Times" w:hAnsi="Times"/>
-          <w:b/>
-        </w:rPr>
-        <w:t>environment</w:t>
-      </w:r>
-      <w:r>
-        <w:rPr>
-          <w:rFonts w:ascii="Times" w:hAnsi="Times"/>
-        </w:rPr>
-        <w:t xml:space="preserve"> while playing </w:t>
-      </w:r>
-      <w:r>
-        <w:rPr>
-          <w:rFonts w:ascii="Times" w:hAnsi="Times"/>
-          <w:b/>
-        </w:rPr>
-        <w:t>SBF</w:t>
-      </w:r>
-      <w:r>
-        <w:rPr>
-          <w:rFonts w:ascii="Times" w:hAnsi="Times"/>
-        </w:rPr>
-        <w:t xml:space="preserve">. </w:t>
-      </w:r>
-    </w:p>
-    <w:p>
-      <w:pPr>
-        <w:rPr>
-          <w:rFonts w:ascii="Times" w:hAnsi="Times"/>
-        </w:rPr>
-      </w:pPr>
-      <w:r>
-        <w:rPr>
-          <w:rFonts w:ascii="Times" w:hAnsi="Times"/>
-        </w:rPr>
-        <w:tab/>
-      </w:r>
-    </w:p>
-    <w:p>
-      <w:pPr>
-        <w:rPr>
-          <w:rFonts w:ascii="Times" w:hAnsi="Times"/>
-        </w:rPr>
-      </w:pPr>
-      <w:r>
-        <w:rPr>
-          <w:rFonts w:ascii="Times" w:hAnsi="Times"/>
-        </w:rPr>
-        <w:tab/>
-        <w:t xml:space="preserve">This section will include all major actions demanded by the Requirements Milestone, however it will not represent each action the </w:t>
-      </w:r>
-      <w:r>
-        <w:rPr>
-          <w:rFonts w:ascii="Times" w:hAnsi="Times"/>
-          <w:b/>
-        </w:rPr>
-        <w:t xml:space="preserve">player </w:t>
-      </w:r>
-      <w:r>
-        <w:rPr>
-          <w:rFonts w:ascii="Times" w:hAnsi="Times"/>
-        </w:rPr>
-        <w:t xml:space="preserve">can take the </w:t>
-      </w:r>
-      <w:r>
-        <w:rPr>
-          <w:rFonts w:ascii="Times" w:hAnsi="Times"/>
-          <w:b/>
-        </w:rPr>
-        <w:t>system</w:t>
-      </w:r>
-      <w:r>
-        <w:rPr>
-          <w:rFonts w:ascii="Times" w:hAnsi="Times"/>
-        </w:rPr>
-        <w:t xml:space="preserve">, in an effort to preserve brevity. </w:t>
-      </w:r>
-      <w:r>
-        <w:rPr>
-          <w:rFonts w:ascii="Times" w:hAnsi="Times"/>
-        </w:rPr>
-        <w:t xml:space="preserve">As such, only major goals are presented including by not limited to: Players logging in, Players reviewing their information, Players choosing an opponent, Players playing the game, Players quitting the system, etc. </w:t>
-      </w:r>
-    </w:p>
-    <w:p>
-      <w:pPr>
-        <w:rPr>
-          <w:rFonts w:ascii="Times" w:hAnsi="Times"/>
-        </w:rPr>
-      </w:pPr>
-    </w:p>
-    <w:p>
-      <w:pPr>
-        <w:rPr>
-          <w:rFonts w:ascii="Times" w:hAnsi="Times"/>
-          <w:sz w:val="28"/>
-          <w:szCs w:val="28"/>
-        </w:rPr>
-      </w:pPr>
-      <w:r>
-        <w:rPr>
-          <w:rFonts w:ascii="Times" w:hAnsi="Times"/>
-          <w:b/>
-          <w:sz w:val="28"/>
-          <w:szCs w:val="28"/>
-        </w:rPr>
-        <w:t>2.2</w:t>
-      </w:r>
-      <w:r>
-        <w:rPr>
-          <w:rFonts w:ascii="Times" w:hAnsi="Times"/>
-          <w:b/>
-          <w:sz w:val="28"/>
-          <w:szCs w:val="28"/>
-        </w:rPr>
         <w:t xml:space="preserve"> List and Descriptions of Major Actors </w:t>
       </w:r>
-    </w:p>
-    <w:p>
-      <w:pPr>
-        <w:rPr>
-          <w:rFonts w:ascii="Times" w:hAnsi="Times"/>
-          <w:sz w:val="28"/>
-          <w:szCs w:val="28"/>
-        </w:rPr>
-      </w:pPr>
     </w:p>
     <w:p>
       <w:pPr>
@@ -2031,6 +2077,16 @@
       <w:pPr>
         <w:rPr>
           <w:rFonts w:ascii="Times" w:hAnsi="Times"/>
+          <w:sz w:val="28"/>
+          <w:szCs w:val="28"/>
+        </w:rPr>
+      </w:pPr>
+    </w:p>
+    <w:p>
+      <w:pPr>
+        <w:rPr>
+          <w:rFonts w:ascii="Times" w:hAnsi="Times"/>
+          <w:b/>
           <w:sz w:val="28"/>
           <w:szCs w:val="28"/>
         </w:rPr>
@@ -3188,16 +3244,15 @@
         <w:tblLook w:val="04A0" w:firstRow="1" w:lastRow="0" w:firstColumn="1" w:lastColumn="0" w:noHBand="0" w:noVBand="1"/>
       </w:tblPr>
       <w:tblGrid>
-        <w:gridCol w:w="1771"/>
-        <w:gridCol w:w="1771"/>
-        <w:gridCol w:w="1771"/>
-        <w:gridCol w:w="1771"/>
-        <w:gridCol w:w="1772"/>
+        <w:gridCol w:w="1548"/>
+        <w:gridCol w:w="2790"/>
+        <w:gridCol w:w="2160"/>
+        <w:gridCol w:w="1800"/>
       </w:tblGrid>
       <w:tr>
         <w:tc>
           <w:tcPr>
-            <w:tcW w:w="1771" w:type="dxa"/>
+            <w:tcW w:w="1548" w:type="dxa"/>
           </w:tcPr>
           <w:p>
             <w:pPr>
@@ -3223,7 +3278,7 @@
         </w:tc>
         <w:tc>
           <w:tcPr>
-            <w:tcW w:w="1771" w:type="dxa"/>
+            <w:tcW w:w="2790" w:type="dxa"/>
           </w:tcPr>
           <w:p>
             <w:pPr>
@@ -3248,7 +3303,7 @@
         </w:tc>
         <w:tc>
           <w:tcPr>
-            <w:tcW w:w="1771" w:type="dxa"/>
+            <w:tcW w:w="2160" w:type="dxa"/>
           </w:tcPr>
           <w:p>
             <w:pPr>
@@ -3273,41 +3328,7 @@
         </w:tc>
         <w:tc>
           <w:tcPr>
-            <w:tcW w:w="1771" w:type="dxa"/>
-          </w:tcPr>
-          <w:p>
-            <w:pPr>
-              <w:jc w:val="center"/>
-              <w:rPr>
-                <w:rFonts w:ascii="Times" w:hAnsi="Times"/>
-                <w:b/>
-                <w:sz w:val="22"/>
-                <w:szCs w:val="22"/>
-              </w:rPr>
-            </w:pPr>
-            <w:r>
-              <w:rPr>
-                <w:rFonts w:ascii="Times" w:hAnsi="Times"/>
-                <w:b/>
-                <w:sz w:val="22"/>
-                <w:szCs w:val="22"/>
-              </w:rPr>
-              <w:t>Related Case</w:t>
-            </w:r>
-            <w:r>
-              <w:rPr>
-                <w:rFonts w:ascii="Times" w:hAnsi="Times"/>
-                <w:b/>
-                <w:sz w:val="22"/>
-                <w:szCs w:val="22"/>
-              </w:rPr>
-              <w:t>s</w:t>
-            </w:r>
-          </w:p>
-        </w:tc>
-        <w:tc>
-          <w:tcPr>
-            <w:tcW w:w="1772" w:type="dxa"/>
+            <w:tcW w:w="1800" w:type="dxa"/>
           </w:tcPr>
           <w:p>
             <w:pPr>
@@ -3343,7 +3364,7 @@
       <w:tr>
         <w:tc>
           <w:tcPr>
-            <w:tcW w:w="1771" w:type="dxa"/>
+            <w:tcW w:w="1548" w:type="dxa"/>
           </w:tcPr>
           <w:p>
             <w:pPr>
@@ -3363,30 +3384,12 @@
                 <w:szCs w:val="22"/>
               </w:rPr>
               <w:t>Select Ships</w:t>
-            </w:r>
-            <w:r>
-              <w:rPr>
-                <w:rFonts w:ascii="Times" w:hAnsi="Times"/>
-                <w:b/>
-                <w:sz w:val="22"/>
-                <w:szCs w:val="22"/>
-              </w:rPr>
-              <w:t>[U7</w:t>
-            </w:r>
-            <w:r>
-              <w:rPr>
-                <w:rFonts w:ascii="Times" w:hAnsi="Times"/>
-                <w:b/>
-                <w:sz w:val="22"/>
-                <w:szCs w:val="22"/>
-              </w:rPr>
-              <w:t>]</w:t>
             </w:r>
           </w:p>
         </w:tc>
         <w:tc>
           <w:tcPr>
-            <w:tcW w:w="1771" w:type="dxa"/>
+            <w:tcW w:w="2790" w:type="dxa"/>
           </w:tcPr>
           <w:p>
             <w:pPr>
@@ -3409,7 +3412,7 @@
         </w:tc>
         <w:tc>
           <w:tcPr>
-            <w:tcW w:w="1771" w:type="dxa"/>
+            <w:tcW w:w="2160" w:type="dxa"/>
           </w:tcPr>
           <w:p>
             <w:pPr>
@@ -3432,7 +3435,7 @@
         </w:tc>
         <w:tc>
           <w:tcPr>
-            <w:tcW w:w="1771" w:type="dxa"/>
+            <w:tcW w:w="1800" w:type="dxa"/>
           </w:tcPr>
           <w:p>
             <w:pPr>
@@ -3444,29 +3447,22 @@
                 <w:szCs w:val="22"/>
               </w:rPr>
             </w:pPr>
-          </w:p>
-        </w:tc>
-        <w:tc>
-          <w:tcPr>
-            <w:tcW w:w="1772" w:type="dxa"/>
-          </w:tcPr>
-          <w:p>
-            <w:pPr>
-              <w:jc w:val="center"/>
+            <w:r>
               <w:rPr>
                 <w:rFonts w:ascii="Times" w:hAnsi="Times"/>
                 <w:b/>
                 <w:sz w:val="22"/>
                 <w:szCs w:val="22"/>
               </w:rPr>
-            </w:pPr>
+              <w:t>[U7]</w:t>
+            </w:r>
           </w:p>
         </w:tc>
       </w:tr>
       <w:tr>
         <w:tc>
           <w:tcPr>
-            <w:tcW w:w="1771" w:type="dxa"/>
+            <w:tcW w:w="1548" w:type="dxa"/>
           </w:tcPr>
           <w:p>
             <w:pPr>
@@ -3485,13 +3481,22 @@
                 <w:sz w:val="22"/>
                 <w:szCs w:val="22"/>
               </w:rPr>
-              <w:t xml:space="preserve">Place Ships[U8] </w:t>
+              <w:t>Place Ships</w:t>
+            </w:r>
+            <w:r>
+              <w:rPr>
+                <w:rFonts w:ascii="Times" w:hAnsi="Times"/>
+                <w:b/>
+                <w:sz w:val="22"/>
+                <w:szCs w:val="22"/>
+              </w:rPr>
+              <w:t xml:space="preserve"> </w:t>
             </w:r>
           </w:p>
         </w:tc>
         <w:tc>
           <w:tcPr>
-            <w:tcW w:w="1771" w:type="dxa"/>
+            <w:tcW w:w="2790" w:type="dxa"/>
           </w:tcPr>
           <w:p>
             <w:pPr>
@@ -3514,7 +3519,7 @@
         </w:tc>
         <w:tc>
           <w:tcPr>
-            <w:tcW w:w="1771" w:type="dxa"/>
+            <w:tcW w:w="2160" w:type="dxa"/>
           </w:tcPr>
           <w:p>
             <w:pPr>
@@ -3531,21 +3536,13 @@
                 <w:sz w:val="22"/>
                 <w:szCs w:val="22"/>
               </w:rPr>
-              <w:t xml:space="preserve">Placement of ships is asynchronous. Players </w:t>
-            </w:r>
-            <w:r>
-              <w:rPr>
-                <w:rFonts w:ascii="Times" w:hAnsi="Times"/>
-                <w:sz w:val="22"/>
-                <w:szCs w:val="22"/>
-              </w:rPr>
-              <w:t xml:space="preserve">merely alert the system when they are done. </w:t>
+              <w:t xml:space="preserve">Placement of ships is asynchronous. Players merely alert the system when they are done. </w:t>
             </w:r>
           </w:p>
         </w:tc>
         <w:tc>
           <w:tcPr>
-            <w:tcW w:w="1771" w:type="dxa"/>
+            <w:tcW w:w="1800" w:type="dxa"/>
           </w:tcPr>
           <w:p>
             <w:pPr>
@@ -3557,143 +3554,22 @@
                 <w:szCs w:val="22"/>
               </w:rPr>
             </w:pPr>
-          </w:p>
-        </w:tc>
-        <w:tc>
-          <w:tcPr>
-            <w:tcW w:w="1772" w:type="dxa"/>
-          </w:tcPr>
-          <w:p>
-            <w:pPr>
-              <w:jc w:val="center"/>
+            <w:r>
               <w:rPr>
                 <w:rFonts w:ascii="Times" w:hAnsi="Times"/>
                 <w:b/>
                 <w:sz w:val="22"/>
                 <w:szCs w:val="22"/>
               </w:rPr>
-            </w:pPr>
+              <w:t>[U8]</w:t>
+            </w:r>
           </w:p>
         </w:tc>
       </w:tr>
       <w:tr>
         <w:tc>
           <w:tcPr>
-            <w:tcW w:w="1771" w:type="dxa"/>
-          </w:tcPr>
-          <w:p>
-            <w:pPr>
-              <w:jc w:val="center"/>
-              <w:rPr>
-                <w:rFonts w:ascii="Times" w:hAnsi="Times"/>
-                <w:b/>
-                <w:sz w:val="22"/>
-                <w:szCs w:val="22"/>
-              </w:rPr>
-            </w:pPr>
-            <w:r>
-              <w:rPr>
-                <w:rFonts w:ascii="Times" w:hAnsi="Times"/>
-                <w:b/>
-                <w:sz w:val="22"/>
-                <w:szCs w:val="22"/>
-              </w:rPr>
-              <w:t>Start Game [U9]</w:t>
-            </w:r>
-          </w:p>
-        </w:tc>
-        <w:tc>
-          <w:tcPr>
-            <w:tcW w:w="1771" w:type="dxa"/>
-          </w:tcPr>
-          <w:p>
-            <w:pPr>
-              <w:jc w:val="center"/>
-              <w:rPr>
-                <w:rFonts w:ascii="Times" w:hAnsi="Times"/>
-                <w:sz w:val="22"/>
-                <w:szCs w:val="22"/>
-              </w:rPr>
-            </w:pPr>
-            <w:r>
-              <w:rPr>
-                <w:rFonts w:ascii="Times" w:hAnsi="Times"/>
-                <w:sz w:val="22"/>
-                <w:szCs w:val="22"/>
-              </w:rPr>
-              <w:t>The two players agree to start the game.</w:t>
-            </w:r>
-          </w:p>
-        </w:tc>
-        <w:tc>
-          <w:tcPr>
-            <w:tcW w:w="1771" w:type="dxa"/>
-          </w:tcPr>
-          <w:p>
-            <w:pPr>
-              <w:jc w:val="center"/>
-              <w:rPr>
-                <w:rFonts w:ascii="Times" w:hAnsi="Times"/>
-                <w:sz w:val="22"/>
-                <w:szCs w:val="22"/>
-              </w:rPr>
-            </w:pPr>
-            <w:r>
-              <w:rPr>
-                <w:rFonts w:ascii="Times" w:hAnsi="Times"/>
-                <w:sz w:val="22"/>
-                <w:szCs w:val="22"/>
-              </w:rPr>
-              <w:t>This is based on the joint decisions they have made in U6</w:t>
-            </w:r>
-          </w:p>
-        </w:tc>
-        <w:tc>
-          <w:tcPr>
-            <w:tcW w:w="1771" w:type="dxa"/>
-          </w:tcPr>
-          <w:p>
-            <w:pPr>
-              <w:jc w:val="center"/>
-              <w:rPr>
-                <w:rFonts w:ascii="Times" w:hAnsi="Times"/>
-                <w:b/>
-                <w:sz w:val="22"/>
-                <w:szCs w:val="22"/>
-              </w:rPr>
-            </w:pPr>
-            <w:r>
-              <w:rPr>
-                <w:rFonts w:ascii="Times" w:hAnsi="Times"/>
-                <w:b/>
-                <w:sz w:val="22"/>
-                <w:szCs w:val="22"/>
-              </w:rPr>
-              <w:t>U6</w:t>
-            </w:r>
-          </w:p>
-        </w:tc>
-        <w:tc>
-          <w:tcPr>
-            <w:tcW w:w="1772" w:type="dxa"/>
-          </w:tcPr>
-          <w:p>
-            <w:pPr>
-              <w:jc w:val="center"/>
-              <w:rPr>
-                <w:rFonts w:ascii="Times" w:hAnsi="Times"/>
-                <w:b/>
-                <w:sz w:val="22"/>
-                <w:szCs w:val="22"/>
-              </w:rPr>
-            </w:pPr>
-          </w:p>
-        </w:tc>
-      </w:tr>
-      <w:tr>
-        <w:tc>
-          <w:tcPr>
-            <w:tcW w:w="1771" w:type="dxa"/>
+            <w:tcW w:w="1548" w:type="dxa"/>
           </w:tcPr>
           <w:p>
             <w:pPr>
@@ -3725,20 +3601,11 @@
                 <w:szCs w:val="22"/>
               </w:rPr>
             </w:pPr>
-            <w:r>
-              <w:rPr>
-                <w:rFonts w:ascii="Times" w:hAnsi="Times"/>
-                <w:b/>
-                <w:sz w:val="22"/>
-                <w:szCs w:val="22"/>
-              </w:rPr>
-              <w:t xml:space="preserve">[U10] </w:t>
-            </w:r>
           </w:p>
         </w:tc>
         <w:tc>
           <w:tcPr>
-            <w:tcW w:w="1771" w:type="dxa"/>
+            <w:tcW w:w="2790" w:type="dxa"/>
           </w:tcPr>
           <w:p>
             <w:pPr>
@@ -3761,7 +3628,7 @@
         </w:tc>
         <w:tc>
           <w:tcPr>
-            <w:tcW w:w="1771" w:type="dxa"/>
+            <w:tcW w:w="2160" w:type="dxa"/>
           </w:tcPr>
           <w:p>
             <w:pPr>
@@ -3778,33 +3645,26 @@
                 <w:sz w:val="22"/>
                 <w:szCs w:val="22"/>
               </w:rPr>
-              <w:t xml:space="preserve">The player has a host of actions they can take while playing the game. </w:t>
+              <w:t xml:space="preserve">The player has a host of actions they can take while playing the game.  </w:t>
             </w:r>
             <w:r>
               <w:rPr>
                 <w:rFonts w:ascii="Times" w:hAnsi="Times"/>
-                <w:sz w:val="22"/>
-                <w:szCs w:val="22"/>
-              </w:rPr>
-              <w:t xml:space="preserve"> </w:t>
-            </w:r>
-            <w:r>
-              <w:rPr>
-                <w:rFonts w:ascii="Times" w:hAnsi="Times"/>
                 <w:b/>
                 <w:sz w:val="22"/>
                 <w:szCs w:val="22"/>
               </w:rPr>
-              <w:t>See figure 2.3</w:t>
+              <w:t>See figure 2.4</w:t>
             </w:r>
           </w:p>
         </w:tc>
         <w:tc>
           <w:tcPr>
-            <w:tcW w:w="1771" w:type="dxa"/>
+            <w:tcW w:w="1800" w:type="dxa"/>
           </w:tcPr>
           <w:p>
             <w:pPr>
+              <w:jc w:val="center"/>
               <w:rPr>
                 <w:rFonts w:ascii="Times" w:hAnsi="Times"/>
                 <w:b/>
@@ -3819,42 +3679,8 @@
                 <w:sz w:val="22"/>
                 <w:szCs w:val="22"/>
               </w:rPr>
-              <w:t>Figure 2.3</w:t>
+              <w:t>[U9]</w:t>
             </w:r>
-          </w:p>
-          <w:p>
-            <w:pPr>
-              <w:rPr>
-                <w:rFonts w:ascii="Times" w:hAnsi="Times"/>
-                <w:b/>
-                <w:sz w:val="22"/>
-                <w:szCs w:val="22"/>
-              </w:rPr>
-            </w:pPr>
-            <w:r>
-              <w:rPr>
-                <w:rFonts w:ascii="Times" w:hAnsi="Times"/>
-                <w:b/>
-                <w:sz w:val="22"/>
-                <w:szCs w:val="22"/>
-              </w:rPr>
-              <w:t>Sub2</w:t>
-            </w:r>
-          </w:p>
-        </w:tc>
-        <w:tc>
-          <w:tcPr>
-            <w:tcW w:w="1772" w:type="dxa"/>
-          </w:tcPr>
-          <w:p>
-            <w:pPr>
-              <w:rPr>
-                <w:rFonts w:ascii="Times" w:hAnsi="Times"/>
-                <w:b/>
-                <w:sz w:val="22"/>
-                <w:szCs w:val="22"/>
-              </w:rPr>
-            </w:pPr>
           </w:p>
         </w:tc>
       </w:tr>
@@ -3887,23 +3713,19 @@
       <w:pPr>
         <w:rPr>
           <w:rFonts w:ascii="Times" w:hAnsi="Times"/>
-          <w:b/>
           <w:i/>
           <w:sz w:val="22"/>
           <w:szCs w:val="22"/>
-          <w:u w:val="single"/>
-        </w:rPr>
-      </w:pPr>
-    </w:p>
-    <w:p>
-      <w:pPr>
-        <w:rPr>
-          <w:rFonts w:ascii="Times" w:hAnsi="Times"/>
-          <w:b/>
+        </w:rPr>
+      </w:pPr>
+    </w:p>
+    <w:p>
+      <w:pPr>
+        <w:rPr>
+          <w:rFonts w:ascii="Times" w:hAnsi="Times"/>
           <w:i/>
           <w:sz w:val="22"/>
           <w:szCs w:val="22"/>
-          <w:u w:val="single"/>
         </w:rPr>
       </w:pPr>
     </w:p>
@@ -3925,6 +3747,7 @@
           <w:rFonts w:ascii="Times" w:hAnsi="Times"/>
           <w:b/>
           <w:i/>
+          <w:noProof/>
           <w:sz w:val="22"/>
           <w:szCs w:val="22"/>
           <w:u w:val="single"/>
@@ -3937,6 +3760,7 @@
           <w:rFonts w:ascii="Times" w:hAnsi="Times"/>
           <w:b/>
           <w:i/>
+          <w:noProof/>
           <w:sz w:val="22"/>
           <w:szCs w:val="22"/>
           <w:u w:val="single"/>
@@ -3949,6 +3773,7 @@
           <w:rFonts w:ascii="Times" w:hAnsi="Times"/>
           <w:b/>
           <w:i/>
+          <w:noProof/>
           <w:sz w:val="22"/>
           <w:szCs w:val="22"/>
           <w:u w:val="single"/>
@@ -3961,6 +3786,7 @@
           <w:rFonts w:ascii="Times" w:hAnsi="Times"/>
           <w:b/>
           <w:i/>
+          <w:noProof/>
           <w:sz w:val="22"/>
           <w:szCs w:val="22"/>
           <w:u w:val="single"/>
@@ -3973,6 +3799,7 @@
           <w:rFonts w:ascii="Times" w:hAnsi="Times"/>
           <w:b/>
           <w:i/>
+          <w:noProof/>
           <w:sz w:val="22"/>
           <w:szCs w:val="22"/>
           <w:u w:val="single"/>
@@ -3985,6 +3812,7 @@
           <w:rFonts w:ascii="Times" w:hAnsi="Times"/>
           <w:b/>
           <w:i/>
+          <w:noProof/>
           <w:sz w:val="22"/>
           <w:szCs w:val="22"/>
           <w:u w:val="single"/>
@@ -3997,6 +3825,7 @@
           <w:rFonts w:ascii="Times" w:hAnsi="Times"/>
           <w:b/>
           <w:i/>
+          <w:noProof/>
           <w:sz w:val="22"/>
           <w:szCs w:val="22"/>
           <w:u w:val="single"/>
@@ -4009,6 +3838,7 @@
           <w:rFonts w:ascii="Times" w:hAnsi="Times"/>
           <w:b/>
           <w:i/>
+          <w:noProof/>
           <w:sz w:val="22"/>
           <w:szCs w:val="22"/>
           <w:u w:val="single"/>
@@ -4021,6 +3851,7 @@
           <w:rFonts w:ascii="Times" w:hAnsi="Times"/>
           <w:b/>
           <w:i/>
+          <w:noProof/>
           <w:sz w:val="22"/>
           <w:szCs w:val="22"/>
           <w:u w:val="single"/>
@@ -4033,6 +3864,7 @@
           <w:rFonts w:ascii="Times" w:hAnsi="Times"/>
           <w:b/>
           <w:i/>
+          <w:noProof/>
           <w:sz w:val="22"/>
           <w:szCs w:val="22"/>
           <w:u w:val="single"/>
@@ -4045,6 +3877,7 @@
           <w:rFonts w:ascii="Times" w:hAnsi="Times"/>
           <w:b/>
           <w:i/>
+          <w:noProof/>
           <w:sz w:val="22"/>
           <w:szCs w:val="22"/>
           <w:u w:val="single"/>
@@ -4057,6 +3890,7 @@
           <w:rFonts w:ascii="Times" w:hAnsi="Times"/>
           <w:b/>
           <w:i/>
+          <w:noProof/>
           <w:sz w:val="22"/>
           <w:szCs w:val="22"/>
           <w:u w:val="single"/>
@@ -4069,6 +3903,7 @@
           <w:rFonts w:ascii="Times" w:hAnsi="Times"/>
           <w:b/>
           <w:i/>
+          <w:noProof/>
           <w:sz w:val="22"/>
           <w:szCs w:val="22"/>
           <w:u w:val="single"/>
@@ -4081,6 +3916,7 @@
           <w:rFonts w:ascii="Times" w:hAnsi="Times"/>
           <w:b/>
           <w:i/>
+          <w:noProof/>
           <w:sz w:val="22"/>
           <w:szCs w:val="22"/>
           <w:u w:val="single"/>
@@ -4093,6 +3929,7 @@
           <w:rFonts w:ascii="Times" w:hAnsi="Times"/>
           <w:b/>
           <w:i/>
+          <w:noProof/>
           <w:sz w:val="22"/>
           <w:szCs w:val="22"/>
           <w:u w:val="single"/>
@@ -4105,6 +3942,7 @@
           <w:rFonts w:ascii="Times" w:hAnsi="Times"/>
           <w:b/>
           <w:i/>
+          <w:noProof/>
           <w:sz w:val="22"/>
           <w:szCs w:val="22"/>
           <w:u w:val="single"/>
@@ -4117,6 +3955,7 @@
           <w:rFonts w:ascii="Times" w:hAnsi="Times"/>
           <w:b/>
           <w:i/>
+          <w:noProof/>
           <w:sz w:val="22"/>
           <w:szCs w:val="22"/>
           <w:u w:val="single"/>
@@ -4129,6 +3968,7 @@
           <w:rFonts w:ascii="Times" w:hAnsi="Times"/>
           <w:b/>
           <w:i/>
+          <w:noProof/>
           <w:sz w:val="22"/>
           <w:szCs w:val="22"/>
           <w:u w:val="single"/>
@@ -4141,6 +3981,7 @@
           <w:rFonts w:ascii="Times" w:hAnsi="Times"/>
           <w:b/>
           <w:i/>
+          <w:noProof/>
           <w:sz w:val="22"/>
           <w:szCs w:val="22"/>
           <w:u w:val="single"/>
@@ -4153,6 +3994,7 @@
           <w:rFonts w:ascii="Times" w:hAnsi="Times"/>
           <w:b/>
           <w:i/>
+          <w:noProof/>
           <w:sz w:val="22"/>
           <w:szCs w:val="22"/>
           <w:u w:val="single"/>
@@ -4165,6 +4007,7 @@
           <w:rFonts w:ascii="Times" w:hAnsi="Times"/>
           <w:b/>
           <w:i/>
+          <w:noProof/>
           <w:sz w:val="22"/>
           <w:szCs w:val="22"/>
           <w:u w:val="single"/>
@@ -4187,20 +4030,128 @@
       <w:pPr>
         <w:rPr>
           <w:rFonts w:ascii="Times" w:hAnsi="Times"/>
+          <w:b/>
           <w:i/>
           <w:sz w:val="22"/>
           <w:szCs w:val="22"/>
-        </w:rPr>
-      </w:pPr>
-      <w:r>
-        <w:rPr>
-          <w:rFonts w:ascii="Times" w:hAnsi="Times"/>
+          <w:u w:val="single"/>
+        </w:rPr>
+      </w:pPr>
+    </w:p>
+    <w:p>
+      <w:pPr>
+        <w:rPr>
+          <w:rFonts w:ascii="Times" w:hAnsi="Times"/>
+          <w:b/>
           <w:i/>
           <w:sz w:val="22"/>
           <w:szCs w:val="22"/>
+          <w:u w:val="single"/>
+        </w:rPr>
+      </w:pPr>
+    </w:p>
+    <w:p>
+      <w:pPr>
+        <w:rPr>
+          <w:rFonts w:ascii="Times" w:hAnsi="Times"/>
+          <w:b/>
+          <w:i/>
+          <w:sz w:val="22"/>
+          <w:szCs w:val="22"/>
+          <w:u w:val="single"/>
+        </w:rPr>
+      </w:pPr>
+    </w:p>
+    <w:p>
+      <w:pPr>
+        <w:rPr>
+          <w:rFonts w:ascii="Times" w:hAnsi="Times"/>
+          <w:b/>
+          <w:i/>
+          <w:sz w:val="22"/>
+          <w:szCs w:val="22"/>
+          <w:u w:val="single"/>
+        </w:rPr>
+      </w:pPr>
+    </w:p>
+    <w:p>
+      <w:pPr>
+        <w:rPr>
+          <w:rFonts w:ascii="Times" w:hAnsi="Times"/>
+          <w:b/>
+          <w:i/>
+          <w:sz w:val="22"/>
+          <w:szCs w:val="22"/>
+          <w:u w:val="single"/>
+        </w:rPr>
+      </w:pPr>
+    </w:p>
+    <w:p>
+      <w:pPr>
+        <w:rPr>
+          <w:rFonts w:ascii="Times" w:hAnsi="Times"/>
+          <w:b/>
+          <w:i/>
+          <w:sz w:val="22"/>
+          <w:szCs w:val="22"/>
+          <w:u w:val="single"/>
+        </w:rPr>
+      </w:pPr>
+    </w:p>
+    <w:p>
+      <w:pPr>
+        <w:rPr>
+          <w:rFonts w:ascii="Times" w:hAnsi="Times"/>
+          <w:b/>
+          <w:i/>
+          <w:sz w:val="22"/>
+          <w:szCs w:val="22"/>
+          <w:u w:val="single"/>
+        </w:rPr>
+      </w:pPr>
+    </w:p>
+    <w:p>
+      <w:pPr>
+        <w:rPr>
+          <w:rFonts w:ascii="Times" w:hAnsi="Times"/>
+          <w:b/>
+          <w:i/>
+          <w:sz w:val="22"/>
+          <w:szCs w:val="22"/>
+          <w:u w:val="single"/>
+        </w:rPr>
+      </w:pPr>
+    </w:p>
+    <w:p>
+      <w:pPr>
+        <w:rPr>
+          <w:rFonts w:ascii="Times" w:hAnsi="Times"/>
+          <w:b/>
+          <w:i/>
+          <w:sz w:val="22"/>
+          <w:szCs w:val="22"/>
+          <w:u w:val="single"/>
+        </w:rPr>
+      </w:pPr>
+    </w:p>
+    <w:p>
+      <w:pPr>
+        <w:rPr>
+          <w:rFonts w:ascii="Times" w:hAnsi="Times"/>
+          <w:i/>
+          <w:sz w:val="22"/>
+          <w:szCs w:val="22"/>
+        </w:rPr>
+      </w:pPr>
+      <w:r>
+        <w:rPr>
+          <w:rFonts w:ascii="Times" w:hAnsi="Times"/>
+          <w:i/>
+          <w:sz w:val="22"/>
+          <w:szCs w:val="22"/>
         </w:rPr>
         <w:lastRenderedPageBreak/>
-        <w:t>Figure 2.3</w:t>
+        <w:t>Figure 2.4</w:t>
       </w:r>
       <w:r>
         <w:rPr>
@@ -5873,8 +5824,6 @@
           <w:szCs w:val="28"/>
         </w:rPr>
       </w:pPr>
-      <w:bookmarkStart w:id="0" w:name="_GoBack"/>
-      <w:bookmarkEnd w:id="0"/>
       <w:r>
         <w:rPr>
           <w:rFonts w:ascii="Times" w:hAnsi="Times"/>
@@ -6453,6 +6402,9 @@
     </w:p>
     <w:p>
       <w:pPr>
+        <w:tabs>
+          <w:tab w:val="left" w:pos="6810"/>
+        </w:tabs>
         <w:rPr>
           <w:rFonts w:ascii="Times" w:hAnsi="Times"/>
           <w:sz w:val="26"/>
@@ -6467,15 +6419,26 @@
           <w:rFonts w:ascii="Times" w:hAnsi="Times"/>
           <w:sz w:val="26"/>
           <w:szCs w:val="26"/>
-        </w:rPr>
-      </w:pPr>
-      <w:r>
+          <w:u w:val="single"/>
+        </w:rPr>
+      </w:pPr>
+    </w:p>
+    <w:p>
+      <w:pPr>
         <w:rPr>
           <w:rFonts w:ascii="Times" w:hAnsi="Times"/>
           <w:sz w:val="26"/>
           <w:szCs w:val="26"/>
-          <w:u w:val="single"/>
-        </w:rPr>
+        </w:rPr>
+      </w:pPr>
+      <w:r>
+        <w:rPr>
+          <w:rFonts w:ascii="Times" w:hAnsi="Times"/>
+          <w:sz w:val="26"/>
+          <w:szCs w:val="26"/>
+          <w:u w:val="single"/>
+        </w:rPr>
+        <w:lastRenderedPageBreak/>
         <w:t xml:space="preserve">Sign Up Use Case [U3] </w:t>
       </w:r>
     </w:p>
@@ -6490,7 +6453,6 @@
           <w:rFonts w:ascii="Times" w:hAnsi="Times"/>
           <w:b/>
         </w:rPr>
-        <w:lastRenderedPageBreak/>
         <w:t xml:space="preserve">Use Case: </w:t>
       </w:r>
       <w:r>
@@ -7621,6 +7583,7 @@
           <w:rFonts w:ascii="Times" w:hAnsi="Times"/>
           <w:b/>
         </w:rPr>
+        <w:lastRenderedPageBreak/>
         <w:t xml:space="preserve">Primary Actor: </w:t>
       </w:r>
       <w:r>
@@ -7641,7 +7604,6 @@
           <w:rFonts w:ascii="Times" w:hAnsi="Times"/>
           <w:b/>
         </w:rPr>
-        <w:lastRenderedPageBreak/>
         <w:t xml:space="preserve">Secondary Actor: </w:t>
       </w:r>
       <w:r>
@@ -8622,28 +8584,7 @@
           <w:rFonts w:ascii="Times" w:hAnsi="Times"/>
           <w:u w:val="single"/>
         </w:rPr>
-        <w:t xml:space="preserve">Start </w:t>
-      </w:r>
-      <w:r>
-        <w:rPr>
-          <w:rFonts w:ascii="Times" w:hAnsi="Times"/>
-          <w:u w:val="single"/>
-        </w:rPr>
-        <w:t>game [</w:t>
-      </w:r>
-      <w:r>
-        <w:rPr>
-          <w:rFonts w:ascii="Times" w:hAnsi="Times"/>
-          <w:u w:val="single"/>
-        </w:rPr>
-        <w:t>U9]</w:t>
-      </w:r>
-      <w:r>
-        <w:rPr>
-          <w:rFonts w:ascii="Times" w:hAnsi="Times"/>
-          <w:i/>
-        </w:rPr>
-        <w:t>.</w:t>
+        <w:t>Start Game</w:t>
       </w:r>
     </w:p>
     <w:p>
@@ -8933,6 +8874,7 @@
           <w:szCs w:val="26"/>
           <w:u w:val="single"/>
         </w:rPr>
+        <w:lastRenderedPageBreak/>
         <w:t xml:space="preserve">Game Conditions Use Case [U6] </w:t>
       </w:r>
     </w:p>
@@ -8947,7 +8889,6 @@
           <w:rFonts w:ascii="Times" w:hAnsi="Times"/>
           <w:b/>
         </w:rPr>
-        <w:lastRenderedPageBreak/>
         <w:t xml:space="preserve">Use Case: </w:t>
       </w:r>
       <w:r>
@@ -9481,13 +9422,6 @@
       <w:pPr>
         <w:rPr>
           <w:rFonts w:ascii="Times" w:hAnsi="Times"/>
-        </w:rPr>
-      </w:pPr>
-    </w:p>
-    <w:p>
-      <w:pPr>
-        <w:rPr>
-          <w:rFonts w:ascii="Times" w:hAnsi="Times"/>
           <w:sz w:val="26"/>
           <w:szCs w:val="26"/>
           <w:u w:val="single"/>
@@ -9980,11 +9914,20 @@
           <w:b/>
         </w:rPr>
       </w:pPr>
-      <w:r>
-        <w:rPr>
-          <w:rFonts w:ascii="Times" w:hAnsi="Times"/>
-          <w:b/>
-        </w:rPr>
+    </w:p>
+    <w:p>
+      <w:pPr>
+        <w:rPr>
+          <w:rFonts w:ascii="Times" w:hAnsi="Times"/>
+          <w:b/>
+        </w:rPr>
+      </w:pPr>
+      <w:r>
+        <w:rPr>
+          <w:rFonts w:ascii="Times" w:hAnsi="Times"/>
+          <w:b/>
+        </w:rPr>
+        <w:lastRenderedPageBreak/>
         <w:t>Extensions</w:t>
       </w:r>
       <w:r>
@@ -10005,7 +9948,6 @@
         <w:rPr>
           <w:rFonts w:ascii="Times" w:hAnsi="Times"/>
         </w:rPr>
-        <w:lastRenderedPageBreak/>
         <w:t>3</w:t>
       </w:r>
       <w:r>
@@ -10477,302 +10419,7 @@
           <w:rFonts w:ascii="Times" w:hAnsi="Times"/>
           <w:u w:val="single"/>
         </w:rPr>
-        <w:t xml:space="preserve">Start Game [ U9] </w:t>
-      </w:r>
-    </w:p>
-    <w:p>
-      <w:pPr>
-        <w:rPr>
-          <w:rFonts w:ascii="Times" w:hAnsi="Times"/>
-        </w:rPr>
-      </w:pPr>
-      <w:r>
-        <w:rPr>
-          <w:rFonts w:ascii="Times" w:hAnsi="Times"/>
-          <w:b/>
-        </w:rPr>
-        <w:t>Extensions</w:t>
-      </w:r>
-      <w:r>
-        <w:rPr>
-          <w:rFonts w:ascii="Times" w:hAnsi="Times"/>
-        </w:rPr>
-        <w:t>:</w:t>
-      </w:r>
-    </w:p>
-    <w:p>
-      <w:pPr>
-        <w:rPr>
-          <w:rFonts w:ascii="Times" w:hAnsi="Times"/>
-        </w:rPr>
-      </w:pPr>
-      <w:r>
-        <w:rPr>
-          <w:rFonts w:ascii="Times" w:hAnsi="Times"/>
-        </w:rPr>
-        <w:t xml:space="preserve">2a. </w:t>
-      </w:r>
-      <w:r>
-        <w:rPr>
-          <w:rFonts w:ascii="Times" w:hAnsi="Times"/>
-          <w:i/>
-        </w:rPr>
-        <w:t>Player</w:t>
-      </w:r>
-      <w:r>
-        <w:rPr>
-          <w:rFonts w:ascii="Times" w:hAnsi="Times"/>
-        </w:rPr>
-        <w:t xml:space="preserve"> alerts </w:t>
-      </w:r>
-      <w:r>
-        <w:rPr>
-          <w:rFonts w:ascii="Times" w:hAnsi="Times"/>
-          <w:i/>
-        </w:rPr>
-        <w:t>System</w:t>
-      </w:r>
-      <w:r>
-        <w:rPr>
-          <w:rFonts w:ascii="Times" w:hAnsi="Times"/>
-        </w:rPr>
-        <w:t xml:space="preserve"> he want so change the position of the ship. </w:t>
-      </w:r>
-      <w:r>
-        <w:rPr>
-          <w:rFonts w:ascii="Times" w:hAnsi="Times"/>
-          <w:i/>
-        </w:rPr>
-        <w:t>System</w:t>
-      </w:r>
-      <w:r>
-        <w:rPr>
-          <w:rFonts w:ascii="Times" w:hAnsi="Times"/>
-        </w:rPr>
-        <w:t xml:space="preserve"> reflects changes. Use case begins again at 2. </w:t>
-      </w:r>
-    </w:p>
-    <w:p>
-      <w:pPr>
-        <w:rPr>
-          <w:rFonts w:ascii="Times" w:hAnsi="Times"/>
-        </w:rPr>
-      </w:pPr>
-      <w:r>
-        <w:rPr>
-          <w:rFonts w:ascii="Times" w:hAnsi="Times"/>
-        </w:rPr>
-        <w:t xml:space="preserve">3a. </w:t>
-      </w:r>
-      <w:r>
-        <w:rPr>
-          <w:rFonts w:ascii="Times" w:hAnsi="Times"/>
-          <w:i/>
-        </w:rPr>
-        <w:t xml:space="preserve">System </w:t>
-      </w:r>
-      <w:r>
-        <w:rPr>
-          <w:rFonts w:ascii="Times" w:hAnsi="Times"/>
-        </w:rPr>
-        <w:t xml:space="preserve">Determines invalid ship placement. </w:t>
-      </w:r>
-      <w:r>
-        <w:rPr>
-          <w:rFonts w:ascii="Times" w:hAnsi="Times"/>
-          <w:i/>
-        </w:rPr>
-        <w:t>System</w:t>
-      </w:r>
-      <w:r>
-        <w:rPr>
-          <w:rFonts w:ascii="Times" w:hAnsi="Times"/>
-        </w:rPr>
-        <w:t xml:space="preserve"> alerts </w:t>
-      </w:r>
-      <w:r>
-        <w:rPr>
-          <w:rFonts w:ascii="Times" w:hAnsi="Times"/>
-          <w:i/>
-        </w:rPr>
-        <w:t>Player</w:t>
-      </w:r>
-      <w:r>
-        <w:rPr>
-          <w:rFonts w:ascii="Times" w:hAnsi="Times"/>
-        </w:rPr>
-        <w:t>.</w:t>
-      </w:r>
-      <w:r>
-        <w:rPr>
-          <w:rFonts w:ascii="Times" w:hAnsi="Times"/>
-        </w:rPr>
-        <w:t xml:space="preserve"> Use Case begins again at (2). </w:t>
-      </w:r>
-    </w:p>
-    <w:p>
-      <w:pPr>
-        <w:rPr>
-          <w:rFonts w:ascii="Times" w:hAnsi="Times"/>
-        </w:rPr>
-      </w:pPr>
-    </w:p>
-    <w:p>
-      <w:pPr>
-        <w:rPr>
-          <w:rFonts w:ascii="Times" w:hAnsi="Times"/>
-          <w:sz w:val="26"/>
-          <w:szCs w:val="26"/>
-        </w:rPr>
-      </w:pPr>
-      <w:r>
-        <w:rPr>
-          <w:rFonts w:ascii="Times" w:hAnsi="Times"/>
-          <w:sz w:val="26"/>
-          <w:szCs w:val="26"/>
-          <w:u w:val="single"/>
-        </w:rPr>
-        <w:t xml:space="preserve">Start Game [U9] </w:t>
-      </w:r>
-    </w:p>
-    <w:p>
-      <w:pPr>
-        <w:rPr>
-          <w:rFonts w:ascii="Times" w:hAnsi="Times"/>
-        </w:rPr>
-      </w:pPr>
-      <w:r>
-        <w:rPr>
-          <w:rFonts w:ascii="Times" w:hAnsi="Times"/>
-          <w:b/>
-        </w:rPr>
-        <w:t xml:space="preserve">Use Case: </w:t>
-      </w:r>
-      <w:r>
-        <w:rPr>
-          <w:rFonts w:ascii="Times" w:hAnsi="Times"/>
-        </w:rPr>
-        <w:t>Start the actual gameplay.</w:t>
-      </w:r>
-    </w:p>
-    <w:p>
-      <w:pPr>
-        <w:rPr>
-          <w:rFonts w:ascii="Times" w:hAnsi="Times"/>
-        </w:rPr>
-      </w:pPr>
-      <w:r>
-        <w:rPr>
-          <w:rFonts w:ascii="Times" w:hAnsi="Times"/>
-          <w:b/>
-        </w:rPr>
-        <w:t xml:space="preserve">Scope: </w:t>
-      </w:r>
-      <w:r>
-        <w:rPr>
-          <w:rFonts w:ascii="Times" w:hAnsi="Times"/>
-        </w:rPr>
-        <w:t>Play Game</w:t>
-      </w:r>
-    </w:p>
-    <w:p>
-      <w:pPr>
-        <w:rPr>
-          <w:rFonts w:ascii="Times" w:hAnsi="Times"/>
-        </w:rPr>
-      </w:pPr>
-      <w:r>
-        <w:rPr>
-          <w:rFonts w:ascii="Times" w:hAnsi="Times"/>
-          <w:b/>
-        </w:rPr>
-        <w:t xml:space="preserve">Level: </w:t>
-      </w:r>
-      <w:r>
-        <w:rPr>
-          <w:rFonts w:ascii="Times" w:hAnsi="Times"/>
-        </w:rPr>
-        <w:t xml:space="preserve">User Goal </w:t>
-      </w:r>
-    </w:p>
-    <w:p>
-      <w:pPr>
-        <w:rPr>
-          <w:rFonts w:ascii="Times" w:hAnsi="Times"/>
-        </w:rPr>
-      </w:pPr>
-      <w:r>
-        <w:rPr>
-          <w:rFonts w:ascii="Times" w:hAnsi="Times"/>
-          <w:b/>
-        </w:rPr>
-        <w:t xml:space="preserve">Intention in Context: </w:t>
-      </w:r>
-      <w:r>
-        <w:rPr>
-          <w:rFonts w:ascii="Times" w:hAnsi="Times"/>
-        </w:rPr>
-        <w:t xml:space="preserve">The </w:t>
-      </w:r>
-      <w:r>
-        <w:rPr>
-          <w:rFonts w:ascii="Times" w:hAnsi="Times"/>
-          <w:i/>
-        </w:rPr>
-        <w:t>Player</w:t>
-      </w:r>
-      <w:r>
-        <w:rPr>
-          <w:rFonts w:ascii="Times" w:hAnsi="Times"/>
-        </w:rPr>
-        <w:t xml:space="preserve"> has determined the ships he wants and placed them on them map. He alerts the </w:t>
-      </w:r>
-      <w:r>
-        <w:rPr>
-          <w:rFonts w:ascii="Times" w:hAnsi="Times"/>
-          <w:i/>
-        </w:rPr>
-        <w:t>System</w:t>
-      </w:r>
-      <w:r>
-        <w:rPr>
-          <w:rFonts w:ascii="Times" w:hAnsi="Times"/>
-        </w:rPr>
-        <w:t xml:space="preserve"> that he is ready to start playing the game. </w:t>
-      </w:r>
-    </w:p>
-    <w:p>
-      <w:pPr>
-        <w:rPr>
-          <w:rFonts w:ascii="Times" w:hAnsi="Times"/>
-        </w:rPr>
-      </w:pPr>
-      <w:r>
-        <w:rPr>
-          <w:rFonts w:ascii="Times" w:hAnsi="Times"/>
-          <w:b/>
-        </w:rPr>
-        <w:t xml:space="preserve">Multiplicity: </w:t>
-      </w:r>
-      <w:r>
-        <w:rPr>
-          <w:rFonts w:ascii="Times" w:hAnsi="Times"/>
-        </w:rPr>
-        <w:t xml:space="preserve">Both players must agree to start game. </w:t>
-      </w:r>
-    </w:p>
-    <w:p>
-      <w:pPr>
-        <w:rPr>
-          <w:rFonts w:ascii="Times" w:hAnsi="Times"/>
-        </w:rPr>
-      </w:pPr>
-      <w:r>
-        <w:rPr>
-          <w:rFonts w:ascii="Times" w:hAnsi="Times"/>
-          <w:b/>
-        </w:rPr>
-        <w:t xml:space="preserve">Main Success Scenario: </w:t>
+        <w:t>Start Game.</w:t>
       </w:r>
     </w:p>
     <w:p>
@@ -10780,7 +10427,7 @@
         <w:pStyle w:val="ListParagraph"/>
         <w:numPr>
           <w:ilvl w:val="0"/>
-          <w:numId w:val="11"/>
+          <w:numId w:val="10"/>
         </w:numPr>
         <w:rPr>
           <w:rFonts w:ascii="Times" w:hAnsi="Times"/>
@@ -10791,13 +10438,72 @@
           <w:rFonts w:ascii="Times" w:hAnsi="Times"/>
           <w:i/>
         </w:rPr>
-        <w:t xml:space="preserve">Player </w:t>
-      </w:r>
-      <w:r>
-        <w:rPr>
-          <w:rFonts w:ascii="Times" w:hAnsi="Times"/>
-        </w:rPr>
-        <w:t xml:space="preserve">notifies </w:t>
+        <w:t xml:space="preserve">System </w:t>
+      </w:r>
+      <w:r>
+        <w:rPr>
+          <w:rFonts w:ascii="Times" w:hAnsi="Times"/>
+        </w:rPr>
+        <w:t xml:space="preserve">start game. Players start </w:t>
+      </w:r>
+      <w:r>
+        <w:rPr>
+          <w:rFonts w:ascii="Times" w:hAnsi="Times"/>
+          <w:i/>
+        </w:rPr>
+        <w:t>Playing Turns</w:t>
+      </w:r>
+      <w:r>
+        <w:rPr>
+          <w:rFonts w:ascii="Times" w:hAnsi="Times"/>
+        </w:rPr>
+        <w:t xml:space="preserve">. </w:t>
+      </w:r>
+    </w:p>
+    <w:p>
+      <w:pPr>
+        <w:rPr>
+          <w:rFonts w:ascii="Times" w:hAnsi="Times"/>
+        </w:rPr>
+      </w:pPr>
+      <w:r>
+        <w:rPr>
+          <w:rFonts w:ascii="Times" w:hAnsi="Times"/>
+          <w:b/>
+        </w:rPr>
+        <w:t>Extensions</w:t>
+      </w:r>
+      <w:r>
+        <w:rPr>
+          <w:rFonts w:ascii="Times" w:hAnsi="Times"/>
+        </w:rPr>
+        <w:t>:</w:t>
+      </w:r>
+    </w:p>
+    <w:p>
+      <w:pPr>
+        <w:rPr>
+          <w:rFonts w:ascii="Times" w:hAnsi="Times"/>
+        </w:rPr>
+      </w:pPr>
+      <w:r>
+        <w:rPr>
+          <w:rFonts w:ascii="Times" w:hAnsi="Times"/>
+        </w:rPr>
+        <w:t xml:space="preserve">2a. </w:t>
+      </w:r>
+      <w:r>
+        <w:rPr>
+          <w:rFonts w:ascii="Times" w:hAnsi="Times"/>
+          <w:i/>
+        </w:rPr>
+        <w:t>Player</w:t>
+      </w:r>
+      <w:r>
+        <w:rPr>
+          <w:rFonts w:ascii="Times" w:hAnsi="Times"/>
+        </w:rPr>
+        <w:t xml:space="preserve"> alerts </w:t>
       </w:r>
       <w:r>
         <w:rPr>
@@ -10810,20 +10516,8 @@
         <w:rPr>
           <w:rFonts w:ascii="Times" w:hAnsi="Times"/>
         </w:rPr>
-        <w:t xml:space="preserve"> that he is ready to start playing a game. </w:t>
-      </w:r>
-    </w:p>
-    <w:p>
-      <w:pPr>
-        <w:pStyle w:val="ListParagraph"/>
-        <w:numPr>
-          <w:ilvl w:val="0"/>
-          <w:numId w:val="11"/>
-        </w:numPr>
-        <w:rPr>
-          <w:rFonts w:ascii="Times" w:hAnsi="Times"/>
-        </w:rPr>
-      </w:pPr>
+        <w:t xml:space="preserve"> he want so change the position of the ship. </w:t>
+      </w:r>
       <w:r>
         <w:rPr>
           <w:rFonts w:ascii="Times" w:hAnsi="Times"/>
@@ -10834,15 +10528,47 @@
       <w:r>
         <w:rPr>
           <w:rFonts w:ascii="Times" w:hAnsi="Times"/>
-          <w:i/>
-        </w:rPr>
-        <w:t xml:space="preserve"> </w:t>
-      </w:r>
-      <w:r>
-        <w:rPr>
-          <w:rFonts w:ascii="Times" w:hAnsi="Times"/>
-        </w:rPr>
-        <w:t xml:space="preserve">provides </w:t>
+        </w:rPr>
+        <w:t xml:space="preserve"> reflects changes. Use case begins again at 2. </w:t>
+      </w:r>
+    </w:p>
+    <w:p>
+      <w:pPr>
+        <w:rPr>
+          <w:rFonts w:ascii="Times" w:hAnsi="Times"/>
+        </w:rPr>
+      </w:pPr>
+      <w:r>
+        <w:rPr>
+          <w:rFonts w:ascii="Times" w:hAnsi="Times"/>
+        </w:rPr>
+        <w:t xml:space="preserve">3a. </w:t>
+      </w:r>
+      <w:r>
+        <w:rPr>
+          <w:rFonts w:ascii="Times" w:hAnsi="Times"/>
+          <w:i/>
+        </w:rPr>
+        <w:t xml:space="preserve">System </w:t>
+      </w:r>
+      <w:r>
+        <w:rPr>
+          <w:rFonts w:ascii="Times" w:hAnsi="Times"/>
+        </w:rPr>
+        <w:t xml:space="preserve">Determines invalid ship placement. </w:t>
+      </w:r>
+      <w:r>
+        <w:rPr>
+          <w:rFonts w:ascii="Times" w:hAnsi="Times"/>
+          <w:i/>
+        </w:rPr>
+        <w:t>System</w:t>
+      </w:r>
+      <w:r>
+        <w:rPr>
+          <w:rFonts w:ascii="Times" w:hAnsi="Times"/>
+        </w:rPr>
+        <w:t xml:space="preserve"> alerts </w:t>
       </w:r>
       <w:r>
         <w:rPr>
@@ -10855,245 +10581,14 @@
         <w:rPr>
           <w:rFonts w:ascii="Times" w:hAnsi="Times"/>
         </w:rPr>
-        <w:t xml:space="preserve"> with opportunity to make additional changes to lineup and setup. </w:t>
-      </w:r>
-    </w:p>
-    <w:p>
-      <w:pPr>
-        <w:pStyle w:val="ListParagraph"/>
-        <w:numPr>
-          <w:ilvl w:val="0"/>
-          <w:numId w:val="11"/>
-        </w:numPr>
-        <w:rPr>
-          <w:rFonts w:ascii="Times" w:hAnsi="Times"/>
-        </w:rPr>
-      </w:pPr>
-      <w:r>
-        <w:rPr>
-          <w:rFonts w:ascii="Times" w:hAnsi="Times"/>
-          <w:i/>
-        </w:rPr>
-        <w:t>Player</w:t>
-      </w:r>
-      <w:r>
-        <w:rPr>
-          <w:rFonts w:ascii="Times" w:hAnsi="Times"/>
-        </w:rPr>
-        <w:t xml:space="preserve"> confirms to </w:t>
-      </w:r>
-      <w:r>
-        <w:rPr>
-          <w:rFonts w:ascii="Times" w:hAnsi="Times"/>
-          <w:i/>
-        </w:rPr>
-        <w:t>System</w:t>
-      </w:r>
-      <w:r>
-        <w:rPr>
-          <w:rFonts w:ascii="Times" w:hAnsi="Times"/>
-        </w:rPr>
-        <w:t xml:space="preserve"> that he is ready to Start Game. </w:t>
-      </w:r>
-    </w:p>
-    <w:p>
-      <w:pPr>
-        <w:pStyle w:val="ListParagraph"/>
-        <w:numPr>
-          <w:ilvl w:val="0"/>
-          <w:numId w:val="11"/>
-        </w:numPr>
-        <w:rPr>
-          <w:rFonts w:ascii="Times" w:hAnsi="Times"/>
-        </w:rPr>
-      </w:pPr>
-      <w:r>
-        <w:rPr>
-          <w:rFonts w:ascii="Times" w:hAnsi="Times"/>
-          <w:i/>
-        </w:rPr>
-        <w:t xml:space="preserve">Players </w:t>
-      </w:r>
-      <w:r>
-        <w:rPr>
-          <w:rFonts w:ascii="Times" w:hAnsi="Times"/>
-        </w:rPr>
-        <w:t>start playing game. Move to</w:t>
-      </w:r>
-      <w:r>
-        <w:rPr>
-          <w:rFonts w:ascii="Times" w:hAnsi="Times"/>
-          <w:i/>
-        </w:rPr>
-        <w:t xml:space="preserve"> </w:t>
-      </w:r>
-      <w:r>
-        <w:rPr>
-          <w:rFonts w:ascii="Times" w:hAnsi="Times"/>
-          <w:i/>
-          <w:u w:val="single"/>
-        </w:rPr>
-        <w:t xml:space="preserve">Play </w:t>
-      </w:r>
-      <w:r>
-        <w:rPr>
-          <w:rFonts w:ascii="Times" w:hAnsi="Times"/>
-          <w:i/>
-          <w:u w:val="single"/>
-        </w:rPr>
-        <w:t>Turn</w:t>
-      </w:r>
-      <w:r>
-        <w:rPr>
-          <w:rFonts w:ascii="Times" w:hAnsi="Times"/>
-          <w:i/>
-          <w:u w:val="single"/>
-        </w:rPr>
-        <w:t xml:space="preserve"> [U10] </w:t>
-      </w:r>
-    </w:p>
-    <w:p>
-      <w:pPr>
-        <w:rPr>
-          <w:rFonts w:ascii="Times" w:hAnsi="Times"/>
-        </w:rPr>
-      </w:pPr>
-      <w:r>
-        <w:rPr>
-          <w:rFonts w:ascii="Times" w:hAnsi="Times"/>
-          <w:b/>
-        </w:rPr>
-        <w:t>Extensions</w:t>
-      </w:r>
-      <w:r>
-        <w:rPr>
-          <w:rFonts w:ascii="Times" w:hAnsi="Times"/>
-          <w:b/>
-        </w:rPr>
-        <w:t xml:space="preserve">: </w:t>
-      </w:r>
-    </w:p>
-    <w:p>
-      <w:pPr>
-        <w:rPr>
-          <w:rFonts w:ascii="Times" w:hAnsi="Times"/>
-        </w:rPr>
-      </w:pPr>
-      <w:r>
-        <w:rPr>
-          <w:rFonts w:ascii="Times" w:hAnsi="Times"/>
-        </w:rPr>
-        <w:t xml:space="preserve">2a. </w:t>
-      </w:r>
-      <w:r>
-        <w:rPr>
-          <w:rFonts w:ascii="Times" w:hAnsi="Times"/>
-          <w:i/>
-        </w:rPr>
-        <w:t>Player</w:t>
-      </w:r>
-      <w:r>
-        <w:rPr>
-          <w:rFonts w:ascii="Times" w:hAnsi="Times"/>
-        </w:rPr>
-        <w:t xml:space="preserve"> wishes to select different ships for the battle. Move to </w:t>
-      </w:r>
-      <w:r>
-        <w:rPr>
-          <w:rFonts w:ascii="Times" w:hAnsi="Times"/>
-          <w:u w:val="single"/>
-        </w:rPr>
-        <w:t>[U9]</w:t>
-      </w:r>
-    </w:p>
-    <w:p>
-      <w:pPr>
-        <w:rPr>
-          <w:rFonts w:ascii="Times" w:hAnsi="Times"/>
-        </w:rPr>
-      </w:pPr>
-      <w:r>
-        <w:rPr>
-          <w:rFonts w:ascii="Times" w:hAnsi="Times"/>
-        </w:rPr>
-        <w:t xml:space="preserve">2b. </w:t>
-      </w:r>
-      <w:r>
-        <w:rPr>
-          <w:rFonts w:ascii="Times" w:hAnsi="Times"/>
-          <w:i/>
-        </w:rPr>
-        <w:t xml:space="preserve">Player </w:t>
-      </w:r>
-      <w:r>
-        <w:rPr>
-          <w:rFonts w:ascii="Times" w:hAnsi="Times"/>
-        </w:rPr>
-        <w:t xml:space="preserve">wishes to select a new deployment for his ships. Move to [U10] </w:t>
-      </w:r>
-    </w:p>
-    <w:p>
-      <w:pPr>
-        <w:rPr>
-          <w:rFonts w:ascii="Times" w:hAnsi="Times"/>
-        </w:rPr>
-      </w:pPr>
-      <w:r>
-        <w:rPr>
-          <w:rFonts w:ascii="Times" w:hAnsi="Times"/>
-        </w:rPr>
-        <w:t xml:space="preserve">3a. </w:t>
-      </w:r>
-      <w:r>
-        <w:rPr>
-          <w:rFonts w:ascii="Times" w:hAnsi="Times"/>
-          <w:i/>
-        </w:rPr>
-        <w:t>Other Player</w:t>
-      </w:r>
-      <w:r>
-        <w:rPr>
-          <w:rFonts w:ascii="Times" w:hAnsi="Times"/>
-        </w:rPr>
-        <w:t xml:space="preserve"> is not yet ready to play game. Wait for confirmation from </w:t>
-      </w:r>
-      <w:r>
-        <w:rPr>
-          <w:rFonts w:ascii="Times" w:hAnsi="Times"/>
-          <w:i/>
-        </w:rPr>
-        <w:t>Other Player</w:t>
-      </w:r>
-      <w:r>
-        <w:rPr>
-          <w:rFonts w:ascii="Times" w:hAnsi="Times"/>
-        </w:rPr>
-        <w:t xml:space="preserve">. </w:t>
-      </w:r>
-    </w:p>
-    <w:p>
-      <w:pPr>
-        <w:rPr>
-          <w:rFonts w:ascii="Times" w:hAnsi="Times"/>
-          <w:u w:val="single"/>
-        </w:rPr>
-      </w:pPr>
-    </w:p>
-    <w:p>
-      <w:pPr>
-        <w:rPr>
-          <w:rFonts w:ascii="Times" w:hAnsi="Times"/>
-          <w:u w:val="single"/>
-        </w:rPr>
-      </w:pPr>
-    </w:p>
-    <w:p>
-      <w:pPr>
-        <w:rPr>
-          <w:rFonts w:ascii="Times" w:hAnsi="Times"/>
-          <w:u w:val="single"/>
-        </w:rPr>
-      </w:pPr>
+        <w:t>.</w:t>
+      </w:r>
+      <w:r>
+        <w:rPr>
+          <w:rFonts w:ascii="Times" w:hAnsi="Times"/>
+        </w:rPr>
+        <w:t xml:space="preserve"> Use Case begins again at (2). </w:t>
+      </w:r>
     </w:p>
     <w:p>
       <w:pPr>
@@ -11117,7 +10612,6 @@
           <w:sz w:val="26"/>
           <w:u w:val="single"/>
         </w:rPr>
-        <w:lastRenderedPageBreak/>
         <w:t xml:space="preserve">Play Turn [U10] </w:t>
       </w:r>
     </w:p>
@@ -11354,7 +10848,14 @@
           <w:rFonts w:ascii="Times" w:hAnsi="Times"/>
           <w:i/>
         </w:rPr>
-        <w:t>Actions for (2) can be selected from Fig. 2.3</w:t>
+        <w:t>Actions for (</w:t>
+      </w:r>
+      <w:r>
+        <w:rPr>
+          <w:rFonts w:ascii="Times" w:hAnsi="Times"/>
+          <w:i/>
+        </w:rPr>
+        <w:t>2) can be selected from Fig. 2.4</w:t>
       </w:r>
     </w:p>
     <w:p>
@@ -11478,21 +10979,51 @@
         <w:rPr>
           <w:rFonts w:ascii="Times" w:hAnsi="Times"/>
         </w:rPr>
-        <w:t xml:space="preserve"> that he is ready to end his turn. </w:t>
-      </w:r>
-    </w:p>
-    <w:p>
-      <w:pPr>
-        <w:rPr>
-          <w:rFonts w:ascii="Times" w:hAnsi="Times"/>
-          <w:b/>
-        </w:rPr>
-      </w:pPr>
-      <w:r>
-        <w:rPr>
-          <w:rFonts w:ascii="Times" w:hAnsi="Times"/>
-          <w:b/>
-        </w:rPr>
+        <w:t xml:space="preserve"> th</w:t>
+      </w:r>
+      <w:r>
+        <w:rPr>
+          <w:rFonts w:ascii="Times" w:hAnsi="Times"/>
+        </w:rPr>
+        <w:t>at he is ready to end his turn.</w:t>
+      </w:r>
+    </w:p>
+    <w:p>
+      <w:pPr>
+        <w:rPr>
+          <w:rFonts w:ascii="Times" w:hAnsi="Times"/>
+          <w:b/>
+        </w:rPr>
+      </w:pPr>
+    </w:p>
+    <w:p>
+      <w:pPr>
+        <w:rPr>
+          <w:rFonts w:ascii="Times" w:hAnsi="Times"/>
+          <w:b/>
+        </w:rPr>
+      </w:pPr>
+    </w:p>
+    <w:p>
+      <w:pPr>
+        <w:rPr>
+          <w:rFonts w:ascii="Times" w:hAnsi="Times"/>
+          <w:b/>
+        </w:rPr>
+      </w:pPr>
+    </w:p>
+    <w:p>
+      <w:pPr>
+        <w:rPr>
+          <w:rFonts w:ascii="Times" w:hAnsi="Times"/>
+        </w:rPr>
+      </w:pPr>
+      <w:r>
+        <w:rPr>
+          <w:rFonts w:ascii="Times" w:hAnsi="Times"/>
+          <w:b/>
+        </w:rPr>
+        <w:lastRenderedPageBreak/>
         <w:t xml:space="preserve">Extensions: </w:t>
       </w:r>
     </w:p>
@@ -11558,6 +11089,57 @@
         <w:rPr>
           <w:rFonts w:ascii="Times" w:hAnsi="Times"/>
         </w:rPr>
+        <w:t xml:space="preserve"> has determined that </w:t>
+      </w:r>
+      <w:r>
+        <w:rPr>
+          <w:rFonts w:ascii="Times" w:hAnsi="Times"/>
+          <w:i/>
+        </w:rPr>
+        <w:t>Player</w:t>
+      </w:r>
+      <w:r>
+        <w:rPr>
+          <w:rFonts w:ascii="Times" w:hAnsi="Times"/>
+        </w:rPr>
+        <w:t xml:space="preserve"> has won game. Use Cast Ends in Success. </w:t>
+      </w:r>
+      <w:r>
+        <w:rPr>
+          <w:rFonts w:ascii="Times" w:hAnsi="Times"/>
+        </w:rPr>
+        <w:t>Game Ends.</w:t>
+      </w:r>
+    </w:p>
+    <w:p>
+      <w:pPr>
+        <w:rPr>
+          <w:rFonts w:ascii="Times" w:hAnsi="Times"/>
+        </w:rPr>
+      </w:pPr>
+      <w:r>
+        <w:rPr>
+          <w:rFonts w:ascii="Times" w:hAnsi="Times"/>
+        </w:rPr>
+        <w:t>3b</w:t>
+      </w:r>
+      <w:r>
+        <w:rPr>
+          <w:rFonts w:ascii="Times" w:hAnsi="Times"/>
+        </w:rPr>
+        <w:t xml:space="preserve">. </w:t>
+      </w:r>
+      <w:r>
+        <w:rPr>
+          <w:rFonts w:ascii="Times" w:hAnsi="Times"/>
+          <w:i/>
+        </w:rPr>
+        <w:t>System</w:t>
+      </w:r>
+      <w:r>
+        <w:rPr>
+          <w:rFonts w:ascii="Times" w:hAnsi="Times"/>
+        </w:rPr>
         <w:t xml:space="preserve"> determines that </w:t>
       </w:r>
       <w:r>
@@ -11662,6 +11244,15 @@
           <w:rFonts w:ascii="Times" w:hAnsi="Times"/>
         </w:rPr>
       </w:pPr>
+      <w:r>
+        <w:rPr>
+          <w:rFonts w:ascii="Times" w:hAnsi="Times"/>
+          <w:i/>
+        </w:rPr>
+        <w:t xml:space="preserve">Figure 2.3 – Use Case Diagram </w:t>
+      </w:r>
+      <w:bookmarkStart w:id="0" w:name="_GoBack"/>
+      <w:bookmarkEnd w:id="0"/>
     </w:p>
     <w:p>
       <w:pPr>
@@ -11677,6 +11268,58 @@
           <w:rFonts w:ascii="Times" w:hAnsi="Times"/>
         </w:rPr>
       </w:pPr>
+      <w:r>
+        <w:rPr>
+          <w:rFonts w:ascii="Times" w:hAnsi="Times"/>
+          <w:b/>
+          <w:i/>
+          <w:noProof/>
+          <w:sz w:val="22"/>
+          <w:szCs w:val="22"/>
+          <w:u w:val="single"/>
+        </w:rPr>
+        <w:drawing>
+          <wp:inline distT="0" distB="0" distL="0" distR="0" wp14:anchorId="39DCE153" wp14:editId="1FF41C5A">
+            <wp:extent cx="5486400" cy="3456940"/>
+            <wp:effectExtent l="0" t="0" r="0" b="0"/>
+            <wp:docPr id="1" name="Picture 1"/>
+            <wp:cNvGraphicFramePr>
+              <a:graphicFrameLocks xmlns:a="http://schemas.openxmlformats.org/drawingml/2006/main" noChangeAspect="1"/>
+            </wp:cNvGraphicFramePr>
+            <a:graphic xmlns:a="http://schemas.openxmlformats.org/drawingml/2006/main">
+              <a:graphicData uri="http://schemas.openxmlformats.org/drawingml/2006/picture">
+                <pic:pic xmlns:pic="http://schemas.openxmlformats.org/drawingml/2006/picture">
+                  <pic:nvPicPr>
+                    <pic:cNvPr id="1" name="UseCaseModel.jpg"/>
+                    <pic:cNvPicPr/>
+                  </pic:nvPicPr>
+                  <pic:blipFill>
+                    <a:blip r:embed="rId6">
+                      <a:extLst>
+                        <a:ext uri="{28A0092B-C50C-407E-A947-70E740481C1C}">
+                          <a14:useLocalDpi xmlns:a14="http://schemas.microsoft.com/office/drawing/2010/main" val="0"/>
+                        </a:ext>
+                      </a:extLst>
+                    </a:blip>
+                    <a:stretch>
+                      <a:fillRect/>
+                    </a:stretch>
+                  </pic:blipFill>
+                  <pic:spPr>
+                    <a:xfrm>
+                      <a:off x="0" y="0"/>
+                      <a:ext cx="5486400" cy="3456940"/>
+                    </a:xfrm>
+                    <a:prstGeom prst="rect">
+                      <a:avLst/>
+                    </a:prstGeom>
+                  </pic:spPr>
+                </pic:pic>
+              </a:graphicData>
+            </a:graphic>
+          </wp:inline>
+        </w:drawing>
+      </w:r>
     </w:p>
     <w:sectPr>
       <w:pgSz w:w="12240" w:h="15840"/>
@@ -13782,7 +13425,7 @@
 </file>
 
 <file path=customXml/itemProps1.xml><?xml version="1.0" encoding="utf-8"?>
-<ds:datastoreItem xmlns:ds="http://schemas.openxmlformats.org/officeDocument/2006/customXml" ds:itemID="{29BF1465-8744-460A-9F93-23F2F34141A3}">
+<ds:datastoreItem xmlns:ds="http://schemas.openxmlformats.org/officeDocument/2006/customXml" ds:itemID="{86FF6E04-830C-4095-AB7D-BFC14A471F37}">
   <ds:schemaRefs>
     <ds:schemaRef ds:uri="http://schemas.openxmlformats.org/officeDocument/2006/bibliography"/>
   </ds:schemaRefs>

</xml_diff>

<commit_message>
Added Images Folder for Full Screen Images.
Also Formatted Shit
</commit_message>
<xml_diff>
--- a/use-cases/Requirements Elicitation.docx
+++ b/use-cases/Requirements Elicitation.docx
@@ -191,39 +191,37 @@
           <w:sz w:val="40"/>
           <w:szCs w:val="40"/>
         </w:rPr>
-        <w:t xml:space="preserve">Prepared for Mr. </w:t>
-      </w:r>
-      <w:proofErr w:type="spellStart"/>
-      <w:r>
-        <w:rPr>
-          <w:rFonts w:ascii="Times" w:hAnsi="Times"/>
-          <w:b/>
+        <w:t xml:space="preserve">Prepared for Mr. Jörg Kienzle </w:t>
+      </w:r>
+    </w:p>
+    <w:p>
+      <w:pPr>
+        <w:jc w:val="center"/>
+        <w:rPr>
+          <w:rFonts w:ascii="Times" w:hAnsi="Times"/>
           <w:sz w:val="40"/>
           <w:szCs w:val="40"/>
         </w:rPr>
-        <w:t>Jörg</w:t>
-      </w:r>
-      <w:proofErr w:type="spellEnd"/>
-      <w:r>
-        <w:rPr>
-          <w:rFonts w:ascii="Times" w:hAnsi="Times"/>
-          <w:b/>
+      </w:pPr>
+      <w:r>
+        <w:rPr>
+          <w:rFonts w:ascii="Times" w:hAnsi="Times"/>
           <w:sz w:val="40"/>
           <w:szCs w:val="40"/>
         </w:rPr>
-        <w:t xml:space="preserve"> </w:t>
-      </w:r>
-      <w:proofErr w:type="spellStart"/>
-      <w:r>
+        <w:t>Computer Science Department</w:t>
+      </w:r>
+    </w:p>
+    <w:p>
+      <w:pPr>
+        <w:jc w:val="center"/>
         <w:rPr>
           <w:rFonts w:ascii="Times" w:hAnsi="Times"/>
           <w:b/>
           <w:sz w:val="40"/>
           <w:szCs w:val="40"/>
         </w:rPr>
-        <w:t>Kienzle</w:t>
-      </w:r>
-      <w:proofErr w:type="spellEnd"/>
+      </w:pPr>
       <w:r>
         <w:rPr>
           <w:rFonts w:ascii="Times" w:hAnsi="Times"/>
@@ -231,7 +229,7 @@
           <w:sz w:val="40"/>
           <w:szCs w:val="40"/>
         </w:rPr>
-        <w:t xml:space="preserve"> </w:t>
+        <w:t>McGill University</w:t>
       </w:r>
     </w:p>
     <w:p>
@@ -239,38 +237,40 @@
         <w:jc w:val="center"/>
         <w:rPr>
           <w:rFonts w:ascii="Times" w:hAnsi="Times"/>
+          <w:b/>
           <w:sz w:val="40"/>
           <w:szCs w:val="40"/>
         </w:rPr>
       </w:pPr>
-      <w:r>
+    </w:p>
+    <w:p>
+      <w:pPr>
+        <w:jc w:val="center"/>
         <w:rPr>
           <w:rFonts w:ascii="Times" w:hAnsi="Times"/>
           <w:sz w:val="40"/>
           <w:szCs w:val="40"/>
         </w:rPr>
-        <w:t>Computer Science Department</w:t>
-      </w:r>
-    </w:p>
-    <w:p>
-      <w:pPr>
-        <w:jc w:val="center"/>
-        <w:rPr>
-          <w:rFonts w:ascii="Times" w:hAnsi="Times"/>
-          <w:b/>
+      </w:pPr>
+      <w:r>
+        <w:rPr>
+          <w:rFonts w:ascii="Times" w:hAnsi="Times"/>
           <w:sz w:val="40"/>
           <w:szCs w:val="40"/>
         </w:rPr>
-      </w:pPr>
-      <w:r>
+        <w:t>By</w:t>
+      </w:r>
+    </w:p>
+    <w:p>
+      <w:pPr>
+        <w:jc w:val="center"/>
         <w:rPr>
           <w:rFonts w:ascii="Times" w:hAnsi="Times"/>
           <w:b/>
           <w:sz w:val="40"/>
           <w:szCs w:val="40"/>
         </w:rPr>
-        <w:t>McGill University</w:t>
-      </w:r>
+      </w:pPr>
     </w:p>
     <w:p>
       <w:pPr>
@@ -282,24 +282,26 @@
           <w:szCs w:val="40"/>
         </w:rPr>
       </w:pPr>
-    </w:p>
-    <w:p>
-      <w:pPr>
-        <w:jc w:val="center"/>
-        <w:rPr>
-          <w:rFonts w:ascii="Times" w:hAnsi="Times"/>
+      <w:r>
+        <w:rPr>
+          <w:rFonts w:ascii="Times" w:hAnsi="Times"/>
+          <w:b/>
           <w:sz w:val="40"/>
           <w:szCs w:val="40"/>
         </w:rPr>
-      </w:pPr>
-      <w:r>
-        <w:rPr>
-          <w:rFonts w:ascii="Times" w:hAnsi="Times"/>
+        <w:t xml:space="preserve">The Dangling Pointers </w:t>
+      </w:r>
+    </w:p>
+    <w:p>
+      <w:pPr>
+        <w:jc w:val="center"/>
+        <w:rPr>
+          <w:rFonts w:ascii="Times" w:hAnsi="Times"/>
+          <w:b/>
           <w:sz w:val="40"/>
           <w:szCs w:val="40"/>
         </w:rPr>
-        <w:t>By</w:t>
-      </w:r>
+      </w:pPr>
     </w:p>
     <w:p>
       <w:pPr>
@@ -314,48 +316,6 @@
     </w:p>
     <w:p>
       <w:pPr>
-        <w:jc w:val="center"/>
-        <w:rPr>
-          <w:rFonts w:ascii="Times" w:hAnsi="Times"/>
-          <w:b/>
-          <w:sz w:val="40"/>
-          <w:szCs w:val="40"/>
-        </w:rPr>
-      </w:pPr>
-      <w:r>
-        <w:rPr>
-          <w:rFonts w:ascii="Times" w:hAnsi="Times"/>
-          <w:b/>
-          <w:sz w:val="40"/>
-          <w:szCs w:val="40"/>
-        </w:rPr>
-        <w:t xml:space="preserve">The Dangling Pointers </w:t>
-      </w:r>
-    </w:p>
-    <w:p>
-      <w:pPr>
-        <w:jc w:val="center"/>
-        <w:rPr>
-          <w:rFonts w:ascii="Times" w:hAnsi="Times"/>
-          <w:b/>
-          <w:sz w:val="40"/>
-          <w:szCs w:val="40"/>
-        </w:rPr>
-      </w:pPr>
-    </w:p>
-    <w:p>
-      <w:pPr>
-        <w:jc w:val="center"/>
-        <w:rPr>
-          <w:rFonts w:ascii="Times" w:hAnsi="Times"/>
-          <w:b/>
-          <w:sz w:val="40"/>
-          <w:szCs w:val="40"/>
-        </w:rPr>
-      </w:pPr>
-    </w:p>
-    <w:p>
-      <w:pPr>
         <w:jc w:val="right"/>
         <w:rPr>
           <w:rFonts w:ascii="Times" w:hAnsi="Times"/>
@@ -393,16 +353,8 @@
         <w:rPr>
           <w:rFonts w:ascii="Times" w:hAnsi="Times"/>
         </w:rPr>
-        <w:t xml:space="preserve">Avery </w:t>
-      </w:r>
-      <w:proofErr w:type="spellStart"/>
-      <w:r>
-        <w:rPr>
-          <w:rFonts w:ascii="Times" w:hAnsi="Times"/>
-        </w:rPr>
-        <w:t>Schmavery</w:t>
-      </w:r>
-      <w:proofErr w:type="spellEnd"/>
+        <w:t>Avery Schmavery</w:t>
+      </w:r>
     </w:p>
     <w:p>
       <w:pPr>
@@ -11242,6 +11194,7 @@
       <w:pPr>
         <w:rPr>
           <w:rFonts w:ascii="Times" w:hAnsi="Times"/>
+          <w:i/>
         </w:rPr>
       </w:pPr>
       <w:r>
@@ -11250,6 +11203,13 @@
           <w:i/>
         </w:rPr>
         <w:t xml:space="preserve">Figure 2.3 – Use Case Diagram </w:t>
+      </w:r>
+      <w:r>
+        <w:rPr>
+          <w:rFonts w:ascii="Times" w:hAnsi="Times"/>
+          <w:i/>
+        </w:rPr>
+        <w:t>– See UseCase.jpeg for full size</w:t>
       </w:r>
       <w:bookmarkStart w:id="0" w:name="_GoBack"/>
       <w:bookmarkEnd w:id="0"/>
@@ -11321,6 +11281,1018 @@
         </w:drawing>
       </w:r>
     </w:p>
+    <w:p>
+      <w:pPr>
+        <w:pStyle w:val="ListParagraph"/>
+        <w:rPr>
+          <w:rFonts w:ascii="Times" w:hAnsi="Times"/>
+        </w:rPr>
+      </w:pPr>
+    </w:p>
+    <w:p>
+      <w:pPr>
+        <w:pStyle w:val="ListParagraph"/>
+        <w:rPr>
+          <w:rFonts w:ascii="Times" w:hAnsi="Times"/>
+        </w:rPr>
+      </w:pPr>
+    </w:p>
+    <w:p>
+      <w:pPr>
+        <w:pStyle w:val="ListParagraph"/>
+        <w:rPr>
+          <w:rFonts w:ascii="Times" w:hAnsi="Times"/>
+        </w:rPr>
+      </w:pPr>
+    </w:p>
+    <w:p>
+      <w:pPr>
+        <w:pStyle w:val="ListParagraph"/>
+        <w:rPr>
+          <w:rFonts w:ascii="Times" w:hAnsi="Times"/>
+        </w:rPr>
+      </w:pPr>
+    </w:p>
+    <w:p>
+      <w:pPr>
+        <w:pStyle w:val="ListParagraph"/>
+        <w:rPr>
+          <w:rFonts w:ascii="Times" w:hAnsi="Times"/>
+        </w:rPr>
+      </w:pPr>
+    </w:p>
+    <w:p>
+      <w:pPr>
+        <w:pStyle w:val="ListParagraph"/>
+        <w:rPr>
+          <w:rFonts w:ascii="Times" w:hAnsi="Times"/>
+        </w:rPr>
+      </w:pPr>
+    </w:p>
+    <w:p>
+      <w:pPr>
+        <w:pStyle w:val="ListParagraph"/>
+        <w:rPr>
+          <w:rFonts w:ascii="Times" w:hAnsi="Times"/>
+        </w:rPr>
+      </w:pPr>
+    </w:p>
+    <w:p>
+      <w:pPr>
+        <w:pStyle w:val="ListParagraph"/>
+        <w:rPr>
+          <w:rFonts w:ascii="Times" w:hAnsi="Times"/>
+        </w:rPr>
+      </w:pPr>
+    </w:p>
+    <w:p>
+      <w:pPr>
+        <w:pStyle w:val="ListParagraph"/>
+        <w:rPr>
+          <w:rFonts w:ascii="Times" w:hAnsi="Times"/>
+        </w:rPr>
+      </w:pPr>
+    </w:p>
+    <w:p>
+      <w:pPr>
+        <w:pStyle w:val="ListParagraph"/>
+        <w:rPr>
+          <w:rFonts w:ascii="Times" w:hAnsi="Times"/>
+        </w:rPr>
+      </w:pPr>
+    </w:p>
+    <w:p>
+      <w:pPr>
+        <w:pStyle w:val="ListParagraph"/>
+        <w:rPr>
+          <w:rFonts w:ascii="Times" w:hAnsi="Times"/>
+        </w:rPr>
+      </w:pPr>
+    </w:p>
+    <w:p>
+      <w:pPr>
+        <w:pStyle w:val="ListParagraph"/>
+        <w:rPr>
+          <w:rFonts w:ascii="Times" w:hAnsi="Times"/>
+        </w:rPr>
+      </w:pPr>
+    </w:p>
+    <w:p>
+      <w:pPr>
+        <w:pStyle w:val="ListParagraph"/>
+        <w:rPr>
+          <w:rFonts w:ascii="Times" w:hAnsi="Times"/>
+        </w:rPr>
+      </w:pPr>
+    </w:p>
+    <w:p>
+      <w:pPr>
+        <w:pStyle w:val="ListParagraph"/>
+        <w:rPr>
+          <w:rFonts w:ascii="Times" w:hAnsi="Times"/>
+        </w:rPr>
+      </w:pPr>
+    </w:p>
+    <w:p>
+      <w:pPr>
+        <w:pStyle w:val="ListParagraph"/>
+        <w:rPr>
+          <w:rFonts w:ascii="Times" w:hAnsi="Times"/>
+        </w:rPr>
+      </w:pPr>
+    </w:p>
+    <w:p>
+      <w:pPr>
+        <w:pStyle w:val="ListParagraph"/>
+        <w:rPr>
+          <w:rFonts w:ascii="Times" w:hAnsi="Times"/>
+        </w:rPr>
+      </w:pPr>
+    </w:p>
+    <w:p>
+      <w:pPr>
+        <w:pStyle w:val="ListParagraph"/>
+        <w:rPr>
+          <w:rFonts w:ascii="Times" w:hAnsi="Times"/>
+        </w:rPr>
+      </w:pPr>
+    </w:p>
+    <w:p>
+      <w:pPr>
+        <w:rPr>
+          <w:rFonts w:ascii="Times" w:hAnsi="Times"/>
+          <w:b/>
+          <w:sz w:val="34"/>
+          <w:szCs w:val="34"/>
+        </w:rPr>
+      </w:pPr>
+      <w:r>
+        <w:rPr>
+          <w:rFonts w:ascii="Times" w:hAnsi="Times"/>
+          <w:b/>
+          <w:sz w:val="34"/>
+          <w:szCs w:val="34"/>
+        </w:rPr>
+        <w:lastRenderedPageBreak/>
+        <w:t>3</w:t>
+      </w:r>
+      <w:r>
+        <w:rPr>
+          <w:rFonts w:ascii="Times" w:hAnsi="Times"/>
+          <w:b/>
+          <w:sz w:val="34"/>
+          <w:szCs w:val="34"/>
+        </w:rPr>
+        <w:t xml:space="preserve">. </w:t>
+      </w:r>
+      <w:r>
+        <w:rPr>
+          <w:rFonts w:ascii="Times" w:hAnsi="Times"/>
+          <w:b/>
+          <w:sz w:val="34"/>
+          <w:szCs w:val="34"/>
+        </w:rPr>
+        <w:t xml:space="preserve">Structural </w:t>
+      </w:r>
+      <w:r>
+        <w:rPr>
+          <w:rFonts w:ascii="Times" w:hAnsi="Times"/>
+          <w:b/>
+          <w:sz w:val="34"/>
+          <w:szCs w:val="34"/>
+        </w:rPr>
+        <w:t>Requirements</w:t>
+      </w:r>
+      <w:r>
+        <w:rPr>
+          <w:rFonts w:ascii="Times" w:hAnsi="Times"/>
+          <w:b/>
+          <w:sz w:val="34"/>
+          <w:szCs w:val="34"/>
+        </w:rPr>
+        <w:t xml:space="preserve"> </w:t>
+      </w:r>
+    </w:p>
+    <w:p>
+      <w:pPr>
+        <w:rPr>
+          <w:rFonts w:ascii="Times" w:hAnsi="Times"/>
+          <w:b/>
+          <w:sz w:val="34"/>
+          <w:szCs w:val="34"/>
+        </w:rPr>
+      </w:pPr>
+    </w:p>
+    <w:p>
+      <w:pPr>
+        <w:rPr>
+          <w:rFonts w:ascii="Times" w:hAnsi="Times"/>
+          <w:b/>
+          <w:sz w:val="28"/>
+          <w:szCs w:val="28"/>
+        </w:rPr>
+      </w:pPr>
+      <w:r>
+        <w:rPr>
+          <w:rFonts w:ascii="Times" w:hAnsi="Times"/>
+          <w:b/>
+          <w:sz w:val="28"/>
+          <w:szCs w:val="28"/>
+        </w:rPr>
+        <w:t>3</w:t>
+      </w:r>
+      <w:r>
+        <w:rPr>
+          <w:rFonts w:ascii="Times" w:hAnsi="Times"/>
+          <w:b/>
+          <w:sz w:val="28"/>
+          <w:szCs w:val="28"/>
+        </w:rPr>
+        <w:t xml:space="preserve">.1 Introduction </w:t>
+      </w:r>
+    </w:p>
+    <w:p>
+      <w:pPr>
+        <w:rPr>
+          <w:rFonts w:ascii="Times" w:hAnsi="Times"/>
+          <w:b/>
+          <w:sz w:val="28"/>
+          <w:szCs w:val="28"/>
+        </w:rPr>
+      </w:pPr>
+    </w:p>
+    <w:p>
+      <w:pPr>
+        <w:rPr>
+          <w:rFonts w:ascii="Times" w:hAnsi="Times"/>
+          <w:b/>
+          <w:sz w:val="28"/>
+          <w:szCs w:val="28"/>
+        </w:rPr>
+      </w:pPr>
+      <w:r>
+        <w:rPr>
+          <w:rFonts w:ascii="Times" w:hAnsi="Times"/>
+          <w:b/>
+          <w:sz w:val="28"/>
+          <w:szCs w:val="28"/>
+        </w:rPr>
+        <w:t>3</w:t>
+      </w:r>
+      <w:r>
+        <w:rPr>
+          <w:rFonts w:ascii="Times" w:hAnsi="Times"/>
+          <w:b/>
+          <w:sz w:val="28"/>
+          <w:szCs w:val="28"/>
+        </w:rPr>
+        <w:t>.2 Environment Model</w:t>
+      </w:r>
+    </w:p>
+    <w:p>
+      <w:pPr>
+        <w:rPr>
+          <w:rFonts w:ascii="Times" w:hAnsi="Times"/>
+          <w:b/>
+          <w:sz w:val="28"/>
+          <w:szCs w:val="28"/>
+        </w:rPr>
+      </w:pPr>
+    </w:p>
+    <w:p>
+      <w:pPr>
+        <w:rPr>
+          <w:rFonts w:ascii="Times" w:hAnsi="Times"/>
+          <w:b/>
+          <w:sz w:val="28"/>
+          <w:szCs w:val="28"/>
+        </w:rPr>
+      </w:pPr>
+      <w:r>
+        <w:rPr>
+          <w:rFonts w:ascii="Times" w:hAnsi="Times"/>
+          <w:b/>
+          <w:sz w:val="28"/>
+          <w:szCs w:val="28"/>
+        </w:rPr>
+        <w:t>3</w:t>
+      </w:r>
+      <w:r>
+        <w:rPr>
+          <w:rFonts w:ascii="Times" w:hAnsi="Times"/>
+          <w:b/>
+          <w:sz w:val="28"/>
+          <w:szCs w:val="28"/>
+        </w:rPr>
+        <w:t xml:space="preserve">.3 Concept Model </w:t>
+      </w:r>
+    </w:p>
+    <w:p>
+      <w:pPr>
+        <w:rPr>
+          <w:rFonts w:ascii="Times" w:hAnsi="Times"/>
+          <w:b/>
+          <w:sz w:val="28"/>
+          <w:szCs w:val="28"/>
+        </w:rPr>
+      </w:pPr>
+    </w:p>
+    <w:p>
+      <w:pPr>
+        <w:rPr>
+          <w:rFonts w:ascii="Times" w:hAnsi="Times"/>
+          <w:b/>
+          <w:sz w:val="28"/>
+          <w:szCs w:val="28"/>
+        </w:rPr>
+      </w:pPr>
+    </w:p>
+    <w:p>
+      <w:pPr>
+        <w:rPr>
+          <w:rFonts w:ascii="Times" w:hAnsi="Times"/>
+          <w:b/>
+          <w:sz w:val="34"/>
+          <w:szCs w:val="34"/>
+        </w:rPr>
+      </w:pPr>
+      <w:r>
+        <w:rPr>
+          <w:rFonts w:ascii="Times" w:hAnsi="Times"/>
+          <w:b/>
+          <w:sz w:val="34"/>
+          <w:szCs w:val="34"/>
+        </w:rPr>
+        <w:t xml:space="preserve"> </w:t>
+      </w:r>
+    </w:p>
+    <w:p>
+      <w:pPr>
+        <w:rPr>
+          <w:rFonts w:ascii="Times" w:hAnsi="Times"/>
+          <w:b/>
+          <w:sz w:val="34"/>
+          <w:szCs w:val="34"/>
+        </w:rPr>
+      </w:pPr>
+    </w:p>
+    <w:p>
+      <w:pPr>
+        <w:rPr>
+          <w:rFonts w:ascii="Times" w:hAnsi="Times"/>
+          <w:b/>
+          <w:sz w:val="34"/>
+          <w:szCs w:val="34"/>
+        </w:rPr>
+      </w:pPr>
+    </w:p>
+    <w:p>
+      <w:pPr>
+        <w:rPr>
+          <w:rFonts w:ascii="Times" w:hAnsi="Times"/>
+          <w:b/>
+          <w:sz w:val="34"/>
+          <w:szCs w:val="34"/>
+        </w:rPr>
+      </w:pPr>
+    </w:p>
+    <w:p>
+      <w:pPr>
+        <w:rPr>
+          <w:rFonts w:ascii="Times" w:hAnsi="Times"/>
+          <w:b/>
+          <w:sz w:val="34"/>
+          <w:szCs w:val="34"/>
+        </w:rPr>
+      </w:pPr>
+    </w:p>
+    <w:p>
+      <w:pPr>
+        <w:rPr>
+          <w:rFonts w:ascii="Times" w:hAnsi="Times"/>
+          <w:b/>
+          <w:sz w:val="34"/>
+          <w:szCs w:val="34"/>
+        </w:rPr>
+      </w:pPr>
+    </w:p>
+    <w:p>
+      <w:pPr>
+        <w:rPr>
+          <w:rFonts w:ascii="Times" w:hAnsi="Times"/>
+          <w:b/>
+          <w:sz w:val="34"/>
+          <w:szCs w:val="34"/>
+        </w:rPr>
+      </w:pPr>
+    </w:p>
+    <w:p>
+      <w:pPr>
+        <w:rPr>
+          <w:rFonts w:ascii="Times" w:hAnsi="Times"/>
+          <w:b/>
+          <w:sz w:val="34"/>
+          <w:szCs w:val="34"/>
+        </w:rPr>
+      </w:pPr>
+    </w:p>
+    <w:p>
+      <w:pPr>
+        <w:rPr>
+          <w:rFonts w:ascii="Times" w:hAnsi="Times"/>
+          <w:b/>
+          <w:sz w:val="34"/>
+          <w:szCs w:val="34"/>
+        </w:rPr>
+      </w:pPr>
+    </w:p>
+    <w:p>
+      <w:pPr>
+        <w:rPr>
+          <w:rFonts w:ascii="Times" w:hAnsi="Times"/>
+          <w:b/>
+          <w:sz w:val="34"/>
+          <w:szCs w:val="34"/>
+        </w:rPr>
+      </w:pPr>
+    </w:p>
+    <w:p>
+      <w:pPr>
+        <w:rPr>
+          <w:rFonts w:ascii="Times" w:hAnsi="Times"/>
+          <w:b/>
+          <w:sz w:val="34"/>
+          <w:szCs w:val="34"/>
+        </w:rPr>
+      </w:pPr>
+    </w:p>
+    <w:p>
+      <w:pPr>
+        <w:rPr>
+          <w:rFonts w:ascii="Times" w:hAnsi="Times"/>
+          <w:b/>
+          <w:sz w:val="34"/>
+          <w:szCs w:val="34"/>
+        </w:rPr>
+      </w:pPr>
+    </w:p>
+    <w:p>
+      <w:pPr>
+        <w:rPr>
+          <w:rFonts w:ascii="Times" w:hAnsi="Times"/>
+          <w:b/>
+          <w:sz w:val="34"/>
+          <w:szCs w:val="34"/>
+        </w:rPr>
+      </w:pPr>
+    </w:p>
+    <w:p>
+      <w:pPr>
+        <w:rPr>
+          <w:rFonts w:ascii="Times" w:hAnsi="Times"/>
+          <w:b/>
+          <w:sz w:val="34"/>
+          <w:szCs w:val="34"/>
+        </w:rPr>
+      </w:pPr>
+    </w:p>
+    <w:p>
+      <w:pPr>
+        <w:rPr>
+          <w:rFonts w:ascii="Times" w:hAnsi="Times"/>
+          <w:b/>
+          <w:sz w:val="34"/>
+          <w:szCs w:val="34"/>
+        </w:rPr>
+      </w:pPr>
+    </w:p>
+    <w:p>
+      <w:pPr>
+        <w:rPr>
+          <w:rFonts w:ascii="Times" w:hAnsi="Times"/>
+          <w:b/>
+          <w:sz w:val="34"/>
+          <w:szCs w:val="34"/>
+        </w:rPr>
+      </w:pPr>
+    </w:p>
+    <w:p>
+      <w:pPr>
+        <w:rPr>
+          <w:rFonts w:ascii="Times" w:hAnsi="Times"/>
+          <w:b/>
+          <w:sz w:val="34"/>
+          <w:szCs w:val="34"/>
+        </w:rPr>
+      </w:pPr>
+    </w:p>
+    <w:p>
+      <w:pPr>
+        <w:rPr>
+          <w:rFonts w:ascii="Times" w:hAnsi="Times"/>
+          <w:b/>
+          <w:sz w:val="34"/>
+          <w:szCs w:val="34"/>
+        </w:rPr>
+      </w:pPr>
+    </w:p>
+    <w:p>
+      <w:pPr>
+        <w:rPr>
+          <w:rFonts w:ascii="Times" w:hAnsi="Times"/>
+          <w:b/>
+          <w:sz w:val="34"/>
+          <w:szCs w:val="34"/>
+        </w:rPr>
+      </w:pPr>
+    </w:p>
+    <w:p>
+      <w:pPr>
+        <w:rPr>
+          <w:rFonts w:ascii="Times" w:hAnsi="Times"/>
+          <w:b/>
+          <w:sz w:val="34"/>
+          <w:szCs w:val="34"/>
+        </w:rPr>
+      </w:pPr>
+    </w:p>
+    <w:p>
+      <w:pPr>
+        <w:rPr>
+          <w:rFonts w:ascii="Times" w:hAnsi="Times"/>
+          <w:b/>
+          <w:sz w:val="34"/>
+          <w:szCs w:val="34"/>
+        </w:rPr>
+      </w:pPr>
+    </w:p>
+    <w:p>
+      <w:pPr>
+        <w:rPr>
+          <w:rFonts w:ascii="Times" w:hAnsi="Times"/>
+          <w:b/>
+          <w:sz w:val="34"/>
+          <w:szCs w:val="34"/>
+        </w:rPr>
+      </w:pPr>
+    </w:p>
+    <w:p>
+      <w:pPr>
+        <w:rPr>
+          <w:rFonts w:ascii="Times" w:hAnsi="Times"/>
+          <w:b/>
+          <w:sz w:val="34"/>
+          <w:szCs w:val="34"/>
+        </w:rPr>
+      </w:pPr>
+    </w:p>
+    <w:p>
+      <w:pPr>
+        <w:rPr>
+          <w:rFonts w:ascii="Times" w:hAnsi="Times"/>
+          <w:b/>
+          <w:sz w:val="34"/>
+          <w:szCs w:val="34"/>
+        </w:rPr>
+      </w:pPr>
+    </w:p>
+    <w:p>
+      <w:pPr>
+        <w:rPr>
+          <w:rFonts w:ascii="Times" w:hAnsi="Times"/>
+          <w:b/>
+          <w:sz w:val="34"/>
+          <w:szCs w:val="34"/>
+        </w:rPr>
+      </w:pPr>
+    </w:p>
+    <w:p>
+      <w:pPr>
+        <w:rPr>
+          <w:rFonts w:ascii="Times" w:hAnsi="Times"/>
+          <w:b/>
+          <w:sz w:val="34"/>
+          <w:szCs w:val="34"/>
+        </w:rPr>
+      </w:pPr>
+      <w:r>
+        <w:rPr>
+          <w:rFonts w:ascii="Times" w:hAnsi="Times"/>
+          <w:b/>
+          <w:sz w:val="34"/>
+          <w:szCs w:val="34"/>
+        </w:rPr>
+        <w:lastRenderedPageBreak/>
+        <w:t>4</w:t>
+      </w:r>
+      <w:r>
+        <w:rPr>
+          <w:rFonts w:ascii="Times" w:hAnsi="Times"/>
+          <w:b/>
+          <w:sz w:val="34"/>
+          <w:szCs w:val="34"/>
+        </w:rPr>
+        <w:t>. Behavioral Requirements</w:t>
+      </w:r>
+    </w:p>
+    <w:p>
+      <w:pPr>
+        <w:rPr>
+          <w:rFonts w:ascii="Times" w:hAnsi="Times"/>
+        </w:rPr>
+      </w:pPr>
+    </w:p>
+    <w:p>
+      <w:pPr>
+        <w:rPr>
+          <w:rFonts w:ascii="Times" w:hAnsi="Times"/>
+          <w:b/>
+          <w:sz w:val="28"/>
+          <w:szCs w:val="28"/>
+        </w:rPr>
+      </w:pPr>
+      <w:r>
+        <w:rPr>
+          <w:rFonts w:ascii="Times" w:hAnsi="Times"/>
+          <w:b/>
+          <w:sz w:val="28"/>
+          <w:szCs w:val="28"/>
+        </w:rPr>
+        <w:t>4</w:t>
+      </w:r>
+      <w:r>
+        <w:rPr>
+          <w:rFonts w:ascii="Times" w:hAnsi="Times"/>
+          <w:b/>
+          <w:sz w:val="28"/>
+          <w:szCs w:val="28"/>
+        </w:rPr>
+        <w:t xml:space="preserve">.1 Introduction </w:t>
+      </w:r>
+    </w:p>
+    <w:p>
+      <w:pPr>
+        <w:rPr>
+          <w:rFonts w:ascii="Times" w:hAnsi="Times"/>
+        </w:rPr>
+      </w:pPr>
+      <w:r>
+        <w:rPr>
+          <w:rFonts w:ascii="Times" w:hAnsi="Times"/>
+          <w:b/>
+          <w:sz w:val="28"/>
+          <w:szCs w:val="28"/>
+        </w:rPr>
+        <w:tab/>
+      </w:r>
+    </w:p>
+    <w:p>
+      <w:pPr>
+        <w:rPr>
+          <w:rFonts w:ascii="Times" w:hAnsi="Times"/>
+        </w:rPr>
+      </w:pPr>
+    </w:p>
+    <w:p>
+      <w:pPr>
+        <w:rPr>
+          <w:rFonts w:ascii="Times" w:hAnsi="Times"/>
+          <w:b/>
+          <w:sz w:val="28"/>
+          <w:szCs w:val="28"/>
+        </w:rPr>
+      </w:pPr>
+      <w:r>
+        <w:rPr>
+          <w:rFonts w:ascii="Times" w:hAnsi="Times"/>
+          <w:b/>
+          <w:sz w:val="28"/>
+          <w:szCs w:val="28"/>
+        </w:rPr>
+        <w:t>4.2</w:t>
+      </w:r>
+      <w:r>
+        <w:rPr>
+          <w:rFonts w:ascii="Times" w:hAnsi="Times"/>
+          <w:b/>
+          <w:sz w:val="28"/>
+          <w:szCs w:val="28"/>
+        </w:rPr>
+        <w:t xml:space="preserve"> </w:t>
+      </w:r>
+      <w:r>
+        <w:rPr>
+          <w:rFonts w:ascii="Times" w:hAnsi="Times"/>
+          <w:b/>
+          <w:sz w:val="28"/>
+          <w:szCs w:val="28"/>
+        </w:rPr>
+        <w:t>Protocol Model</w:t>
+      </w:r>
+    </w:p>
+    <w:p>
+      <w:pPr>
+        <w:rPr>
+          <w:rFonts w:ascii="Times" w:hAnsi="Times"/>
+          <w:b/>
+          <w:sz w:val="28"/>
+          <w:szCs w:val="28"/>
+        </w:rPr>
+      </w:pPr>
+    </w:p>
+    <w:p>
+      <w:pPr>
+        <w:rPr>
+          <w:rFonts w:ascii="Times" w:hAnsi="Times"/>
+          <w:b/>
+          <w:sz w:val="26"/>
+          <w:szCs w:val="26"/>
+        </w:rPr>
+      </w:pPr>
+      <w:r>
+        <w:rPr>
+          <w:rFonts w:ascii="Times" w:hAnsi="Times"/>
+          <w:b/>
+          <w:sz w:val="26"/>
+          <w:szCs w:val="26"/>
+        </w:rPr>
+        <w:t>4.2.1 Pre-Amble</w:t>
+      </w:r>
+    </w:p>
+    <w:p>
+      <w:pPr>
+        <w:rPr>
+          <w:rFonts w:ascii="Times" w:hAnsi="Times"/>
+          <w:sz w:val="26"/>
+          <w:szCs w:val="26"/>
+        </w:rPr>
+      </w:pPr>
+      <w:r>
+        <w:rPr>
+          <w:rFonts w:ascii="Times" w:hAnsi="Times"/>
+          <w:b/>
+          <w:sz w:val="26"/>
+          <w:szCs w:val="26"/>
+        </w:rPr>
+        <w:tab/>
+      </w:r>
+      <w:r>
+        <w:rPr>
+          <w:rFonts w:ascii="Times" w:hAnsi="Times"/>
+          <w:sz w:val="26"/>
+          <w:szCs w:val="26"/>
+        </w:rPr>
+        <w:t xml:space="preserve">We define here the steps that the Game System will attempt to take in order to execute the various messages connecting the environment and the System. </w:t>
+      </w:r>
+      <w:r>
+        <w:rPr>
+          <w:rFonts w:ascii="Times" w:hAnsi="Times"/>
+          <w:sz w:val="26"/>
+          <w:szCs w:val="26"/>
+        </w:rPr>
+        <w:t>There are two figures presented: The Client Figure and the OTHER FIGURE. Both play an important role in defining the processes….</w:t>
+      </w:r>
+      <w:r>
+        <w:rPr>
+          <w:rFonts w:ascii="Times" w:hAnsi="Times"/>
+          <w:sz w:val="26"/>
+          <w:szCs w:val="26"/>
+        </w:rPr>
+        <w:t>FINISH LOS PRE=AMBLES PLEASE</w:t>
+      </w:r>
+    </w:p>
+    <w:p>
+      <w:pPr>
+        <w:rPr>
+          <w:rFonts w:ascii="Times" w:hAnsi="Times"/>
+          <w:sz w:val="26"/>
+          <w:szCs w:val="26"/>
+        </w:rPr>
+      </w:pPr>
+    </w:p>
+    <w:p>
+      <w:pPr>
+        <w:rPr>
+          <w:rFonts w:ascii="Times" w:hAnsi="Times"/>
+          <w:b/>
+          <w:sz w:val="26"/>
+          <w:szCs w:val="26"/>
+        </w:rPr>
+      </w:pPr>
+      <w:r>
+        <w:rPr>
+          <w:rFonts w:ascii="Times" w:hAnsi="Times"/>
+          <w:b/>
+          <w:sz w:val="26"/>
+          <w:szCs w:val="26"/>
+        </w:rPr>
+        <w:t>4.2.2</w:t>
+      </w:r>
+      <w:r>
+        <w:rPr>
+          <w:rFonts w:ascii="Times" w:hAnsi="Times"/>
+          <w:b/>
+          <w:sz w:val="26"/>
+          <w:szCs w:val="26"/>
+        </w:rPr>
+        <w:t xml:space="preserve"> </w:t>
+      </w:r>
+      <w:r>
+        <w:rPr>
+          <w:rFonts w:ascii="Times" w:hAnsi="Times"/>
+          <w:b/>
+          <w:sz w:val="26"/>
+          <w:szCs w:val="26"/>
+        </w:rPr>
+        <w:t xml:space="preserve">Client Protocol Model </w:t>
+      </w:r>
+    </w:p>
+    <w:p>
+      <w:pPr>
+        <w:rPr>
+          <w:rFonts w:ascii="Times" w:hAnsi="Times"/>
+          <w:b/>
+          <w:sz w:val="26"/>
+          <w:szCs w:val="26"/>
+        </w:rPr>
+      </w:pPr>
+    </w:p>
+    <w:p>
+      <w:pPr>
+        <w:rPr>
+          <w:rFonts w:ascii="Times" w:hAnsi="Times"/>
+          <w:i/>
+        </w:rPr>
+      </w:pPr>
+      <w:r>
+        <w:rPr>
+          <w:rFonts w:ascii="Times" w:hAnsi="Times"/>
+          <w:i/>
+        </w:rPr>
+        <w:t>Figure 4.1</w:t>
+      </w:r>
+      <w:r>
+        <w:rPr>
+          <w:rFonts w:ascii="Times" w:hAnsi="Times"/>
+          <w:i/>
+        </w:rPr>
+        <w:t xml:space="preserve"> – Protocol Client Diagram. See ProtocolClient.jpeg for full size. </w:t>
+      </w:r>
+    </w:p>
+    <w:p>
+      <w:pPr>
+        <w:rPr>
+          <w:rFonts w:ascii="Times" w:hAnsi="Times"/>
+          <w:b/>
+          <w:sz w:val="26"/>
+          <w:szCs w:val="26"/>
+        </w:rPr>
+      </w:pPr>
+      <w:r>
+        <w:rPr>
+          <w:rFonts w:ascii="Times" w:hAnsi="Times"/>
+          <w:b/>
+          <w:noProof/>
+          <w:sz w:val="26"/>
+          <w:szCs w:val="26"/>
+        </w:rPr>
+        <w:drawing>
+          <wp:inline distT="0" distB="0" distL="0" distR="0" wp14:anchorId="60B72B46" wp14:editId="3E946B6A">
+            <wp:extent cx="5486400" cy="4154805"/>
+            <wp:effectExtent l="0" t="0" r="0" b="0"/>
+            <wp:docPr id="2" name="Picture 2"/>
+            <wp:cNvGraphicFramePr>
+              <a:graphicFrameLocks xmlns:a="http://schemas.openxmlformats.org/drawingml/2006/main" noChangeAspect="1"/>
+            </wp:cNvGraphicFramePr>
+            <a:graphic xmlns:a="http://schemas.openxmlformats.org/drawingml/2006/main">
+              <a:graphicData uri="http://schemas.openxmlformats.org/drawingml/2006/picture">
+                <pic:pic xmlns:pic="http://schemas.openxmlformats.org/drawingml/2006/picture">
+                  <pic:nvPicPr>
+                    <pic:cNvPr id="2" name="ClientProto.jpg"/>
+                    <pic:cNvPicPr/>
+                  </pic:nvPicPr>
+                  <pic:blipFill>
+                    <a:blip r:embed="rId7">
+                      <a:extLst>
+                        <a:ext uri="{28A0092B-C50C-407E-A947-70E740481C1C}">
+                          <a14:useLocalDpi xmlns:a14="http://schemas.microsoft.com/office/drawing/2010/main" val="0"/>
+                        </a:ext>
+                      </a:extLst>
+                    </a:blip>
+                    <a:stretch>
+                      <a:fillRect/>
+                    </a:stretch>
+                  </pic:blipFill>
+                  <pic:spPr>
+                    <a:xfrm>
+                      <a:off x="0" y="0"/>
+                      <a:ext cx="5486400" cy="4154805"/>
+                    </a:xfrm>
+                    <a:prstGeom prst="rect">
+                      <a:avLst/>
+                    </a:prstGeom>
+                  </pic:spPr>
+                </pic:pic>
+              </a:graphicData>
+            </a:graphic>
+          </wp:inline>
+        </w:drawing>
+      </w:r>
+    </w:p>
+    <w:p>
+      <w:pPr>
+        <w:rPr>
+          <w:rFonts w:ascii="Times" w:hAnsi="Times"/>
+        </w:rPr>
+      </w:pPr>
+      <w:r>
+        <w:rPr>
+          <w:rFonts w:ascii="Times" w:hAnsi="Times"/>
+          <w:b/>
+        </w:rPr>
+        <w:t xml:space="preserve">4.2.3 </w:t>
+      </w:r>
+      <w:r>
+        <w:rPr>
+          <w:rFonts w:ascii="Times" w:hAnsi="Times"/>
+          <w:b/>
+        </w:rPr>
+        <w:t>OTHER MODEL</w:t>
+      </w:r>
+    </w:p>
+    <w:p>
+      <w:pPr>
+        <w:rPr>
+          <w:rFonts w:ascii="Times" w:hAnsi="Times"/>
+          <w:b/>
+          <w:sz w:val="28"/>
+          <w:szCs w:val="28"/>
+        </w:rPr>
+      </w:pPr>
+    </w:p>
+    <w:p>
+      <w:pPr>
+        <w:rPr>
+          <w:rFonts w:ascii="Times" w:hAnsi="Times"/>
+          <w:b/>
+          <w:sz w:val="28"/>
+          <w:szCs w:val="28"/>
+        </w:rPr>
+      </w:pPr>
+    </w:p>
+    <w:p>
+      <w:pPr>
+        <w:rPr>
+          <w:rFonts w:ascii="Times" w:hAnsi="Times"/>
+          <w:b/>
+          <w:sz w:val="28"/>
+          <w:szCs w:val="28"/>
+        </w:rPr>
+      </w:pPr>
+    </w:p>
+    <w:p>
+      <w:pPr>
+        <w:rPr>
+          <w:rFonts w:ascii="Times" w:hAnsi="Times"/>
+          <w:b/>
+          <w:sz w:val="28"/>
+          <w:szCs w:val="28"/>
+        </w:rPr>
+      </w:pPr>
+      <w:r>
+        <w:rPr>
+          <w:rFonts w:ascii="Times" w:hAnsi="Times"/>
+          <w:b/>
+          <w:sz w:val="28"/>
+          <w:szCs w:val="28"/>
+        </w:rPr>
+        <w:lastRenderedPageBreak/>
+        <w:t>4.3 Operational Model</w:t>
+      </w:r>
+      <w:r>
+        <w:rPr>
+          <w:rFonts w:ascii="Times" w:hAnsi="Times"/>
+          <w:b/>
+          <w:sz w:val="28"/>
+          <w:szCs w:val="28"/>
+        </w:rPr>
+        <w:t xml:space="preserve"> </w:t>
+      </w:r>
+    </w:p>
+    <w:p>
+      <w:pPr>
+        <w:rPr>
+          <w:rFonts w:ascii="Times" w:hAnsi="Times"/>
+        </w:rPr>
+      </w:pPr>
+    </w:p>
+    <w:p>
+      <w:pPr>
+        <w:rPr>
+          <w:rFonts w:ascii="Times" w:hAnsi="Times"/>
+        </w:rPr>
+      </w:pPr>
+    </w:p>
     <w:sectPr>
       <w:pgSz w:w="12240" w:h="15840"/>
       <w:pgMar w:top="1440" w:right="1800" w:bottom="1440" w:left="1800" w:header="708" w:footer="708" w:gutter="0"/>
@@ -12427,9 +13399,9 @@
   </w:abstractNum>
   <w:abstractNum w:abstractNumId="12">
     <w:nsid w:val="685F48FF"/>
-    <w:multiLevelType w:val="hybridMultilevel"/>
-    <w:tmpl w:val="57885AA8"/>
-    <w:lvl w:ilvl="0" w:tplc="F5D8EEF2">
+    <w:multiLevelType w:val="multilevel"/>
+    <w:tmpl w:val="E87457E0"/>
+    <w:lvl w:ilvl="0">
       <w:start w:val="1"/>
       <w:numFmt w:val="decimal"/>
       <w:lvlText w:val="%1."/>
@@ -12441,77 +13413,109 @@
         <w:rFonts w:hint="default"/>
       </w:rPr>
     </w:lvl>
-    <w:lvl w:ilvl="1" w:tplc="04090019" w:tentative="1">
-      <w:start w:val="1"/>
-      <w:numFmt w:val="lowerLetter"/>
-      <w:lvlText w:val="%2."/>
+    <w:lvl w:ilvl="1">
+      <w:start w:val="2"/>
+      <w:numFmt w:val="decimal"/>
+      <w:isLgl/>
+      <w:lvlText w:val="%1.%2"/>
       <w:lvlJc w:val="left"/>
       <w:pPr>
-        <w:ind w:left="1800" w:hanging="360"/>
-      </w:pPr>
+        <w:ind w:left="1305" w:hanging="585"/>
+      </w:pPr>
+      <w:rPr>
+        <w:rFonts w:hint="default"/>
+      </w:rPr>
     </w:lvl>
-    <w:lvl w:ilvl="2" w:tplc="0409001B" w:tentative="1">
-      <w:start w:val="1"/>
-      <w:numFmt w:val="lowerRoman"/>
-      <w:lvlText w:val="%3."/>
-      <w:lvlJc w:val="right"/>
-      <w:pPr>
-        <w:ind w:left="2520" w:hanging="180"/>
-      </w:pPr>
+    <w:lvl w:ilvl="2">
+      <w:start w:val="2"/>
+      <w:numFmt w:val="decimal"/>
+      <w:isLgl/>
+      <w:lvlText w:val="%1.%2.%3"/>
+      <w:lvlJc w:val="left"/>
+      <w:pPr>
+        <w:ind w:left="1440" w:hanging="720"/>
+      </w:pPr>
+      <w:rPr>
+        <w:rFonts w:hint="default"/>
+      </w:rPr>
     </w:lvl>
-    <w:lvl w:ilvl="3" w:tplc="0409000F" w:tentative="1">
+    <w:lvl w:ilvl="3">
       <w:start w:val="1"/>
       <w:numFmt w:val="decimal"/>
-      <w:lvlText w:val="%4."/>
+      <w:isLgl/>
+      <w:lvlText w:val="%1.%2.%3.%4"/>
       <w:lvlJc w:val="left"/>
       <w:pPr>
-        <w:ind w:left="3240" w:hanging="360"/>
-      </w:pPr>
+        <w:ind w:left="1440" w:hanging="720"/>
+      </w:pPr>
+      <w:rPr>
+        <w:rFonts w:hint="default"/>
+      </w:rPr>
     </w:lvl>
-    <w:lvl w:ilvl="4" w:tplc="04090019" w:tentative="1">
-      <w:start w:val="1"/>
-      <w:numFmt w:val="lowerLetter"/>
-      <w:lvlText w:val="%5."/>
-      <w:lvlJc w:val="left"/>
-      <w:pPr>
-        <w:ind w:left="3960" w:hanging="360"/>
-      </w:pPr>
-    </w:lvl>
-    <w:lvl w:ilvl="5" w:tplc="0409001B" w:tentative="1">
-      <w:start w:val="1"/>
-      <w:numFmt w:val="lowerRoman"/>
-      <w:lvlText w:val="%6."/>
-      <w:lvlJc w:val="right"/>
-      <w:pPr>
-        <w:ind w:left="4680" w:hanging="180"/>
-      </w:pPr>
-    </w:lvl>
-    <w:lvl w:ilvl="6" w:tplc="0409000F" w:tentative="1">
+    <w:lvl w:ilvl="4">
       <w:start w:val="1"/>
       <w:numFmt w:val="decimal"/>
-      <w:lvlText w:val="%7."/>
+      <w:isLgl/>
+      <w:lvlText w:val="%1.%2.%3.%4.%5"/>
       <w:lvlJc w:val="left"/>
       <w:pPr>
-        <w:ind w:left="5400" w:hanging="360"/>
-      </w:pPr>
+        <w:ind w:left="1800" w:hanging="1080"/>
+      </w:pPr>
+      <w:rPr>
+        <w:rFonts w:hint="default"/>
+      </w:rPr>
     </w:lvl>
-    <w:lvl w:ilvl="7" w:tplc="04090019" w:tentative="1">
+    <w:lvl w:ilvl="5">
       <w:start w:val="1"/>
-      <w:numFmt w:val="lowerLetter"/>
-      <w:lvlText w:val="%8."/>
+      <w:numFmt w:val="decimal"/>
+      <w:isLgl/>
+      <w:lvlText w:val="%1.%2.%3.%4.%5.%6"/>
       <w:lvlJc w:val="left"/>
       <w:pPr>
-        <w:ind w:left="6120" w:hanging="360"/>
-      </w:pPr>
+        <w:ind w:left="1800" w:hanging="1080"/>
+      </w:pPr>
+      <w:rPr>
+        <w:rFonts w:hint="default"/>
+      </w:rPr>
     </w:lvl>
-    <w:lvl w:ilvl="8" w:tplc="0409001B" w:tentative="1">
+    <w:lvl w:ilvl="6">
       <w:start w:val="1"/>
-      <w:numFmt w:val="lowerRoman"/>
-      <w:lvlText w:val="%9."/>
-      <w:lvlJc w:val="right"/>
-      <w:pPr>
-        <w:ind w:left="6840" w:hanging="180"/>
-      </w:pPr>
+      <w:numFmt w:val="decimal"/>
+      <w:isLgl/>
+      <w:lvlText w:val="%1.%2.%3.%4.%5.%6.%7"/>
+      <w:lvlJc w:val="left"/>
+      <w:pPr>
+        <w:ind w:left="2160" w:hanging="1440"/>
+      </w:pPr>
+      <w:rPr>
+        <w:rFonts w:hint="default"/>
+      </w:rPr>
+    </w:lvl>
+    <w:lvl w:ilvl="7">
+      <w:start w:val="1"/>
+      <w:numFmt w:val="decimal"/>
+      <w:isLgl/>
+      <w:lvlText w:val="%1.%2.%3.%4.%5.%6.%7.%8"/>
+      <w:lvlJc w:val="left"/>
+      <w:pPr>
+        <w:ind w:left="2160" w:hanging="1440"/>
+      </w:pPr>
+      <w:rPr>
+        <w:rFonts w:hint="default"/>
+      </w:rPr>
+    </w:lvl>
+    <w:lvl w:ilvl="8">
+      <w:start w:val="1"/>
+      <w:numFmt w:val="decimal"/>
+      <w:isLgl/>
+      <w:lvlText w:val="%1.%2.%3.%4.%5.%6.%7.%8.%9"/>
+      <w:lvlJc w:val="left"/>
+      <w:pPr>
+        <w:ind w:left="2520" w:hanging="1800"/>
+      </w:pPr>
+      <w:rPr>
+        <w:rFonts w:hint="default"/>
+      </w:rPr>
     </w:lvl>
   </w:abstractNum>
   <w:num w:numId="1">
@@ -13425,7 +14429,7 @@
 </file>
 
 <file path=customXml/itemProps1.xml><?xml version="1.0" encoding="utf-8"?>
-<ds:datastoreItem xmlns:ds="http://schemas.openxmlformats.org/officeDocument/2006/customXml" ds:itemID="{86FF6E04-830C-4095-AB7D-BFC14A471F37}">
+<ds:datastoreItem xmlns:ds="http://schemas.openxmlformats.org/officeDocument/2006/customXml" ds:itemID="{FFE97420-0CE2-4B46-8D3F-48EA33E9C310}">
   <ds:schemaRefs>
     <ds:schemaRef ds:uri="http://schemas.openxmlformats.org/officeDocument/2006/bibliography"/>
   </ds:schemaRefs>

</xml_diff>